<commit_message>
Finished adding formulas.  This is now a full proof of how rotating can reduce problem to a solvable format.
</commit_message>
<xml_diff>
--- a/Journal of Electronic Imaging/Formulas and Derivations.docx
+++ b/Journal of Electronic Imaging/Formulas and Derivations.docx
@@ -449,19 +449,7 @@
           <w:rPr>
             <w:rFonts w:ascii="Cambria Math" w:hAnsi="Cambria Math"/>
           </w:rPr>
-          <m:t>+</m:t>
-        </m:r>
-        <m:r>
-          <w:rPr>
-            <w:rFonts w:ascii="Cambria Math" w:hAnsi="Cambria Math"/>
-          </w:rPr>
-          <m:t>f</m:t>
-        </m:r>
-        <m:r>
-          <w:rPr>
-            <w:rFonts w:ascii="Cambria Math" w:hAnsi="Cambria Math"/>
-          </w:rPr>
-          <m:t>X</m:t>
+          <m:t>+fX</m:t>
         </m:r>
         <m:f>
           <m:fPr>
@@ -511,13 +499,7 @@
               <w:rPr>
                 <w:rFonts w:ascii="Cambria Math" w:hAnsi="Cambria Math"/>
               </w:rPr>
-              <m:t>d</m:t>
-            </m:r>
-            <m:r>
-              <w:rPr>
-                <w:rFonts w:ascii="Cambria Math" w:hAnsi="Cambria Math"/>
-              </w:rPr>
-              <m:t>t</m:t>
+              <m:t>dt</m:t>
             </m:r>
           </m:den>
         </m:f>
@@ -694,13 +676,7 @@
                   <w:rPr>
                     <w:rFonts w:ascii="Cambria Math" w:hAnsi="Cambria Math"/>
                   </w:rPr>
-                  <m:t>d</m:t>
-                </m:r>
-                <m:r>
-                  <w:rPr>
-                    <w:rFonts w:ascii="Cambria Math" w:hAnsi="Cambria Math"/>
-                  </w:rPr>
-                  <m:t>t</m:t>
+                  <m:t>dt</m:t>
                 </m:r>
               </m:den>
             </m:f>
@@ -2500,20 +2476,66 @@
               </m:mPr>
               <m:mr>
                 <m:e>
-                  <m:r>
-                    <w:rPr>
-                      <w:rFonts w:ascii="Cambria Math" w:hAnsi="Cambria Math"/>
-                    </w:rPr>
-                    <m:t>cosθ</m:t>
-                  </m:r>
+                  <m:func>
+                    <m:funcPr>
+                      <m:ctrlPr>
+                        <w:rPr>
+                          <w:rFonts w:ascii="Cambria Math" w:hAnsi="Cambria Math"/>
+                          <w:i/>
+                        </w:rPr>
+                      </m:ctrlPr>
+                    </m:funcPr>
+                    <m:fName>
+                      <m:r>
+                        <m:rPr>
+                          <m:sty m:val="p"/>
+                        </m:rPr>
+                        <w:rPr>
+                          <w:rFonts w:ascii="Cambria Math" w:hAnsi="Cambria Math"/>
+                        </w:rPr>
+                        <m:t>cos</m:t>
+                      </m:r>
+                    </m:fName>
+                    <m:e>
+                      <m:r>
+                        <w:rPr>
+                          <w:rFonts w:ascii="Cambria Math" w:hAnsi="Cambria Math"/>
+                        </w:rPr>
+                        <m:t>θ</m:t>
+                      </m:r>
+                    </m:e>
+                  </m:func>
                 </m:e>
                 <m:e>
-                  <m:r>
-                    <w:rPr>
-                      <w:rFonts w:ascii="Cambria Math" w:hAnsi="Cambria Math"/>
-                    </w:rPr>
-                    <m:t>sinθ</m:t>
-                  </m:r>
+                  <m:func>
+                    <m:funcPr>
+                      <m:ctrlPr>
+                        <w:rPr>
+                          <w:rFonts w:ascii="Cambria Math" w:hAnsi="Cambria Math"/>
+                          <w:i/>
+                        </w:rPr>
+                      </m:ctrlPr>
+                    </m:funcPr>
+                    <m:fName>
+                      <m:r>
+                        <m:rPr>
+                          <m:sty m:val="p"/>
+                        </m:rPr>
+                        <w:rPr>
+                          <w:rFonts w:ascii="Cambria Math" w:hAnsi="Cambria Math"/>
+                        </w:rPr>
+                        <m:t>sin</m:t>
+                      </m:r>
+                    </m:fName>
+                    <m:e>
+                      <m:r>
+                        <w:rPr>
+                          <w:rFonts w:ascii="Cambria Math" w:hAnsi="Cambria Math"/>
+                        </w:rPr>
+                        <m:t>θ</m:t>
+                      </m:r>
+                    </m:e>
+                  </m:func>
                 </m:e>
                 <m:e>
                   <m:r>
@@ -2530,16 +2552,68 @@
                     <w:rPr>
                       <w:rFonts w:ascii="Cambria Math" w:hAnsi="Cambria Math"/>
                     </w:rPr>
-                    <m:t>-sinθ</m:t>
+                    <m:t>-</m:t>
                   </m:r>
+                  <m:func>
+                    <m:funcPr>
+                      <m:ctrlPr>
+                        <w:rPr>
+                          <w:rFonts w:ascii="Cambria Math" w:hAnsi="Cambria Math"/>
+                          <w:i/>
+                        </w:rPr>
+                      </m:ctrlPr>
+                    </m:funcPr>
+                    <m:fName>
+                      <m:r>
+                        <m:rPr>
+                          <m:sty m:val="p"/>
+                        </m:rPr>
+                        <w:rPr>
+                          <w:rFonts w:ascii="Cambria Math" w:hAnsi="Cambria Math"/>
+                        </w:rPr>
+                        <m:t>sin</m:t>
+                      </m:r>
+                    </m:fName>
+                    <m:e>
+                      <m:r>
+                        <w:rPr>
+                          <w:rFonts w:ascii="Cambria Math" w:hAnsi="Cambria Math"/>
+                        </w:rPr>
+                        <m:t>θ</m:t>
+                      </m:r>
+                    </m:e>
+                  </m:func>
                 </m:e>
                 <m:e>
-                  <m:r>
-                    <w:rPr>
-                      <w:rFonts w:ascii="Cambria Math" w:hAnsi="Cambria Math"/>
-                    </w:rPr>
-                    <m:t>cosϑ</m:t>
-                  </m:r>
+                  <m:func>
+                    <m:funcPr>
+                      <m:ctrlPr>
+                        <w:rPr>
+                          <w:rFonts w:ascii="Cambria Math" w:hAnsi="Cambria Math"/>
+                          <w:i/>
+                        </w:rPr>
+                      </m:ctrlPr>
+                    </m:funcPr>
+                    <m:fName>
+                      <m:r>
+                        <m:rPr>
+                          <m:sty m:val="p"/>
+                        </m:rPr>
+                        <w:rPr>
+                          <w:rFonts w:ascii="Cambria Math" w:hAnsi="Cambria Math"/>
+                        </w:rPr>
+                        <m:t>cos</m:t>
+                      </m:r>
+                    </m:fName>
+                    <m:e>
+                      <m:r>
+                        <w:rPr>
+                          <w:rFonts w:ascii="Cambria Math" w:hAnsi="Cambria Math"/>
+                        </w:rPr>
+                        <m:t>θ</m:t>
+                      </m:r>
+                    </m:e>
+                  </m:func>
                 </m:e>
                 <m:e>
                   <m:r>
@@ -2773,6 +2847,403 @@
           <w:rFonts w:eastAsiaTheme="minorEastAsia"/>
         </w:rPr>
       </w:pPr>
+      <w:r>
+        <w:rPr>
+          <w:rFonts w:eastAsiaTheme="minorEastAsia"/>
+        </w:rPr>
+        <w:tab/>
+        <w:t xml:space="preserve"> </w:t>
+      </w:r>
+      <m:oMath>
+        <m:acc>
+          <m:accPr>
+            <m:chr m:val="̅"/>
+            <m:ctrlPr>
+              <w:rPr>
+                <w:rFonts w:ascii="Cambria Math" w:hAnsi="Cambria Math"/>
+                <w:i/>
+              </w:rPr>
+            </m:ctrlPr>
+          </m:accPr>
+          <m:e>
+            <m:r>
+              <w:rPr>
+                <w:rFonts w:ascii="Cambria Math" w:hAnsi="Cambria Math"/>
+              </w:rPr>
+              <m:t>w</m:t>
+            </m:r>
+          </m:e>
+        </m:acc>
+        <m:r>
+          <w:rPr>
+            <w:rFonts w:ascii="Cambria Math" w:hAnsi="Cambria Math"/>
+          </w:rPr>
+          <m:t>=</m:t>
+        </m:r>
+        <m:d>
+          <m:dPr>
+            <m:begChr m:val="["/>
+            <m:endChr m:val="]"/>
+            <m:ctrlPr>
+              <w:rPr>
+                <w:rFonts w:ascii="Cambria Math" w:hAnsi="Cambria Math"/>
+                <w:i/>
+              </w:rPr>
+            </m:ctrlPr>
+          </m:dPr>
+          <m:e>
+            <m:m>
+              <m:mPr>
+                <m:mcs>
+                  <m:mc>
+                    <m:mcPr>
+                      <m:count m:val="1"/>
+                      <m:mcJc m:val="center"/>
+                    </m:mcPr>
+                  </m:mc>
+                </m:mcs>
+                <m:ctrlPr>
+                  <w:rPr>
+                    <w:rFonts w:ascii="Cambria Math" w:hAnsi="Cambria Math"/>
+                    <w:i/>
+                  </w:rPr>
+                </m:ctrlPr>
+              </m:mPr>
+              <m:mr>
+                <m:e>
+                  <m:func>
+                    <m:funcPr>
+                      <m:ctrlPr>
+                        <w:rPr>
+                          <w:rFonts w:ascii="Cambria Math" w:hAnsi="Cambria Math"/>
+                          <w:i/>
+                        </w:rPr>
+                      </m:ctrlPr>
+                    </m:funcPr>
+                    <m:fName>
+                      <m:r>
+                        <m:rPr>
+                          <m:sty m:val="p"/>
+                        </m:rPr>
+                        <w:rPr>
+                          <w:rFonts w:ascii="Cambria Math" w:hAnsi="Cambria Math"/>
+                        </w:rPr>
+                        <m:t>cos</m:t>
+                      </m:r>
+                    </m:fName>
+                    <m:e>
+                      <m:d>
+                        <m:dPr>
+                          <m:ctrlPr>
+                            <w:rPr>
+                              <w:rFonts w:ascii="Cambria Math" w:hAnsi="Cambria Math"/>
+                              <w:i/>
+                            </w:rPr>
+                          </m:ctrlPr>
+                        </m:dPr>
+                        <m:e>
+                          <m:r>
+                            <w:rPr>
+                              <w:rFonts w:ascii="Cambria Math" w:hAnsi="Cambria Math"/>
+                            </w:rPr>
+                            <m:t>U-</m:t>
+                          </m:r>
+                          <m:f>
+                            <m:fPr>
+                              <m:ctrlPr>
+                                <w:rPr>
+                                  <w:rFonts w:ascii="Cambria Math" w:hAnsi="Cambria Math"/>
+                                  <w:i/>
+                                </w:rPr>
+                              </m:ctrlPr>
+                            </m:fPr>
+                            <m:num>
+                              <m:r>
+                                <w:rPr>
+                                  <w:rFonts w:ascii="Cambria Math" w:hAnsi="Cambria Math"/>
+                                </w:rPr>
+                                <m:t>xW</m:t>
+                              </m:r>
+                            </m:num>
+                            <m:den>
+                              <m:r>
+                                <w:rPr>
+                                  <w:rFonts w:ascii="Cambria Math" w:hAnsi="Cambria Math"/>
+                                </w:rPr>
+                                <m:t>f</m:t>
+                              </m:r>
+                            </m:den>
+                          </m:f>
+                        </m:e>
+                      </m:d>
+                    </m:e>
+                  </m:func>
+                  <m:r>
+                    <w:rPr>
+                      <w:rFonts w:ascii="Cambria Math" w:hAnsi="Cambria Math"/>
+                    </w:rPr>
+                    <m:t>+</m:t>
+                  </m:r>
+                  <m:func>
+                    <m:funcPr>
+                      <m:ctrlPr>
+                        <w:rPr>
+                          <w:rFonts w:ascii="Cambria Math" w:hAnsi="Cambria Math"/>
+                          <w:i/>
+                        </w:rPr>
+                      </m:ctrlPr>
+                    </m:funcPr>
+                    <m:fName>
+                      <m:r>
+                        <m:rPr>
+                          <m:sty m:val="p"/>
+                        </m:rPr>
+                        <w:rPr>
+                          <w:rFonts w:ascii="Cambria Math" w:hAnsi="Cambria Math"/>
+                        </w:rPr>
+                        <m:t>sin</m:t>
+                      </m:r>
+                    </m:fName>
+                    <m:e>
+                      <m:d>
+                        <m:dPr>
+                          <m:ctrlPr>
+                            <w:rPr>
+                              <w:rFonts w:ascii="Cambria Math" w:hAnsi="Cambria Math"/>
+                              <w:i/>
+                            </w:rPr>
+                          </m:ctrlPr>
+                        </m:dPr>
+                        <m:e>
+                          <m:r>
+                            <w:rPr>
+                              <w:rFonts w:ascii="Cambria Math" w:hAnsi="Cambria Math"/>
+                            </w:rPr>
+                            <m:t>V-</m:t>
+                          </m:r>
+                          <m:f>
+                            <m:fPr>
+                              <m:ctrlPr>
+                                <w:rPr>
+                                  <w:rFonts w:ascii="Cambria Math" w:hAnsi="Cambria Math"/>
+                                  <w:i/>
+                                </w:rPr>
+                              </m:ctrlPr>
+                            </m:fPr>
+                            <m:num>
+                              <m:r>
+                                <w:rPr>
+                                  <w:rFonts w:ascii="Cambria Math" w:hAnsi="Cambria Math"/>
+                                </w:rPr>
+                                <m:t>yW</m:t>
+                              </m:r>
+                            </m:num>
+                            <m:den>
+                              <m:r>
+                                <w:rPr>
+                                  <w:rFonts w:ascii="Cambria Math" w:hAnsi="Cambria Math"/>
+                                </w:rPr>
+                                <m:t>f</m:t>
+                              </m:r>
+                            </m:den>
+                          </m:f>
+                        </m:e>
+                      </m:d>
+                    </m:e>
+                  </m:func>
+                </m:e>
+              </m:mr>
+              <m:mr>
+                <m:e>
+                  <m:r>
+                    <w:rPr>
+                      <w:rFonts w:ascii="Cambria Math" w:hAnsi="Cambria Math"/>
+                    </w:rPr>
+                    <m:t>-</m:t>
+                  </m:r>
+                  <m:func>
+                    <m:funcPr>
+                      <m:ctrlPr>
+                        <w:rPr>
+                          <w:rFonts w:ascii="Cambria Math" w:hAnsi="Cambria Math"/>
+                          <w:i/>
+                        </w:rPr>
+                      </m:ctrlPr>
+                    </m:funcPr>
+                    <m:fName>
+                      <m:r>
+                        <m:rPr>
+                          <m:sty m:val="p"/>
+                        </m:rPr>
+                        <w:rPr>
+                          <w:rFonts w:ascii="Cambria Math" w:hAnsi="Cambria Math"/>
+                        </w:rPr>
+                        <m:t>sin</m:t>
+                      </m:r>
+                    </m:fName>
+                    <m:e>
+                      <m:d>
+                        <m:dPr>
+                          <m:ctrlPr>
+                            <w:rPr>
+                              <w:rFonts w:ascii="Cambria Math" w:hAnsi="Cambria Math"/>
+                              <w:i/>
+                            </w:rPr>
+                          </m:ctrlPr>
+                        </m:dPr>
+                        <m:e>
+                          <m:r>
+                            <w:rPr>
+                              <w:rFonts w:ascii="Cambria Math" w:hAnsi="Cambria Math"/>
+                            </w:rPr>
+                            <m:t>U-</m:t>
+                          </m:r>
+                          <m:f>
+                            <m:fPr>
+                              <m:ctrlPr>
+                                <w:rPr>
+                                  <w:rFonts w:ascii="Cambria Math" w:hAnsi="Cambria Math"/>
+                                  <w:i/>
+                                </w:rPr>
+                              </m:ctrlPr>
+                            </m:fPr>
+                            <m:num>
+                              <m:r>
+                                <w:rPr>
+                                  <w:rFonts w:ascii="Cambria Math" w:hAnsi="Cambria Math"/>
+                                </w:rPr>
+                                <m:t>xW</m:t>
+                              </m:r>
+                            </m:num>
+                            <m:den>
+                              <m:r>
+                                <w:rPr>
+                                  <w:rFonts w:ascii="Cambria Math" w:hAnsi="Cambria Math"/>
+                                </w:rPr>
+                                <m:t>f</m:t>
+                              </m:r>
+                            </m:den>
+                          </m:f>
+                        </m:e>
+                      </m:d>
+                    </m:e>
+                  </m:func>
+                  <m:r>
+                    <w:rPr>
+                      <w:rFonts w:ascii="Cambria Math" w:hAnsi="Cambria Math"/>
+                    </w:rPr>
+                    <m:t>+</m:t>
+                  </m:r>
+                  <m:func>
+                    <m:funcPr>
+                      <m:ctrlPr>
+                        <w:rPr>
+                          <w:rFonts w:ascii="Cambria Math" w:hAnsi="Cambria Math"/>
+                          <w:i/>
+                        </w:rPr>
+                      </m:ctrlPr>
+                    </m:funcPr>
+                    <m:fName>
+                      <m:r>
+                        <m:rPr>
+                          <m:sty m:val="p"/>
+                        </m:rPr>
+                        <w:rPr>
+                          <w:rFonts w:ascii="Cambria Math" w:hAnsi="Cambria Math"/>
+                        </w:rPr>
+                        <m:t>cos</m:t>
+                      </m:r>
+                    </m:fName>
+                    <m:e>
+                      <m:d>
+                        <m:dPr>
+                          <m:ctrlPr>
+                            <w:rPr>
+                              <w:rFonts w:ascii="Cambria Math" w:hAnsi="Cambria Math"/>
+                              <w:i/>
+                            </w:rPr>
+                          </m:ctrlPr>
+                        </m:dPr>
+                        <m:e>
+                          <m:r>
+                            <w:rPr>
+                              <w:rFonts w:ascii="Cambria Math" w:hAnsi="Cambria Math"/>
+                            </w:rPr>
+                            <m:t>V-</m:t>
+                          </m:r>
+                          <m:f>
+                            <m:fPr>
+                              <m:ctrlPr>
+                                <w:rPr>
+                                  <w:rFonts w:ascii="Cambria Math" w:hAnsi="Cambria Math"/>
+                                  <w:i/>
+                                </w:rPr>
+                              </m:ctrlPr>
+                            </m:fPr>
+                            <m:num>
+                              <m:r>
+                                <w:rPr>
+                                  <w:rFonts w:ascii="Cambria Math" w:hAnsi="Cambria Math"/>
+                                </w:rPr>
+                                <m:t>yW</m:t>
+                              </m:r>
+                            </m:num>
+                            <m:den>
+                              <m:r>
+                                <w:rPr>
+                                  <w:rFonts w:ascii="Cambria Math" w:hAnsi="Cambria Math"/>
+                                </w:rPr>
+                                <m:t>f</m:t>
+                              </m:r>
+                            </m:den>
+                          </m:f>
+                        </m:e>
+                      </m:d>
+                    </m:e>
+                  </m:func>
+                </m:e>
+              </m:mr>
+              <m:mr>
+                <m:e>
+                  <m:f>
+                    <m:fPr>
+                      <m:ctrlPr>
+                        <w:rPr>
+                          <w:rFonts w:ascii="Cambria Math" w:hAnsi="Cambria Math"/>
+                          <w:i/>
+                        </w:rPr>
+                      </m:ctrlPr>
+                    </m:fPr>
+                    <m:num>
+                      <m:r>
+                        <w:rPr>
+                          <w:rFonts w:ascii="Cambria Math" w:hAnsi="Cambria Math"/>
+                        </w:rPr>
+                        <m:t>Z</m:t>
+                      </m:r>
+                    </m:num>
+                    <m:den>
+                      <m:r>
+                        <w:rPr>
+                          <w:rFonts w:ascii="Cambria Math" w:hAnsi="Cambria Math"/>
+                        </w:rPr>
+                        <m:t>f</m:t>
+                      </m:r>
+                    </m:den>
+                  </m:f>
+                </m:e>
+              </m:mr>
+            </m:m>
+          </m:e>
+        </m:d>
+      </m:oMath>
+      <w:r>
+        <w:rPr>
+          <w:rFonts w:eastAsiaTheme="minorEastAsia"/>
+        </w:rPr>
+        <w:tab/>
+        <w:t>(15)</w:t>
+      </w:r>
     </w:p>
     <w:p>
       <w:pPr>
@@ -2782,6 +3253,1583 @@
         </w:tabs>
         <w:rPr>
           <w:rFonts w:eastAsiaTheme="minorEastAsia"/>
+        </w:rPr>
+      </w:pPr>
+      <w:r>
+        <w:rPr>
+          <w:rFonts w:eastAsiaTheme="minorEastAsia"/>
+        </w:rPr>
+        <w:t>For  y to end an the axis, rotate through the angle:</w:t>
+      </w:r>
+    </w:p>
+    <w:p>
+      <w:pPr>
+        <w:tabs>
+          <w:tab w:val="center" w:pos="4867"/>
+          <w:tab w:val="right" w:pos="9720"/>
+        </w:tabs>
+        <w:rPr>
+          <w:rFonts w:eastAsiaTheme="minorEastAsia"/>
+        </w:rPr>
+      </w:pPr>
+      <w:r>
+        <w:rPr>
+          <w:rFonts w:eastAsiaTheme="minorEastAsia"/>
+        </w:rPr>
+        <w:tab/>
+        <w:t xml:space="preserve"> </w:t>
+      </w:r>
+      <m:oMath>
+        <m:r>
+          <w:rPr>
+            <w:rFonts w:ascii="Cambria Math" w:eastAsiaTheme="minorEastAsia" w:hAnsi="Cambria Math"/>
+          </w:rPr>
+          <m:t>θ=</m:t>
+        </m:r>
+        <m:func>
+          <m:funcPr>
+            <m:ctrlPr>
+              <w:rPr>
+                <w:rFonts w:ascii="Cambria Math" w:eastAsiaTheme="minorEastAsia" w:hAnsi="Cambria Math"/>
+                <w:i/>
+              </w:rPr>
+            </m:ctrlPr>
+          </m:funcPr>
+          <m:fName>
+            <m:sSup>
+              <m:sSupPr>
+                <m:ctrlPr>
+                  <w:rPr>
+                    <w:rFonts w:ascii="Cambria Math" w:eastAsiaTheme="minorEastAsia" w:hAnsi="Cambria Math"/>
+                    <w:i/>
+                  </w:rPr>
+                </m:ctrlPr>
+              </m:sSupPr>
+              <m:e>
+                <m:r>
+                  <m:rPr>
+                    <m:sty m:val="p"/>
+                  </m:rPr>
+                  <w:rPr>
+                    <w:rFonts w:ascii="Cambria Math" w:hAnsi="Cambria Math"/>
+                  </w:rPr>
+                  <m:t>tan</m:t>
+                </m:r>
+              </m:e>
+              <m:sup>
+                <m:r>
+                  <w:rPr>
+                    <w:rFonts w:ascii="Cambria Math" w:hAnsi="Cambria Math"/>
+                  </w:rPr>
+                  <m:t>-1</m:t>
+                </m:r>
+              </m:sup>
+            </m:sSup>
+          </m:fName>
+          <m:e>
+            <m:f>
+              <m:fPr>
+                <m:ctrlPr>
+                  <w:rPr>
+                    <w:rFonts w:ascii="Cambria Math" w:eastAsiaTheme="minorEastAsia" w:hAnsi="Cambria Math"/>
+                    <w:i/>
+                  </w:rPr>
+                </m:ctrlPr>
+              </m:fPr>
+              <m:num>
+                <m:r>
+                  <w:rPr>
+                    <w:rFonts w:ascii="Cambria Math" w:eastAsiaTheme="minorEastAsia" w:hAnsi="Cambria Math"/>
+                  </w:rPr>
+                  <m:t>y</m:t>
+                </m:r>
+              </m:num>
+              <m:den>
+                <m:r>
+                  <w:rPr>
+                    <w:rFonts w:ascii="Cambria Math" w:eastAsiaTheme="minorEastAsia" w:hAnsi="Cambria Math"/>
+                  </w:rPr>
+                  <m:t>x</m:t>
+                </m:r>
+              </m:den>
+            </m:f>
+          </m:e>
+        </m:func>
+      </m:oMath>
+      <w:r>
+        <w:rPr>
+          <w:rFonts w:eastAsiaTheme="minorEastAsia"/>
+        </w:rPr>
+        <w:t xml:space="preserve">   </w:t>
+      </w:r>
+      <w:r>
+        <w:rPr>
+          <w:rFonts w:eastAsiaTheme="minorEastAsia"/>
+        </w:rPr>
+        <w:tab/>
+        <w:t>(16)</w:t>
+      </w:r>
+    </w:p>
+    <w:p>
+      <w:pPr>
+        <w:tabs>
+          <w:tab w:val="center" w:pos="4867"/>
+          <w:tab w:val="right" w:pos="9720"/>
+        </w:tabs>
+        <w:rPr>
+          <w:rFonts w:eastAsiaTheme="minorEastAsia"/>
+        </w:rPr>
+      </w:pPr>
+      <w:r>
+        <w:rPr>
+          <w:rFonts w:eastAsiaTheme="minorEastAsia"/>
+        </w:rPr>
+        <w:tab/>
+        <w:t xml:space="preserve"> </w:t>
+      </w:r>
+      <m:oMath>
+        <m:func>
+          <m:funcPr>
+            <m:ctrlPr>
+              <w:rPr>
+                <w:rFonts w:ascii="Cambria Math" w:eastAsiaTheme="minorEastAsia" w:hAnsi="Cambria Math"/>
+                <w:i/>
+              </w:rPr>
+            </m:ctrlPr>
+          </m:funcPr>
+          <m:fName>
+            <m:r>
+              <m:rPr>
+                <m:sty m:val="p"/>
+              </m:rPr>
+              <w:rPr>
+                <w:rFonts w:ascii="Cambria Math" w:hAnsi="Cambria Math"/>
+              </w:rPr>
+              <m:t>sin</m:t>
+            </m:r>
+          </m:fName>
+          <m:e>
+            <m:d>
+              <m:dPr>
+                <m:ctrlPr>
+                  <w:rPr>
+                    <w:rFonts w:ascii="Cambria Math" w:eastAsiaTheme="minorEastAsia" w:hAnsi="Cambria Math"/>
+                    <w:i/>
+                  </w:rPr>
+                </m:ctrlPr>
+              </m:dPr>
+              <m:e>
+                <m:func>
+                  <m:funcPr>
+                    <m:ctrlPr>
+                      <w:rPr>
+                        <w:rFonts w:ascii="Cambria Math" w:eastAsiaTheme="minorEastAsia" w:hAnsi="Cambria Math"/>
+                        <w:i/>
+                      </w:rPr>
+                    </m:ctrlPr>
+                  </m:funcPr>
+                  <m:fName>
+                    <m:sSup>
+                      <m:sSupPr>
+                        <m:ctrlPr>
+                          <w:rPr>
+                            <w:rFonts w:ascii="Cambria Math" w:eastAsiaTheme="minorEastAsia" w:hAnsi="Cambria Math"/>
+                            <w:i/>
+                          </w:rPr>
+                        </m:ctrlPr>
+                      </m:sSupPr>
+                      <m:e>
+                        <m:r>
+                          <m:rPr>
+                            <m:sty m:val="p"/>
+                          </m:rPr>
+                          <w:rPr>
+                            <w:rFonts w:ascii="Cambria Math" w:hAnsi="Cambria Math"/>
+                          </w:rPr>
+                          <m:t>tan</m:t>
+                        </m:r>
+                      </m:e>
+                      <m:sup>
+                        <m:r>
+                          <w:rPr>
+                            <w:rFonts w:ascii="Cambria Math" w:hAnsi="Cambria Math"/>
+                          </w:rPr>
+                          <m:t>-1</m:t>
+                        </m:r>
+                      </m:sup>
+                    </m:sSup>
+                  </m:fName>
+                  <m:e>
+                    <m:f>
+                      <m:fPr>
+                        <m:ctrlPr>
+                          <w:rPr>
+                            <w:rFonts w:ascii="Cambria Math" w:eastAsiaTheme="minorEastAsia" w:hAnsi="Cambria Math"/>
+                            <w:i/>
+                          </w:rPr>
+                        </m:ctrlPr>
+                      </m:fPr>
+                      <m:num>
+                        <m:r>
+                          <w:rPr>
+                            <w:rFonts w:ascii="Cambria Math" w:eastAsiaTheme="minorEastAsia" w:hAnsi="Cambria Math"/>
+                          </w:rPr>
+                          <m:t>y</m:t>
+                        </m:r>
+                      </m:num>
+                      <m:den>
+                        <m:r>
+                          <w:rPr>
+                            <w:rFonts w:ascii="Cambria Math" w:eastAsiaTheme="minorEastAsia" w:hAnsi="Cambria Math"/>
+                          </w:rPr>
+                          <m:t>x</m:t>
+                        </m:r>
+                      </m:den>
+                    </m:f>
+                  </m:e>
+                </m:func>
+              </m:e>
+            </m:d>
+            <m:r>
+              <w:rPr>
+                <w:rFonts w:ascii="Cambria Math" w:eastAsiaTheme="minorEastAsia" w:hAnsi="Cambria Math"/>
+              </w:rPr>
+              <m:t>=</m:t>
+            </m:r>
+            <m:f>
+              <m:fPr>
+                <m:ctrlPr>
+                  <w:rPr>
+                    <w:rFonts w:ascii="Cambria Math" w:eastAsiaTheme="minorEastAsia" w:hAnsi="Cambria Math"/>
+                    <w:i/>
+                  </w:rPr>
+                </m:ctrlPr>
+              </m:fPr>
+              <m:num>
+                <m:f>
+                  <m:fPr>
+                    <m:ctrlPr>
+                      <w:rPr>
+                        <w:rFonts w:ascii="Cambria Math" w:eastAsiaTheme="minorEastAsia" w:hAnsi="Cambria Math"/>
+                        <w:i/>
+                      </w:rPr>
+                    </m:ctrlPr>
+                  </m:fPr>
+                  <m:num>
+                    <m:r>
+                      <w:rPr>
+                        <w:rFonts w:ascii="Cambria Math" w:eastAsiaTheme="minorEastAsia" w:hAnsi="Cambria Math"/>
+                      </w:rPr>
+                      <m:t>y</m:t>
+                    </m:r>
+                  </m:num>
+                  <m:den>
+                    <m:r>
+                      <w:rPr>
+                        <w:rFonts w:ascii="Cambria Math" w:eastAsiaTheme="minorEastAsia" w:hAnsi="Cambria Math"/>
+                      </w:rPr>
+                      <m:t>x</m:t>
+                    </m:r>
+                  </m:den>
+                </m:f>
+              </m:num>
+              <m:den>
+                <m:rad>
+                  <m:radPr>
+                    <m:degHide m:val="on"/>
+                    <m:ctrlPr>
+                      <w:rPr>
+                        <w:rFonts w:ascii="Cambria Math" w:eastAsiaTheme="minorEastAsia" w:hAnsi="Cambria Math"/>
+                        <w:i/>
+                      </w:rPr>
+                    </m:ctrlPr>
+                  </m:radPr>
+                  <m:deg/>
+                  <m:e>
+                    <m:r>
+                      <w:rPr>
+                        <w:rFonts w:ascii="Cambria Math" w:eastAsiaTheme="minorEastAsia" w:hAnsi="Cambria Math"/>
+                      </w:rPr>
+                      <m:t>1+</m:t>
+                    </m:r>
+                    <m:sSup>
+                      <m:sSupPr>
+                        <m:ctrlPr>
+                          <w:rPr>
+                            <w:rFonts w:ascii="Cambria Math" w:eastAsiaTheme="minorEastAsia" w:hAnsi="Cambria Math"/>
+                            <w:i/>
+                          </w:rPr>
+                        </m:ctrlPr>
+                      </m:sSupPr>
+                      <m:e>
+                        <m:d>
+                          <m:dPr>
+                            <m:ctrlPr>
+                              <w:rPr>
+                                <w:rFonts w:ascii="Cambria Math" w:eastAsiaTheme="minorEastAsia" w:hAnsi="Cambria Math"/>
+                                <w:i/>
+                              </w:rPr>
+                            </m:ctrlPr>
+                          </m:dPr>
+                          <m:e>
+                            <m:f>
+                              <m:fPr>
+                                <m:ctrlPr>
+                                  <w:rPr>
+                                    <w:rFonts w:ascii="Cambria Math" w:eastAsiaTheme="minorEastAsia" w:hAnsi="Cambria Math"/>
+                                    <w:i/>
+                                  </w:rPr>
+                                </m:ctrlPr>
+                              </m:fPr>
+                              <m:num>
+                                <m:r>
+                                  <w:rPr>
+                                    <w:rFonts w:ascii="Cambria Math" w:eastAsiaTheme="minorEastAsia" w:hAnsi="Cambria Math"/>
+                                  </w:rPr>
+                                  <m:t>y</m:t>
+                                </m:r>
+                              </m:num>
+                              <m:den>
+                                <m:r>
+                                  <w:rPr>
+                                    <w:rFonts w:ascii="Cambria Math" w:eastAsiaTheme="minorEastAsia" w:hAnsi="Cambria Math"/>
+                                  </w:rPr>
+                                  <m:t>x</m:t>
+                                </m:r>
+                              </m:den>
+                            </m:f>
+                          </m:e>
+                        </m:d>
+                      </m:e>
+                      <m:sup>
+                        <m:r>
+                          <w:rPr>
+                            <w:rFonts w:ascii="Cambria Math" w:eastAsiaTheme="minorEastAsia" w:hAnsi="Cambria Math"/>
+                          </w:rPr>
+                          <m:t>2</m:t>
+                        </m:r>
+                      </m:sup>
+                    </m:sSup>
+                  </m:e>
+                </m:rad>
+              </m:den>
+            </m:f>
+          </m:e>
+        </m:func>
+      </m:oMath>
+      <w:r>
+        <w:rPr>
+          <w:rFonts w:eastAsiaTheme="minorEastAsia"/>
+        </w:rPr>
+        <w:t xml:space="preserve">   </w:t>
+      </w:r>
+      <w:r>
+        <w:rPr>
+          <w:rFonts w:eastAsiaTheme="minorEastAsia"/>
+        </w:rPr>
+        <w:tab/>
+        <w:t>(16)</w:t>
+      </w:r>
+    </w:p>
+    <w:p>
+      <w:pPr>
+        <w:tabs>
+          <w:tab w:val="center" w:pos="4867"/>
+          <w:tab w:val="right" w:pos="9720"/>
+        </w:tabs>
+        <w:rPr>
+          <w:rFonts w:eastAsiaTheme="minorEastAsia"/>
+        </w:rPr>
+      </w:pPr>
+      <w:r>
+        <w:rPr>
+          <w:rFonts w:eastAsiaTheme="minorEastAsia"/>
+        </w:rPr>
+        <w:tab/>
+        <w:t xml:space="preserve"> </w:t>
+      </w:r>
+      <m:oMath>
+        <m:func>
+          <m:funcPr>
+            <m:ctrlPr>
+              <w:rPr>
+                <w:rFonts w:ascii="Cambria Math" w:eastAsiaTheme="minorEastAsia" w:hAnsi="Cambria Math"/>
+                <w:i/>
+              </w:rPr>
+            </m:ctrlPr>
+          </m:funcPr>
+          <m:fName>
+            <m:func>
+              <m:funcPr>
+                <m:ctrlPr>
+                  <w:rPr>
+                    <w:rFonts w:ascii="Cambria Math" w:hAnsi="Cambria Math"/>
+                  </w:rPr>
+                </m:ctrlPr>
+              </m:funcPr>
+              <m:fName>
+                <m:r>
+                  <m:rPr>
+                    <m:sty m:val="p"/>
+                  </m:rPr>
+                  <w:rPr>
+                    <w:rFonts w:ascii="Cambria Math" w:hAnsi="Cambria Math"/>
+                  </w:rPr>
+                  <m:t>cos</m:t>
+                </m:r>
+              </m:fName>
+              <m:e>
+                <m:d>
+                  <m:dPr>
+                    <m:ctrlPr>
+                      <w:rPr>
+                        <w:rFonts w:ascii="Cambria Math" w:eastAsiaTheme="minorEastAsia" w:hAnsi="Cambria Math"/>
+                        <w:i/>
+                      </w:rPr>
+                    </m:ctrlPr>
+                  </m:dPr>
+                  <m:e>
+                    <m:func>
+                      <m:funcPr>
+                        <m:ctrlPr>
+                          <w:rPr>
+                            <w:rFonts w:ascii="Cambria Math" w:eastAsiaTheme="minorEastAsia" w:hAnsi="Cambria Math"/>
+                            <w:i/>
+                          </w:rPr>
+                        </m:ctrlPr>
+                      </m:funcPr>
+                      <m:fName>
+                        <m:sSup>
+                          <m:sSupPr>
+                            <m:ctrlPr>
+                              <w:rPr>
+                                <w:rFonts w:ascii="Cambria Math" w:eastAsiaTheme="minorEastAsia" w:hAnsi="Cambria Math"/>
+                                <w:i/>
+                              </w:rPr>
+                            </m:ctrlPr>
+                          </m:sSupPr>
+                          <m:e>
+                            <m:r>
+                              <m:rPr>
+                                <m:sty m:val="p"/>
+                              </m:rPr>
+                              <w:rPr>
+                                <w:rFonts w:ascii="Cambria Math" w:hAnsi="Cambria Math"/>
+                              </w:rPr>
+                              <m:t>tan</m:t>
+                            </m:r>
+                          </m:e>
+                          <m:sup>
+                            <m:r>
+                              <w:rPr>
+                                <w:rFonts w:ascii="Cambria Math" w:hAnsi="Cambria Math"/>
+                              </w:rPr>
+                              <m:t>-1</m:t>
+                            </m:r>
+                          </m:sup>
+                        </m:sSup>
+                      </m:fName>
+                      <m:e>
+                        <m:f>
+                          <m:fPr>
+                            <m:ctrlPr>
+                              <w:rPr>
+                                <w:rFonts w:ascii="Cambria Math" w:eastAsiaTheme="minorEastAsia" w:hAnsi="Cambria Math"/>
+                                <w:i/>
+                              </w:rPr>
+                            </m:ctrlPr>
+                          </m:fPr>
+                          <m:num>
+                            <m:r>
+                              <w:rPr>
+                                <w:rFonts w:ascii="Cambria Math" w:eastAsiaTheme="minorEastAsia" w:hAnsi="Cambria Math"/>
+                              </w:rPr>
+                              <m:t>y</m:t>
+                            </m:r>
+                          </m:num>
+                          <m:den>
+                            <m:r>
+                              <w:rPr>
+                                <w:rFonts w:ascii="Cambria Math" w:eastAsiaTheme="minorEastAsia" w:hAnsi="Cambria Math"/>
+                              </w:rPr>
+                              <m:t>x</m:t>
+                            </m:r>
+                          </m:den>
+                        </m:f>
+                      </m:e>
+                    </m:func>
+                  </m:e>
+                </m:d>
+              </m:e>
+            </m:func>
+          </m:fName>
+          <m:e>
+            <m:r>
+              <w:rPr>
+                <w:rFonts w:ascii="Cambria Math" w:eastAsiaTheme="minorEastAsia" w:hAnsi="Cambria Math"/>
+              </w:rPr>
+              <m:t>=</m:t>
+            </m:r>
+            <m:f>
+              <m:fPr>
+                <m:ctrlPr>
+                  <w:rPr>
+                    <w:rFonts w:ascii="Cambria Math" w:eastAsiaTheme="minorEastAsia" w:hAnsi="Cambria Math"/>
+                    <w:i/>
+                  </w:rPr>
+                </m:ctrlPr>
+              </m:fPr>
+              <m:num>
+                <m:r>
+                  <w:rPr>
+                    <w:rFonts w:ascii="Cambria Math" w:eastAsiaTheme="minorEastAsia" w:hAnsi="Cambria Math"/>
+                  </w:rPr>
+                  <m:t>1</m:t>
+                </m:r>
+              </m:num>
+              <m:den>
+                <m:rad>
+                  <m:radPr>
+                    <m:degHide m:val="on"/>
+                    <m:ctrlPr>
+                      <w:rPr>
+                        <w:rFonts w:ascii="Cambria Math" w:eastAsiaTheme="minorEastAsia" w:hAnsi="Cambria Math"/>
+                        <w:i/>
+                      </w:rPr>
+                    </m:ctrlPr>
+                  </m:radPr>
+                  <m:deg/>
+                  <m:e>
+                    <m:r>
+                      <w:rPr>
+                        <w:rFonts w:ascii="Cambria Math" w:eastAsiaTheme="minorEastAsia" w:hAnsi="Cambria Math"/>
+                      </w:rPr>
+                      <m:t>1+</m:t>
+                    </m:r>
+                    <m:sSup>
+                      <m:sSupPr>
+                        <m:ctrlPr>
+                          <w:rPr>
+                            <w:rFonts w:ascii="Cambria Math" w:eastAsiaTheme="minorEastAsia" w:hAnsi="Cambria Math"/>
+                            <w:i/>
+                          </w:rPr>
+                        </m:ctrlPr>
+                      </m:sSupPr>
+                      <m:e>
+                        <m:d>
+                          <m:dPr>
+                            <m:ctrlPr>
+                              <w:rPr>
+                                <w:rFonts w:ascii="Cambria Math" w:eastAsiaTheme="minorEastAsia" w:hAnsi="Cambria Math"/>
+                                <w:i/>
+                              </w:rPr>
+                            </m:ctrlPr>
+                          </m:dPr>
+                          <m:e>
+                            <m:f>
+                              <m:fPr>
+                                <m:ctrlPr>
+                                  <w:rPr>
+                                    <w:rFonts w:ascii="Cambria Math" w:eastAsiaTheme="minorEastAsia" w:hAnsi="Cambria Math"/>
+                                    <w:i/>
+                                  </w:rPr>
+                                </m:ctrlPr>
+                              </m:fPr>
+                              <m:num>
+                                <m:r>
+                                  <w:rPr>
+                                    <w:rFonts w:ascii="Cambria Math" w:eastAsiaTheme="minorEastAsia" w:hAnsi="Cambria Math"/>
+                                  </w:rPr>
+                                  <m:t>y</m:t>
+                                </m:r>
+                              </m:num>
+                              <m:den>
+                                <m:r>
+                                  <w:rPr>
+                                    <w:rFonts w:ascii="Cambria Math" w:eastAsiaTheme="minorEastAsia" w:hAnsi="Cambria Math"/>
+                                  </w:rPr>
+                                  <m:t>x</m:t>
+                                </m:r>
+                              </m:den>
+                            </m:f>
+                          </m:e>
+                        </m:d>
+                      </m:e>
+                      <m:sup>
+                        <m:r>
+                          <w:rPr>
+                            <w:rFonts w:ascii="Cambria Math" w:eastAsiaTheme="minorEastAsia" w:hAnsi="Cambria Math"/>
+                          </w:rPr>
+                          <m:t>2</m:t>
+                        </m:r>
+                      </m:sup>
+                    </m:sSup>
+                  </m:e>
+                </m:rad>
+              </m:den>
+            </m:f>
+          </m:e>
+        </m:func>
+      </m:oMath>
+      <w:r>
+        <w:rPr>
+          <w:rFonts w:eastAsiaTheme="minorEastAsia"/>
+        </w:rPr>
+        <w:t xml:space="preserve">   </w:t>
+      </w:r>
+      <w:r>
+        <w:rPr>
+          <w:rFonts w:eastAsiaTheme="minorEastAsia"/>
+        </w:rPr>
+        <w:tab/>
+        <w:t>(16)</w:t>
+      </w:r>
+    </w:p>
+    <w:p>
+      <w:pPr>
+        <w:tabs>
+          <w:tab w:val="center" w:pos="4867"/>
+          <w:tab w:val="right" w:pos="9720"/>
+        </w:tabs>
+        <w:rPr>
+          <w:rFonts w:eastAsiaTheme="minorEastAsia"/>
+          <w:lang w:val="fr-FR"/>
+        </w:rPr>
+      </w:pPr>
+      <w:r>
+        <w:rPr>
+          <w:rFonts w:eastAsiaTheme="minorEastAsia"/>
+          <w:lang w:val="fr-FR"/>
+        </w:rPr>
+        <w:t>substitute:</w:t>
+      </w:r>
+    </w:p>
+    <w:p>
+      <w:pPr>
+        <w:tabs>
+          <w:tab w:val="center" w:pos="4867"/>
+          <w:tab w:val="right" w:pos="9720"/>
+        </w:tabs>
+        <w:rPr>
+          <w:rFonts w:eastAsiaTheme="minorEastAsia"/>
+          <w:lang w:val="fr-FR"/>
+        </w:rPr>
+      </w:pPr>
+      <w:r>
+        <w:rPr>
+          <w:rFonts w:eastAsiaTheme="minorEastAsia"/>
+          <w:lang w:val="fr-FR"/>
+        </w:rPr>
+        <w:t xml:space="preserve"> </w:t>
+      </w:r>
+      <w:r>
+        <w:rPr>
+          <w:rFonts w:eastAsiaTheme="minorEastAsia"/>
+          <w:lang w:val="fr-FR"/>
+        </w:rPr>
+        <w:tab/>
+      </w:r>
+      <m:oMath>
+        <m:f>
+          <m:fPr>
+            <m:ctrlPr>
+              <w:rPr>
+                <w:rFonts w:ascii="Cambria Math" w:hAnsi="Cambria Math"/>
+                <w:i/>
+              </w:rPr>
+            </m:ctrlPr>
+          </m:fPr>
+          <m:num>
+            <m:r>
+              <w:rPr>
+                <w:rFonts w:ascii="Cambria Math" w:hAnsi="Cambria Math"/>
+              </w:rPr>
+              <m:t>dy</m:t>
+            </m:r>
+          </m:num>
+          <m:den>
+            <m:r>
+              <w:rPr>
+                <w:rFonts w:ascii="Cambria Math" w:hAnsi="Cambria Math"/>
+              </w:rPr>
+              <m:t>dt</m:t>
+            </m:r>
+          </m:den>
+        </m:f>
+        <m:r>
+          <w:rPr>
+            <w:rFonts w:ascii="Cambria Math" w:hAnsi="Cambria Math"/>
+          </w:rPr>
+          <m:t>=</m:t>
+        </m:r>
+        <m:r>
+          <w:rPr>
+            <w:rFonts w:ascii="Cambria Math" w:eastAsiaTheme="minorEastAsia" w:hAnsi="Cambria Math"/>
+            <w:lang w:val="fr-FR"/>
+          </w:rPr>
+          <m:t>-</m:t>
+        </m:r>
+        <m:r>
+          <w:rPr>
+            <w:rFonts w:ascii="Cambria Math" w:eastAsiaTheme="minorEastAsia" w:hAnsi="Cambria Math"/>
+          </w:rPr>
+          <m:t>U</m:t>
+        </m:r>
+        <m:func>
+          <m:funcPr>
+            <m:ctrlPr>
+              <w:rPr>
+                <w:rFonts w:ascii="Cambria Math" w:eastAsiaTheme="minorEastAsia" w:hAnsi="Cambria Math"/>
+                <w:i/>
+              </w:rPr>
+            </m:ctrlPr>
+          </m:funcPr>
+          <m:fName>
+            <m:r>
+              <m:rPr>
+                <m:sty m:val="p"/>
+              </m:rPr>
+              <w:rPr>
+                <w:rFonts w:ascii="Cambria Math" w:hAnsi="Cambria Math"/>
+                <w:lang w:val="fr-FR"/>
+              </w:rPr>
+              <m:t>sin</m:t>
+            </m:r>
+          </m:fName>
+          <m:e>
+            <m:r>
+              <w:rPr>
+                <w:rFonts w:ascii="Cambria Math" w:eastAsiaTheme="minorEastAsia" w:hAnsi="Cambria Math"/>
+              </w:rPr>
+              <m:t>θ</m:t>
+            </m:r>
+            <m:r>
+              <w:rPr>
+                <w:rFonts w:ascii="Cambria Math" w:eastAsiaTheme="minorEastAsia" w:hAnsi="Cambria Math"/>
+                <w:lang w:val="fr-FR"/>
+              </w:rPr>
+              <m:t>+</m:t>
+            </m:r>
+            <m:d>
+              <m:dPr>
+                <m:ctrlPr>
+                  <w:rPr>
+                    <w:rFonts w:ascii="Cambria Math" w:eastAsiaTheme="minorEastAsia" w:hAnsi="Cambria Math"/>
+                    <w:i/>
+                  </w:rPr>
+                </m:ctrlPr>
+              </m:dPr>
+              <m:e>
+                <m:f>
+                  <m:fPr>
+                    <m:ctrlPr>
+                      <w:rPr>
+                        <w:rFonts w:ascii="Cambria Math" w:eastAsiaTheme="minorEastAsia" w:hAnsi="Cambria Math"/>
+                        <w:i/>
+                      </w:rPr>
+                    </m:ctrlPr>
+                  </m:fPr>
+                  <m:num>
+                    <m:r>
+                      <w:rPr>
+                        <w:rFonts w:ascii="Cambria Math" w:eastAsiaTheme="minorEastAsia" w:hAnsi="Cambria Math"/>
+                      </w:rPr>
+                      <m:t>xW</m:t>
+                    </m:r>
+                  </m:num>
+                  <m:den>
+                    <m:r>
+                      <w:rPr>
+                        <w:rFonts w:ascii="Cambria Math" w:eastAsiaTheme="minorEastAsia" w:hAnsi="Cambria Math"/>
+                      </w:rPr>
+                      <m:t>f</m:t>
+                    </m:r>
+                  </m:den>
+                </m:f>
+              </m:e>
+            </m:d>
+            <m:d>
+              <m:dPr>
+                <m:ctrlPr>
+                  <w:rPr>
+                    <w:rFonts w:ascii="Cambria Math" w:eastAsiaTheme="minorEastAsia" w:hAnsi="Cambria Math"/>
+                    <w:i/>
+                  </w:rPr>
+                </m:ctrlPr>
+              </m:dPr>
+              <m:e>
+                <m:f>
+                  <m:fPr>
+                    <m:ctrlPr>
+                      <w:rPr>
+                        <w:rFonts w:ascii="Cambria Math" w:eastAsiaTheme="minorEastAsia" w:hAnsi="Cambria Math"/>
+                        <w:i/>
+                      </w:rPr>
+                    </m:ctrlPr>
+                  </m:fPr>
+                  <m:num>
+                    <m:f>
+                      <m:fPr>
+                        <m:ctrlPr>
+                          <w:rPr>
+                            <w:rFonts w:ascii="Cambria Math" w:eastAsiaTheme="minorEastAsia" w:hAnsi="Cambria Math"/>
+                            <w:i/>
+                          </w:rPr>
+                        </m:ctrlPr>
+                      </m:fPr>
+                      <m:num>
+                        <m:r>
+                          <w:rPr>
+                            <w:rFonts w:ascii="Cambria Math" w:eastAsiaTheme="minorEastAsia" w:hAnsi="Cambria Math"/>
+                          </w:rPr>
+                          <m:t>y</m:t>
+                        </m:r>
+                      </m:num>
+                      <m:den>
+                        <m:r>
+                          <w:rPr>
+                            <w:rFonts w:ascii="Cambria Math" w:eastAsiaTheme="minorEastAsia" w:hAnsi="Cambria Math"/>
+                          </w:rPr>
+                          <m:t>x</m:t>
+                        </m:r>
+                      </m:den>
+                    </m:f>
+                  </m:num>
+                  <m:den>
+                    <m:rad>
+                      <m:radPr>
+                        <m:degHide m:val="on"/>
+                        <m:ctrlPr>
+                          <w:rPr>
+                            <w:rFonts w:ascii="Cambria Math" w:eastAsiaTheme="minorEastAsia" w:hAnsi="Cambria Math"/>
+                            <w:i/>
+                          </w:rPr>
+                        </m:ctrlPr>
+                      </m:radPr>
+                      <m:deg/>
+                      <m:e>
+                        <m:r>
+                          <w:rPr>
+                            <w:rFonts w:ascii="Cambria Math" w:eastAsiaTheme="minorEastAsia" w:hAnsi="Cambria Math"/>
+                            <w:lang w:val="fr-FR"/>
+                          </w:rPr>
+                          <m:t>1+</m:t>
+                        </m:r>
+                        <m:sSup>
+                          <m:sSupPr>
+                            <m:ctrlPr>
+                              <w:rPr>
+                                <w:rFonts w:ascii="Cambria Math" w:eastAsiaTheme="minorEastAsia" w:hAnsi="Cambria Math"/>
+                                <w:i/>
+                              </w:rPr>
+                            </m:ctrlPr>
+                          </m:sSupPr>
+                          <m:e>
+                            <m:d>
+                              <m:dPr>
+                                <m:ctrlPr>
+                                  <w:rPr>
+                                    <w:rFonts w:ascii="Cambria Math" w:eastAsiaTheme="minorEastAsia" w:hAnsi="Cambria Math"/>
+                                    <w:i/>
+                                  </w:rPr>
+                                </m:ctrlPr>
+                              </m:dPr>
+                              <m:e>
+                                <m:f>
+                                  <m:fPr>
+                                    <m:ctrlPr>
+                                      <w:rPr>
+                                        <w:rFonts w:ascii="Cambria Math" w:eastAsiaTheme="minorEastAsia" w:hAnsi="Cambria Math"/>
+                                        <w:i/>
+                                      </w:rPr>
+                                    </m:ctrlPr>
+                                  </m:fPr>
+                                  <m:num>
+                                    <m:r>
+                                      <w:rPr>
+                                        <w:rFonts w:ascii="Cambria Math" w:eastAsiaTheme="minorEastAsia" w:hAnsi="Cambria Math"/>
+                                      </w:rPr>
+                                      <m:t>y</m:t>
+                                    </m:r>
+                                  </m:num>
+                                  <m:den>
+                                    <m:r>
+                                      <w:rPr>
+                                        <w:rFonts w:ascii="Cambria Math" w:eastAsiaTheme="minorEastAsia" w:hAnsi="Cambria Math"/>
+                                      </w:rPr>
+                                      <m:t>x</m:t>
+                                    </m:r>
+                                  </m:den>
+                                </m:f>
+                              </m:e>
+                            </m:d>
+                          </m:e>
+                          <m:sup>
+                            <m:r>
+                              <w:rPr>
+                                <w:rFonts w:ascii="Cambria Math" w:eastAsiaTheme="minorEastAsia" w:hAnsi="Cambria Math"/>
+                                <w:lang w:val="fr-FR"/>
+                              </w:rPr>
+                              <m:t>2</m:t>
+                            </m:r>
+                          </m:sup>
+                        </m:sSup>
+                      </m:e>
+                    </m:rad>
+                  </m:den>
+                </m:f>
+              </m:e>
+            </m:d>
+            <m:r>
+              <w:rPr>
+                <w:rFonts w:ascii="Cambria Math" w:eastAsiaTheme="minorEastAsia" w:hAnsi="Cambria Math"/>
+                <w:lang w:val="fr-FR"/>
+              </w:rPr>
+              <m:t>+</m:t>
+            </m:r>
+            <m:r>
+              <w:rPr>
+                <w:rFonts w:ascii="Cambria Math" w:eastAsiaTheme="minorEastAsia" w:hAnsi="Cambria Math"/>
+              </w:rPr>
+              <m:t>V</m:t>
+            </m:r>
+            <m:func>
+              <m:funcPr>
+                <m:ctrlPr>
+                  <w:rPr>
+                    <w:rFonts w:ascii="Cambria Math" w:eastAsiaTheme="minorEastAsia" w:hAnsi="Cambria Math"/>
+                    <w:i/>
+                  </w:rPr>
+                </m:ctrlPr>
+              </m:funcPr>
+              <m:fName>
+                <m:r>
+                  <m:rPr>
+                    <m:sty m:val="p"/>
+                  </m:rPr>
+                  <w:rPr>
+                    <w:rFonts w:ascii="Cambria Math" w:hAnsi="Cambria Math"/>
+                    <w:lang w:val="fr-FR"/>
+                  </w:rPr>
+                  <m:t>cos</m:t>
+                </m:r>
+              </m:fName>
+              <m:e>
+                <m:r>
+                  <w:rPr>
+                    <w:rFonts w:ascii="Cambria Math" w:eastAsiaTheme="minorEastAsia" w:hAnsi="Cambria Math"/>
+                  </w:rPr>
+                  <m:t>θ</m:t>
+                </m:r>
+                <m:r>
+                  <w:rPr>
+                    <w:rFonts w:ascii="Cambria Math" w:eastAsiaTheme="minorEastAsia" w:hAnsi="Cambria Math"/>
+                    <w:lang w:val="fr-FR"/>
+                  </w:rPr>
+                  <m:t>-</m:t>
+                </m:r>
+                <m:d>
+                  <m:dPr>
+                    <m:ctrlPr>
+                      <w:rPr>
+                        <w:rFonts w:ascii="Cambria Math" w:eastAsiaTheme="minorEastAsia" w:hAnsi="Cambria Math"/>
+                        <w:i/>
+                      </w:rPr>
+                    </m:ctrlPr>
+                  </m:dPr>
+                  <m:e>
+                    <m:f>
+                      <m:fPr>
+                        <m:ctrlPr>
+                          <w:rPr>
+                            <w:rFonts w:ascii="Cambria Math" w:eastAsiaTheme="minorEastAsia" w:hAnsi="Cambria Math"/>
+                            <w:i/>
+                          </w:rPr>
+                        </m:ctrlPr>
+                      </m:fPr>
+                      <m:num>
+                        <m:r>
+                          <w:rPr>
+                            <w:rFonts w:ascii="Cambria Math" w:eastAsiaTheme="minorEastAsia" w:hAnsi="Cambria Math"/>
+                          </w:rPr>
+                          <m:t>yW</m:t>
+                        </m:r>
+                      </m:num>
+                      <m:den>
+                        <m:r>
+                          <w:rPr>
+                            <w:rFonts w:ascii="Cambria Math" w:eastAsiaTheme="minorEastAsia" w:hAnsi="Cambria Math"/>
+                          </w:rPr>
+                          <m:t>f</m:t>
+                        </m:r>
+                      </m:den>
+                    </m:f>
+                  </m:e>
+                </m:d>
+                <m:d>
+                  <m:dPr>
+                    <m:ctrlPr>
+                      <w:rPr>
+                        <w:rFonts w:ascii="Cambria Math" w:eastAsiaTheme="minorEastAsia" w:hAnsi="Cambria Math"/>
+                        <w:i/>
+                      </w:rPr>
+                    </m:ctrlPr>
+                  </m:dPr>
+                  <m:e>
+                    <m:f>
+                      <m:fPr>
+                        <m:ctrlPr>
+                          <w:rPr>
+                            <w:rFonts w:ascii="Cambria Math" w:eastAsiaTheme="minorEastAsia" w:hAnsi="Cambria Math"/>
+                            <w:i/>
+                          </w:rPr>
+                        </m:ctrlPr>
+                      </m:fPr>
+                      <m:num>
+                        <m:r>
+                          <w:rPr>
+                            <w:rFonts w:ascii="Cambria Math" w:eastAsiaTheme="minorEastAsia" w:hAnsi="Cambria Math"/>
+                            <w:lang w:val="fr-FR"/>
+                          </w:rPr>
+                          <m:t>1</m:t>
+                        </m:r>
+                      </m:num>
+                      <m:den>
+                        <m:rad>
+                          <m:radPr>
+                            <m:degHide m:val="on"/>
+                            <m:ctrlPr>
+                              <w:rPr>
+                                <w:rFonts w:ascii="Cambria Math" w:eastAsiaTheme="minorEastAsia" w:hAnsi="Cambria Math"/>
+                                <w:i/>
+                              </w:rPr>
+                            </m:ctrlPr>
+                          </m:radPr>
+                          <m:deg/>
+                          <m:e>
+                            <m:r>
+                              <w:rPr>
+                                <w:rFonts w:ascii="Cambria Math" w:eastAsiaTheme="minorEastAsia" w:hAnsi="Cambria Math"/>
+                                <w:lang w:val="fr-FR"/>
+                              </w:rPr>
+                              <m:t>1+</m:t>
+                            </m:r>
+                            <m:sSup>
+                              <m:sSupPr>
+                                <m:ctrlPr>
+                                  <w:rPr>
+                                    <w:rFonts w:ascii="Cambria Math" w:eastAsiaTheme="minorEastAsia" w:hAnsi="Cambria Math"/>
+                                    <w:i/>
+                                  </w:rPr>
+                                </m:ctrlPr>
+                              </m:sSupPr>
+                              <m:e>
+                                <m:d>
+                                  <m:dPr>
+                                    <m:ctrlPr>
+                                      <w:rPr>
+                                        <w:rFonts w:ascii="Cambria Math" w:eastAsiaTheme="minorEastAsia" w:hAnsi="Cambria Math"/>
+                                        <w:i/>
+                                      </w:rPr>
+                                    </m:ctrlPr>
+                                  </m:dPr>
+                                  <m:e>
+                                    <m:f>
+                                      <m:fPr>
+                                        <m:ctrlPr>
+                                          <w:rPr>
+                                            <w:rFonts w:ascii="Cambria Math" w:eastAsiaTheme="minorEastAsia" w:hAnsi="Cambria Math"/>
+                                            <w:i/>
+                                          </w:rPr>
+                                        </m:ctrlPr>
+                                      </m:fPr>
+                                      <m:num>
+                                        <m:r>
+                                          <w:rPr>
+                                            <w:rFonts w:ascii="Cambria Math" w:eastAsiaTheme="minorEastAsia" w:hAnsi="Cambria Math"/>
+                                          </w:rPr>
+                                          <m:t>y</m:t>
+                                        </m:r>
+                                      </m:num>
+                                      <m:den>
+                                        <m:r>
+                                          <w:rPr>
+                                            <w:rFonts w:ascii="Cambria Math" w:eastAsiaTheme="minorEastAsia" w:hAnsi="Cambria Math"/>
+                                          </w:rPr>
+                                          <m:t>x</m:t>
+                                        </m:r>
+                                      </m:den>
+                                    </m:f>
+                                  </m:e>
+                                </m:d>
+                              </m:e>
+                              <m:sup>
+                                <m:r>
+                                  <w:rPr>
+                                    <w:rFonts w:ascii="Cambria Math" w:eastAsiaTheme="minorEastAsia" w:hAnsi="Cambria Math"/>
+                                    <w:lang w:val="fr-FR"/>
+                                  </w:rPr>
+                                  <m:t>2</m:t>
+                                </m:r>
+                              </m:sup>
+                            </m:sSup>
+                          </m:e>
+                        </m:rad>
+                      </m:den>
+                    </m:f>
+                  </m:e>
+                </m:d>
+              </m:e>
+            </m:func>
+          </m:e>
+        </m:func>
+      </m:oMath>
+      <w:r>
+        <w:rPr>
+          <w:rFonts w:eastAsiaTheme="minorEastAsia"/>
+          <w:lang w:val="fr-FR"/>
+        </w:rPr>
+        <w:tab/>
+        <w:t>(17)</w:t>
+      </w:r>
+    </w:p>
+    <w:p>
+      <w:pPr>
+        <w:tabs>
+          <w:tab w:val="center" w:pos="4867"/>
+          <w:tab w:val="right" w:pos="9720"/>
+        </w:tabs>
+        <w:rPr>
+          <w:rFonts w:eastAsiaTheme="minorEastAsia"/>
+          <w:lang w:val="fr-FR"/>
+        </w:rPr>
+      </w:pPr>
+      <w:r>
+        <w:rPr>
+          <w:rFonts w:eastAsiaTheme="minorEastAsia"/>
+          <w:lang w:val="fr-FR"/>
+        </w:rPr>
+        <w:tab/>
+      </w:r>
+      <m:oMath>
+        <m:f>
+          <m:fPr>
+            <m:ctrlPr>
+              <w:rPr>
+                <w:rFonts w:ascii="Cambria Math" w:hAnsi="Cambria Math"/>
+                <w:i/>
+              </w:rPr>
+            </m:ctrlPr>
+          </m:fPr>
+          <m:num>
+            <m:r>
+              <w:rPr>
+                <w:rFonts w:ascii="Cambria Math" w:hAnsi="Cambria Math"/>
+              </w:rPr>
+              <m:t>dy</m:t>
+            </m:r>
+          </m:num>
+          <m:den>
+            <m:r>
+              <w:rPr>
+                <w:rFonts w:ascii="Cambria Math" w:hAnsi="Cambria Math"/>
+              </w:rPr>
+              <m:t>dt</m:t>
+            </m:r>
+          </m:den>
+        </m:f>
+        <m:r>
+          <w:rPr>
+            <w:rFonts w:ascii="Cambria Math" w:hAnsi="Cambria Math"/>
+          </w:rPr>
+          <m:t>=</m:t>
+        </m:r>
+        <m:r>
+          <w:rPr>
+            <w:rFonts w:ascii="Cambria Math" w:eastAsiaTheme="minorEastAsia" w:hAnsi="Cambria Math"/>
+            <w:lang w:val="fr-FR"/>
+          </w:rPr>
+          <m:t>-</m:t>
+        </m:r>
+        <m:r>
+          <w:rPr>
+            <w:rFonts w:ascii="Cambria Math" w:eastAsiaTheme="minorEastAsia" w:hAnsi="Cambria Math"/>
+          </w:rPr>
+          <m:t>U</m:t>
+        </m:r>
+        <m:func>
+          <m:funcPr>
+            <m:ctrlPr>
+              <w:rPr>
+                <w:rFonts w:ascii="Cambria Math" w:eastAsiaTheme="minorEastAsia" w:hAnsi="Cambria Math"/>
+                <w:i/>
+              </w:rPr>
+            </m:ctrlPr>
+          </m:funcPr>
+          <m:fName>
+            <m:r>
+              <m:rPr>
+                <m:sty m:val="p"/>
+              </m:rPr>
+              <w:rPr>
+                <w:rFonts w:ascii="Cambria Math" w:hAnsi="Cambria Math"/>
+                <w:lang w:val="fr-FR"/>
+              </w:rPr>
+              <m:t>sin</m:t>
+            </m:r>
+          </m:fName>
+          <m:e>
+            <m:r>
+              <w:rPr>
+                <w:rFonts w:ascii="Cambria Math" w:eastAsiaTheme="minorEastAsia" w:hAnsi="Cambria Math"/>
+              </w:rPr>
+              <m:t>θ</m:t>
+            </m:r>
+            <m:r>
+              <w:rPr>
+                <w:rFonts w:ascii="Cambria Math" w:eastAsiaTheme="minorEastAsia" w:hAnsi="Cambria Math"/>
+                <w:lang w:val="fr-FR"/>
+              </w:rPr>
+              <m:t>+</m:t>
+            </m:r>
+            <m:r>
+              <w:rPr>
+                <w:rFonts w:ascii="Cambria Math" w:eastAsiaTheme="minorEastAsia" w:hAnsi="Cambria Math"/>
+              </w:rPr>
+              <m:t>V</m:t>
+            </m:r>
+            <m:func>
+              <m:funcPr>
+                <m:ctrlPr>
+                  <w:rPr>
+                    <w:rFonts w:ascii="Cambria Math" w:eastAsiaTheme="minorEastAsia" w:hAnsi="Cambria Math"/>
+                    <w:i/>
+                  </w:rPr>
+                </m:ctrlPr>
+              </m:funcPr>
+              <m:fName>
+                <m:r>
+                  <m:rPr>
+                    <m:sty m:val="p"/>
+                  </m:rPr>
+                  <w:rPr>
+                    <w:rFonts w:ascii="Cambria Math" w:hAnsi="Cambria Math"/>
+                    <w:lang w:val="fr-FR"/>
+                  </w:rPr>
+                  <m:t>cos</m:t>
+                </m:r>
+              </m:fName>
+              <m:e>
+                <m:r>
+                  <w:rPr>
+                    <w:rFonts w:ascii="Cambria Math" w:eastAsiaTheme="minorEastAsia" w:hAnsi="Cambria Math"/>
+                  </w:rPr>
+                  <m:t>θ</m:t>
+                </m:r>
+              </m:e>
+            </m:func>
+          </m:e>
+        </m:func>
+      </m:oMath>
+      <w:r>
+        <w:rPr>
+          <w:rFonts w:eastAsiaTheme="minorEastAsia"/>
+          <w:lang w:val="fr-FR"/>
+        </w:rPr>
+        <w:tab/>
+        <w:t>(17)</w:t>
+      </w:r>
+    </w:p>
+    <w:p>
+      <w:pPr>
+        <w:tabs>
+          <w:tab w:val="center" w:pos="4867"/>
+          <w:tab w:val="right" w:pos="9720"/>
+        </w:tabs>
+        <w:rPr>
+          <w:rFonts w:eastAsiaTheme="minorEastAsia"/>
+          <w:lang w:val="fr-FR"/>
+        </w:rPr>
+      </w:pPr>
+      <w:r>
+        <w:rPr>
+          <w:rFonts w:eastAsiaTheme="minorEastAsia"/>
+          <w:lang w:val="fr-FR"/>
+        </w:rPr>
+        <w:t xml:space="preserve"> </w:t>
+      </w:r>
+      <w:r>
+        <w:rPr>
+          <w:rFonts w:eastAsiaTheme="minorEastAsia"/>
+          <w:lang w:val="fr-FR"/>
+        </w:rPr>
+        <w:tab/>
+      </w:r>
+      <m:oMath>
+        <m:f>
+          <m:fPr>
+            <m:ctrlPr>
+              <w:rPr>
+                <w:rFonts w:ascii="Cambria Math" w:hAnsi="Cambria Math"/>
+                <w:i/>
+              </w:rPr>
+            </m:ctrlPr>
+          </m:fPr>
+          <m:num>
+            <m:r>
+              <w:rPr>
+                <w:rFonts w:ascii="Cambria Math" w:hAnsi="Cambria Math"/>
+              </w:rPr>
+              <m:t>dx</m:t>
+            </m:r>
+          </m:num>
+          <m:den>
+            <m:r>
+              <w:rPr>
+                <w:rFonts w:ascii="Cambria Math" w:hAnsi="Cambria Math"/>
+              </w:rPr>
+              <m:t>dt</m:t>
+            </m:r>
+          </m:den>
+        </m:f>
+        <m:r>
+          <w:rPr>
+            <w:rFonts w:ascii="Cambria Math" w:hAnsi="Cambria Math"/>
+            <w:lang w:val="fr-FR"/>
+          </w:rPr>
+          <m:t>=</m:t>
+        </m:r>
+        <m:d>
+          <m:dPr>
+            <m:ctrlPr>
+              <w:rPr>
+                <w:rFonts w:ascii="Cambria Math" w:eastAsiaTheme="minorEastAsia" w:hAnsi="Cambria Math"/>
+                <w:i/>
+              </w:rPr>
+            </m:ctrlPr>
+          </m:dPr>
+          <m:e>
+            <m:r>
+              <w:rPr>
+                <w:rFonts w:ascii="Cambria Math" w:eastAsiaTheme="minorEastAsia" w:hAnsi="Cambria Math"/>
+              </w:rPr>
+              <m:t>U</m:t>
+            </m:r>
+            <m:r>
+              <w:rPr>
+                <w:rFonts w:ascii="Cambria Math" w:eastAsiaTheme="minorEastAsia" w:hAnsi="Cambria Math"/>
+                <w:lang w:val="fr-FR"/>
+              </w:rPr>
+              <m:t>-</m:t>
+            </m:r>
+            <m:d>
+              <m:dPr>
+                <m:ctrlPr>
+                  <w:rPr>
+                    <w:rFonts w:ascii="Cambria Math" w:eastAsiaTheme="minorEastAsia" w:hAnsi="Cambria Math"/>
+                    <w:i/>
+                  </w:rPr>
+                </m:ctrlPr>
+              </m:dPr>
+              <m:e>
+                <m:f>
+                  <m:fPr>
+                    <m:ctrlPr>
+                      <w:rPr>
+                        <w:rFonts w:ascii="Cambria Math" w:eastAsiaTheme="minorEastAsia" w:hAnsi="Cambria Math"/>
+                        <w:i/>
+                      </w:rPr>
+                    </m:ctrlPr>
+                  </m:fPr>
+                  <m:num>
+                    <m:r>
+                      <w:rPr>
+                        <w:rFonts w:ascii="Cambria Math" w:eastAsiaTheme="minorEastAsia" w:hAnsi="Cambria Math"/>
+                      </w:rPr>
+                      <m:t>xW</m:t>
+                    </m:r>
+                  </m:num>
+                  <m:den>
+                    <m:r>
+                      <w:rPr>
+                        <w:rFonts w:ascii="Cambria Math" w:eastAsiaTheme="minorEastAsia" w:hAnsi="Cambria Math"/>
+                      </w:rPr>
+                      <m:t>f</m:t>
+                    </m:r>
+                  </m:den>
+                </m:f>
+              </m:e>
+            </m:d>
+          </m:e>
+        </m:d>
+        <m:func>
+          <m:funcPr>
+            <m:ctrlPr>
+              <w:rPr>
+                <w:rFonts w:ascii="Cambria Math" w:eastAsiaTheme="minorEastAsia" w:hAnsi="Cambria Math"/>
+                <w:i/>
+              </w:rPr>
+            </m:ctrlPr>
+          </m:funcPr>
+          <m:fName>
+            <m:r>
+              <m:rPr>
+                <m:sty m:val="p"/>
+              </m:rPr>
+              <w:rPr>
+                <w:rFonts w:ascii="Cambria Math" w:hAnsi="Cambria Math"/>
+                <w:lang w:val="fr-FR"/>
+              </w:rPr>
+              <m:t>cos</m:t>
+            </m:r>
+          </m:fName>
+          <m:e>
+            <m:r>
+              <w:rPr>
+                <w:rFonts w:ascii="Cambria Math" w:eastAsiaTheme="minorEastAsia" w:hAnsi="Cambria Math"/>
+              </w:rPr>
+              <m:t>θ</m:t>
+            </m:r>
+            <m:r>
+              <w:rPr>
+                <w:rFonts w:ascii="Cambria Math" w:eastAsiaTheme="minorEastAsia" w:hAnsi="Cambria Math"/>
+                <w:lang w:val="fr-FR"/>
+              </w:rPr>
+              <m:t>+</m:t>
+            </m:r>
+            <m:d>
+              <m:dPr>
+                <m:ctrlPr>
+                  <w:rPr>
+                    <w:rFonts w:ascii="Cambria Math" w:eastAsiaTheme="minorEastAsia" w:hAnsi="Cambria Math"/>
+                    <w:i/>
+                  </w:rPr>
+                </m:ctrlPr>
+              </m:dPr>
+              <m:e>
+                <m:r>
+                  <w:rPr>
+                    <w:rFonts w:ascii="Cambria Math" w:eastAsiaTheme="minorEastAsia" w:hAnsi="Cambria Math"/>
+                  </w:rPr>
+                  <m:t>V</m:t>
+                </m:r>
+                <m:r>
+                  <w:rPr>
+                    <w:rFonts w:ascii="Cambria Math" w:eastAsiaTheme="minorEastAsia" w:hAnsi="Cambria Math"/>
+                    <w:lang w:val="fr-FR"/>
+                  </w:rPr>
+                  <m:t>-</m:t>
+                </m:r>
+                <m:d>
+                  <m:dPr>
+                    <m:ctrlPr>
+                      <w:rPr>
+                        <w:rFonts w:ascii="Cambria Math" w:eastAsiaTheme="minorEastAsia" w:hAnsi="Cambria Math"/>
+                        <w:i/>
+                      </w:rPr>
+                    </m:ctrlPr>
+                  </m:dPr>
+                  <m:e>
+                    <m:f>
+                      <m:fPr>
+                        <m:ctrlPr>
+                          <w:rPr>
+                            <w:rFonts w:ascii="Cambria Math" w:eastAsiaTheme="minorEastAsia" w:hAnsi="Cambria Math"/>
+                            <w:i/>
+                          </w:rPr>
+                        </m:ctrlPr>
+                      </m:fPr>
+                      <m:num>
+                        <m:r>
+                          <w:rPr>
+                            <w:rFonts w:ascii="Cambria Math" w:eastAsiaTheme="minorEastAsia" w:hAnsi="Cambria Math"/>
+                          </w:rPr>
+                          <m:t>y</m:t>
+                        </m:r>
+                        <m:r>
+                          <w:rPr>
+                            <w:rFonts w:ascii="Cambria Math" w:eastAsiaTheme="minorEastAsia" w:hAnsi="Cambria Math"/>
+                          </w:rPr>
+                          <m:t>W</m:t>
+                        </m:r>
+                      </m:num>
+                      <m:den>
+                        <m:r>
+                          <w:rPr>
+                            <w:rFonts w:ascii="Cambria Math" w:eastAsiaTheme="minorEastAsia" w:hAnsi="Cambria Math"/>
+                          </w:rPr>
+                          <m:t>f</m:t>
+                        </m:r>
+                      </m:den>
+                    </m:f>
+                  </m:e>
+                </m:d>
+              </m:e>
+            </m:d>
+            <m:func>
+              <m:funcPr>
+                <m:ctrlPr>
+                  <w:rPr>
+                    <w:rFonts w:ascii="Cambria Math" w:eastAsiaTheme="minorEastAsia" w:hAnsi="Cambria Math"/>
+                    <w:i/>
+                  </w:rPr>
+                </m:ctrlPr>
+              </m:funcPr>
+              <m:fName>
+                <m:r>
+                  <m:rPr>
+                    <m:sty m:val="p"/>
+                  </m:rPr>
+                  <w:rPr>
+                    <w:rFonts w:ascii="Cambria Math" w:hAnsi="Cambria Math"/>
+                    <w:lang w:val="fr-FR"/>
+                  </w:rPr>
+                  <m:t>sin</m:t>
+                </m:r>
+              </m:fName>
+              <m:e>
+                <m:r>
+                  <w:rPr>
+                    <w:rFonts w:ascii="Cambria Math" w:eastAsiaTheme="minorEastAsia" w:hAnsi="Cambria Math"/>
+                  </w:rPr>
+                  <m:t>θ</m:t>
+                </m:r>
+              </m:e>
+            </m:func>
+          </m:e>
+        </m:func>
+      </m:oMath>
+      <w:r>
+        <w:rPr>
+          <w:rFonts w:eastAsiaTheme="minorEastAsia"/>
+          <w:lang w:val="fr-FR"/>
+        </w:rPr>
+        <w:t xml:space="preserve"> </w:t>
+      </w:r>
+      <w:r>
+        <w:rPr>
+          <w:rFonts w:eastAsiaTheme="minorEastAsia"/>
+          <w:lang w:val="fr-FR"/>
+        </w:rPr>
+        <w:tab/>
+      </w:r>
+      <w:r>
+        <w:rPr>
+          <w:rFonts w:eastAsiaTheme="minorEastAsia"/>
+          <w:lang w:val="fr-FR"/>
+        </w:rPr>
+        <w:t>(18)</w:t>
+      </w:r>
+    </w:p>
+    <w:p>
+      <w:pPr>
+        <w:tabs>
+          <w:tab w:val="center" w:pos="4867"/>
+          <w:tab w:val="right" w:pos="9720"/>
+        </w:tabs>
+        <w:rPr>
+          <w:rFonts w:eastAsiaTheme="minorEastAsia"/>
+          <w:lang w:val="fr-FR"/>
         </w:rPr>
       </w:pPr>
     </w:p>
@@ -2793,6 +4841,7 @@
         </w:tabs>
         <w:rPr>
           <w:rFonts w:eastAsiaTheme="minorEastAsia"/>
+          <w:lang w:val="fr-FR"/>
         </w:rPr>
       </w:pPr>
     </w:p>
@@ -2804,6 +4853,7 @@
         </w:tabs>
         <w:rPr>
           <w:rFonts w:eastAsiaTheme="minorEastAsia"/>
+          <w:lang w:val="fr-FR"/>
         </w:rPr>
       </w:pPr>
     </w:p>
@@ -2815,6 +4865,7 @@
         </w:tabs>
         <w:rPr>
           <w:rFonts w:eastAsiaTheme="minorEastAsia"/>
+          <w:lang w:val="fr-FR"/>
         </w:rPr>
       </w:pPr>
     </w:p>
@@ -2826,6 +4877,7 @@
         </w:tabs>
         <w:rPr>
           <w:rFonts w:eastAsiaTheme="minorEastAsia"/>
+          <w:lang w:val="fr-FR"/>
         </w:rPr>
       </w:pPr>
     </w:p>
@@ -2837,6 +4889,7 @@
         </w:tabs>
         <w:rPr>
           <w:rFonts w:eastAsiaTheme="minorEastAsia"/>
+          <w:lang w:val="fr-FR"/>
         </w:rPr>
       </w:pPr>
     </w:p>
@@ -2848,6 +4901,7 @@
         </w:tabs>
         <w:rPr>
           <w:rFonts w:eastAsiaTheme="minorEastAsia"/>
+          <w:lang w:val="fr-FR"/>
         </w:rPr>
       </w:pPr>
     </w:p>
@@ -2859,6 +4913,7 @@
         </w:tabs>
         <w:rPr>
           <w:rFonts w:eastAsiaTheme="minorEastAsia"/>
+          <w:lang w:val="fr-FR"/>
         </w:rPr>
       </w:pPr>
     </w:p>
@@ -2868,6 +4923,10 @@
           <w:tab w:val="center" w:pos="4867"/>
           <w:tab w:val="right" w:pos="9720"/>
         </w:tabs>
+        <w:rPr>
+          <w:rFonts w:eastAsiaTheme="minorEastAsia"/>
+          <w:lang w:val="fr-FR"/>
+        </w:rPr>
       </w:pPr>
     </w:p>
     <w:p>
@@ -2878,23 +4937,7 @@
         </w:tabs>
         <w:rPr>
           <w:rFonts w:eastAsiaTheme="minorEastAsia"/>
-        </w:rPr>
-      </w:pPr>
-      <w:r>
-        <w:rPr>
-          <w:rFonts w:eastAsiaTheme="minorEastAsia"/>
-        </w:rPr>
-        <w:tab/>
-      </w:r>
-    </w:p>
-    <w:p>
-      <w:pPr>
-        <w:tabs>
-          <w:tab w:val="center" w:pos="4867"/>
-          <w:tab w:val="right" w:pos="9720"/>
-        </w:tabs>
-        <w:rPr>
-          <w:rFonts w:eastAsiaTheme="minorEastAsia"/>
+          <w:lang w:val="fr-FR"/>
         </w:rPr>
       </w:pPr>
     </w:p>
@@ -2906,13 +4949,7 @@
         </w:tabs>
         <w:rPr>
           <w:rFonts w:eastAsiaTheme="minorEastAsia"/>
-        </w:rPr>
-      </w:pPr>
-    </w:p>
-    <w:p>
-      <w:pPr>
-        <w:rPr>
-          <w:rFonts w:eastAsiaTheme="minorEastAsia"/>
+          <w:lang w:val="fr-FR"/>
         </w:rPr>
       </w:pPr>
     </w:p>
@@ -2924,6 +4961,7 @@
         </w:tabs>
         <w:rPr>
           <w:rFonts w:eastAsiaTheme="minorEastAsia"/>
+          <w:lang w:val="fr-FR"/>
         </w:rPr>
       </w:pPr>
     </w:p>
@@ -2935,11 +4973,99 @@
         </w:tabs>
         <w:rPr>
           <w:rFonts w:eastAsiaTheme="minorEastAsia"/>
+          <w:lang w:val="fr-FR"/>
         </w:rPr>
       </w:pPr>
-      <w:r>
-        <w:rPr>
-          <w:rFonts w:eastAsiaTheme="minorEastAsia"/>
+    </w:p>
+    <w:p>
+      <w:pPr>
+        <w:tabs>
+          <w:tab w:val="center" w:pos="4867"/>
+          <w:tab w:val="right" w:pos="9720"/>
+        </w:tabs>
+        <w:rPr>
+          <w:lang w:val="fr-FR"/>
+        </w:rPr>
+      </w:pPr>
+    </w:p>
+    <w:p>
+      <w:pPr>
+        <w:tabs>
+          <w:tab w:val="center" w:pos="4867"/>
+          <w:tab w:val="right" w:pos="9720"/>
+        </w:tabs>
+        <w:rPr>
+          <w:rFonts w:eastAsiaTheme="minorEastAsia"/>
+          <w:lang w:val="fr-FR"/>
+        </w:rPr>
+      </w:pPr>
+      <w:r>
+        <w:rPr>
+          <w:rFonts w:eastAsiaTheme="minorEastAsia"/>
+          <w:lang w:val="fr-FR"/>
+        </w:rPr>
+        <w:tab/>
+      </w:r>
+    </w:p>
+    <w:p>
+      <w:pPr>
+        <w:tabs>
+          <w:tab w:val="center" w:pos="4867"/>
+          <w:tab w:val="right" w:pos="9720"/>
+        </w:tabs>
+        <w:rPr>
+          <w:rFonts w:eastAsiaTheme="minorEastAsia"/>
+          <w:lang w:val="fr-FR"/>
+        </w:rPr>
+      </w:pPr>
+    </w:p>
+    <w:p>
+      <w:pPr>
+        <w:tabs>
+          <w:tab w:val="center" w:pos="4867"/>
+          <w:tab w:val="right" w:pos="9720"/>
+        </w:tabs>
+        <w:rPr>
+          <w:rFonts w:eastAsiaTheme="minorEastAsia"/>
+          <w:lang w:val="fr-FR"/>
+        </w:rPr>
+      </w:pPr>
+    </w:p>
+    <w:p>
+      <w:pPr>
+        <w:rPr>
+          <w:rFonts w:eastAsiaTheme="minorEastAsia"/>
+          <w:lang w:val="fr-FR"/>
+        </w:rPr>
+      </w:pPr>
+    </w:p>
+    <w:p>
+      <w:pPr>
+        <w:tabs>
+          <w:tab w:val="center" w:pos="4867"/>
+          <w:tab w:val="right" w:pos="9720"/>
+        </w:tabs>
+        <w:rPr>
+          <w:rFonts w:eastAsiaTheme="minorEastAsia"/>
+          <w:lang w:val="fr-FR"/>
+        </w:rPr>
+      </w:pPr>
+    </w:p>
+    <w:p>
+      <w:pPr>
+        <w:tabs>
+          <w:tab w:val="center" w:pos="4867"/>
+          <w:tab w:val="right" w:pos="9720"/>
+        </w:tabs>
+        <w:rPr>
+          <w:rFonts w:eastAsiaTheme="minorEastAsia"/>
+          <w:lang w:val="fr-FR"/>
+        </w:rPr>
+      </w:pPr>
+      <w:r>
+        <w:rPr>
+          <w:rFonts w:eastAsiaTheme="minorEastAsia"/>
+          <w:lang w:val="fr-FR"/>
         </w:rPr>
         <w:tab/>
         <w:t xml:space="preserve"> </w:t>
@@ -2974,8 +5100,15 @@
         <m:r>
           <w:rPr>
             <w:rFonts w:ascii="Cambria Math" w:hAnsi="Cambria Math"/>
+            <w:lang w:val="fr-FR"/>
           </w:rPr>
-          <m:t>=f</m:t>
+          <m:t>=</m:t>
+        </m:r>
+        <m:r>
+          <w:rPr>
+            <w:rFonts w:ascii="Cambria Math" w:hAnsi="Cambria Math"/>
+          </w:rPr>
+          <m:t>f</m:t>
         </m:r>
         <m:f>
           <m:fPr>
@@ -3044,8 +5177,15 @@
         <m:r>
           <w:rPr>
             <w:rFonts w:ascii="Cambria Math" w:hAnsi="Cambria Math"/>
+            <w:lang w:val="fr-FR"/>
           </w:rPr>
-          <m:t>=f</m:t>
+          <m:t>=</m:t>
+        </m:r>
+        <m:r>
+          <w:rPr>
+            <w:rFonts w:ascii="Cambria Math" w:hAnsi="Cambria Math"/>
+          </w:rPr>
+          <m:t>f</m:t>
         </m:r>
         <m:f>
           <m:fPr>
@@ -3110,6 +5250,7 @@
                 <m:r>
                   <w:rPr>
                     <w:rFonts w:ascii="Cambria Math" w:hAnsi="Cambria Math"/>
+                    <w:lang w:val="fr-FR"/>
                   </w:rPr>
                   <m:t>-1</m:t>
                 </m:r>
@@ -3127,6 +5268,7 @@
       <w:r>
         <w:rPr>
           <w:rFonts w:eastAsiaTheme="minorEastAsia"/>
+          <w:lang w:val="fr-FR"/>
         </w:rPr>
         <w:tab/>
         <w:t>(4)</w:t>
@@ -3140,11 +5282,13 @@
         </w:tabs>
         <w:rPr>
           <w:rFonts w:eastAsiaTheme="minorEastAsia"/>
+          <w:lang w:val="fr-FR"/>
         </w:rPr>
       </w:pPr>
       <w:r>
         <w:rPr>
           <w:rFonts w:eastAsiaTheme="minorEastAsia"/>
+          <w:lang w:val="fr-FR"/>
         </w:rPr>
         <w:tab/>
       </w:r>
@@ -3153,6 +5297,7 @@
       <w:pPr>
         <w:rPr>
           <w:rFonts w:eastAsiaTheme="minorEastAsia"/>
+          <w:lang w:val="fr-FR"/>
         </w:rPr>
       </w:pPr>
     </w:p>
@@ -3164,6 +5309,7 @@
         </w:tabs>
         <w:rPr>
           <w:rFonts w:eastAsiaTheme="minorEastAsia"/>
+          <w:lang w:val="fr-FR"/>
         </w:rPr>
       </w:pPr>
     </w:p>
@@ -3171,6 +5317,7 @@
       <w:pPr>
         <w:rPr>
           <w:rFonts w:eastAsiaTheme="minorEastAsia"/>
+          <w:lang w:val="fr-FR"/>
         </w:rPr>
       </w:pPr>
     </w:p>
@@ -3178,6 +5325,7 @@
       <w:pPr>
         <w:rPr>
           <w:rFonts w:eastAsiaTheme="minorEastAsia"/>
+          <w:lang w:val="fr-FR"/>
         </w:rPr>
       </w:pPr>
     </w:p>

</xml_diff>

<commit_message>
Corrected formulas and added linkage to optimization energy.
</commit_message>
<xml_diff>
--- a/Journal of Electronic Imaging/Formulas and Derivations.docx
+++ b/Journal of Electronic Imaging/Formulas and Derivations.docx
@@ -3,10 +3,32 @@
 <w:document xmlns:ve="http://schemas.openxmlformats.org/markup-compatibility/2006" xmlns:o="urn:schemas-microsoft-com:office:office" xmlns:r="http://schemas.openxmlformats.org/officeDocument/2006/relationships" xmlns:m="http://schemas.openxmlformats.org/officeDocument/2006/math" xmlns:v="urn:schemas-microsoft-com:vml" xmlns:wp="http://schemas.openxmlformats.org/drawingml/2006/wordprocessingDrawing" xmlns:w10="urn:schemas-microsoft-com:office:word" xmlns:w="http://schemas.openxmlformats.org/wordprocessingml/2006/main" xmlns:wne="http://schemas.microsoft.com/office/word/2006/wordml">
   <w:body>
     <w:p>
-      <w:r>
-        <w:t>Formulas and Derivations</w:t>
+      <w:pPr>
+        <w:jc w:val="center"/>
+        <w:rPr>
+          <w:b/>
+          <w:sz w:val="32"/>
+          <w:szCs w:val="32"/>
+        </w:rPr>
+      </w:pPr>
+      <w:r>
+        <w:rPr>
+          <w:b/>
+          <w:sz w:val="32"/>
+          <w:szCs w:val="32"/>
+        </w:rPr>
+        <w:t>Formulas and Derivation</w:t>
+      </w:r>
+      <w:r>
+        <w:rPr>
+          <w:b/>
+          <w:sz w:val="32"/>
+          <w:szCs w:val="32"/>
+        </w:rPr>
+        <w:t xml:space="preserve"> for coaxial camera</w:t>
       </w:r>
     </w:p>
+    <w:p/>
     <w:p>
       <w:r>
         <w:t>Projection Equations</w:t>
@@ -135,7 +157,13 @@
     </w:p>
     <w:p>
       <w:r>
-        <w:t>Differentiate to get optical flow:</w:t>
+        <w:t>Differentiate to get optical flow</w:t>
+      </w:r>
+      <w:r>
+        <w:t xml:space="preserve"> (also can be done geometrically page 110)</w:t>
+      </w:r>
+      <w:r>
+        <w:t>:</w:t>
       </w:r>
     </w:p>
     <w:p>
@@ -1262,7 +1290,7 @@
           <w:rPr>
             <w:rFonts w:ascii="Cambria Math" w:hAnsi="Cambria Math"/>
           </w:rPr>
-          <m:t>=f</m:t>
+          <m:t>=</m:t>
         </m:r>
         <m:f>
           <m:fPr>
@@ -1274,6 +1302,12 @@
             </m:ctrlPr>
           </m:fPr>
           <m:num>
+            <m:r>
+              <w:rPr>
+                <w:rFonts w:ascii="Cambria Math" w:hAnsi="Cambria Math"/>
+              </w:rPr>
+              <m:t>f</m:t>
+            </m:r>
             <m:r>
               <w:rPr>
                 <w:rFonts w:ascii="Cambria Math" w:hAnsi="Cambria Math"/>
@@ -1353,7 +1387,7 @@
           <w:rPr>
             <w:rFonts w:ascii="Cambria Math" w:hAnsi="Cambria Math"/>
           </w:rPr>
-          <m:t>=f</m:t>
+          <m:t>=</m:t>
         </m:r>
         <m:f>
           <m:fPr>
@@ -1365,6 +1399,12 @@
             </m:ctrlPr>
           </m:fPr>
           <m:num>
+            <m:r>
+              <w:rPr>
+                <w:rFonts w:ascii="Cambria Math" w:hAnsi="Cambria Math"/>
+              </w:rPr>
+              <m:t>f</m:t>
+            </m:r>
             <m:r>
               <w:rPr>
                 <w:rFonts w:ascii="Cambria Math" w:hAnsi="Cambria Math"/>
@@ -2340,6 +2380,12 @@
                         <w:rPr>
                           <w:rFonts w:ascii="Cambria Math" w:eastAsiaTheme="minorEastAsia" w:hAnsi="Cambria Math"/>
                         </w:rPr>
+                        <m:t>f</m:t>
+                      </m:r>
+                      <m:r>
+                        <w:rPr>
+                          <w:rFonts w:ascii="Cambria Math" w:eastAsiaTheme="minorEastAsia" w:hAnsi="Cambria Math"/>
+                        </w:rPr>
                         <m:t>U-xW</m:t>
                       </m:r>
                     </m:num>
@@ -2348,7 +2394,7 @@
                         <w:rPr>
                           <w:rFonts w:ascii="Cambria Math" w:eastAsiaTheme="minorEastAsia" w:hAnsi="Cambria Math"/>
                         </w:rPr>
-                        <m:t>f</m:t>
+                        <m:t>Z</m:t>
                       </m:r>
                     </m:den>
                   </m:f>
@@ -2370,6 +2416,12 @@
                         <w:rPr>
                           <w:rFonts w:ascii="Cambria Math" w:eastAsiaTheme="minorEastAsia" w:hAnsi="Cambria Math"/>
                         </w:rPr>
+                        <m:t>f</m:t>
+                      </m:r>
+                      <m:r>
+                        <w:rPr>
+                          <w:rFonts w:ascii="Cambria Math" w:eastAsiaTheme="minorEastAsia" w:hAnsi="Cambria Math"/>
+                        </w:rPr>
                         <m:t>V-yW</m:t>
                       </m:r>
                     </m:num>
@@ -2378,7 +2430,7 @@
                         <w:rPr>
                           <w:rFonts w:ascii="Cambria Math" w:eastAsiaTheme="minorEastAsia" w:hAnsi="Cambria Math"/>
                         </w:rPr>
-                        <m:t>f</m:t>
+                        <m:t>Z</m:t>
                       </m:r>
                     </m:den>
                   </m:f>
@@ -3628,7 +3680,13 @@
           <w:rFonts w:eastAsiaTheme="minorEastAsia"/>
         </w:rPr>
         <w:tab/>
-        <w:t>(16)</w:t>
+        <w:t>(17</w:t>
+      </w:r>
+      <w:r>
+        <w:rPr>
+          <w:rFonts w:eastAsiaTheme="minorEastAsia"/>
+        </w:rPr>
+        <w:t>)</w:t>
       </w:r>
     </w:p>
     <w:p>
@@ -3882,7 +3940,13 @@
           <w:rFonts w:eastAsiaTheme="minorEastAsia"/>
         </w:rPr>
         <w:tab/>
-        <w:t>(16)</w:t>
+        <w:t>(18</w:t>
+      </w:r>
+      <w:r>
+        <w:rPr>
+          <w:rFonts w:eastAsiaTheme="minorEastAsia"/>
+        </w:rPr>
+        <w:t>)</w:t>
       </w:r>
     </w:p>
     <w:p>
@@ -3959,239 +4023,33 @@
         <m:r>
           <w:rPr>
             <w:rFonts w:ascii="Cambria Math" w:hAnsi="Cambria Math"/>
+            <w:lang w:val="fr-FR"/>
           </w:rPr>
           <m:t>=</m:t>
         </m:r>
-        <m:r>
-          <w:rPr>
-            <w:rFonts w:ascii="Cambria Math" w:eastAsiaTheme="minorEastAsia" w:hAnsi="Cambria Math"/>
-            <w:lang w:val="fr-FR"/>
-          </w:rPr>
-          <m:t>-</m:t>
-        </m:r>
-        <m:r>
-          <w:rPr>
-            <w:rFonts w:ascii="Cambria Math" w:eastAsiaTheme="minorEastAsia" w:hAnsi="Cambria Math"/>
-          </w:rPr>
-          <m:t>U</m:t>
-        </m:r>
-        <m:func>
-          <m:funcPr>
+        <m:d>
+          <m:dPr>
             <m:ctrlPr>
               <w:rPr>
                 <w:rFonts w:ascii="Cambria Math" w:eastAsiaTheme="minorEastAsia" w:hAnsi="Cambria Math"/>
                 <w:i/>
-              </w:rPr>
-            </m:ctrlPr>
-          </m:funcPr>
-          <m:fName>
-            <m:r>
-              <m:rPr>
-                <m:sty m:val="p"/>
-              </m:rPr>
-              <w:rPr>
-                <w:rFonts w:ascii="Cambria Math" w:hAnsi="Cambria Math"/>
                 <w:lang w:val="fr-FR"/>
               </w:rPr>
-              <m:t>sin</m:t>
-            </m:r>
-          </m:fName>
+            </m:ctrlPr>
+          </m:dPr>
           <m:e>
-            <m:r>
-              <w:rPr>
-                <w:rFonts w:ascii="Cambria Math" w:eastAsiaTheme="minorEastAsia" w:hAnsi="Cambria Math"/>
-              </w:rPr>
-              <m:t>θ</m:t>
-            </m:r>
             <m:r>
               <w:rPr>
                 <w:rFonts w:ascii="Cambria Math" w:eastAsiaTheme="minorEastAsia" w:hAnsi="Cambria Math"/>
                 <w:lang w:val="fr-FR"/>
               </w:rPr>
-              <m:t>+</m:t>
-            </m:r>
-            <m:d>
-              <m:dPr>
-                <m:ctrlPr>
-                  <w:rPr>
-                    <w:rFonts w:ascii="Cambria Math" w:eastAsiaTheme="minorEastAsia" w:hAnsi="Cambria Math"/>
-                    <w:i/>
-                  </w:rPr>
-                </m:ctrlPr>
-              </m:dPr>
-              <m:e>
-                <m:f>
-                  <m:fPr>
-                    <m:ctrlPr>
-                      <w:rPr>
-                        <w:rFonts w:ascii="Cambria Math" w:eastAsiaTheme="minorEastAsia" w:hAnsi="Cambria Math"/>
-                        <w:i/>
-                      </w:rPr>
-                    </m:ctrlPr>
-                  </m:fPr>
-                  <m:num>
-                    <m:r>
-                      <w:rPr>
-                        <w:rFonts w:ascii="Cambria Math" w:eastAsiaTheme="minorEastAsia" w:hAnsi="Cambria Math"/>
-                      </w:rPr>
-                      <m:t>xW</m:t>
-                    </m:r>
-                  </m:num>
-                  <m:den>
-                    <m:r>
-                      <w:rPr>
-                        <w:rFonts w:ascii="Cambria Math" w:eastAsiaTheme="minorEastAsia" w:hAnsi="Cambria Math"/>
-                      </w:rPr>
-                      <m:t>f</m:t>
-                    </m:r>
-                  </m:den>
-                </m:f>
-              </m:e>
-            </m:d>
-            <m:d>
-              <m:dPr>
-                <m:ctrlPr>
-                  <w:rPr>
-                    <w:rFonts w:ascii="Cambria Math" w:eastAsiaTheme="minorEastAsia" w:hAnsi="Cambria Math"/>
-                    <w:i/>
-                  </w:rPr>
-                </m:ctrlPr>
-              </m:dPr>
-              <m:e>
-                <m:f>
-                  <m:fPr>
-                    <m:ctrlPr>
-                      <w:rPr>
-                        <w:rFonts w:ascii="Cambria Math" w:eastAsiaTheme="minorEastAsia" w:hAnsi="Cambria Math"/>
-                        <w:i/>
-                      </w:rPr>
-                    </m:ctrlPr>
-                  </m:fPr>
-                  <m:num>
-                    <m:f>
-                      <m:fPr>
-                        <m:ctrlPr>
-                          <w:rPr>
-                            <w:rFonts w:ascii="Cambria Math" w:eastAsiaTheme="minorEastAsia" w:hAnsi="Cambria Math"/>
-                            <w:i/>
-                          </w:rPr>
-                        </m:ctrlPr>
-                      </m:fPr>
-                      <m:num>
-                        <m:r>
-                          <w:rPr>
-                            <w:rFonts w:ascii="Cambria Math" w:eastAsiaTheme="minorEastAsia" w:hAnsi="Cambria Math"/>
-                          </w:rPr>
-                          <m:t>y</m:t>
-                        </m:r>
-                      </m:num>
-                      <m:den>
-                        <m:r>
-                          <w:rPr>
-                            <w:rFonts w:ascii="Cambria Math" w:eastAsiaTheme="minorEastAsia" w:hAnsi="Cambria Math"/>
-                          </w:rPr>
-                          <m:t>x</m:t>
-                        </m:r>
-                      </m:den>
-                    </m:f>
-                  </m:num>
-                  <m:den>
-                    <m:rad>
-                      <m:radPr>
-                        <m:degHide m:val="on"/>
-                        <m:ctrlPr>
-                          <w:rPr>
-                            <w:rFonts w:ascii="Cambria Math" w:eastAsiaTheme="minorEastAsia" w:hAnsi="Cambria Math"/>
-                            <w:i/>
-                          </w:rPr>
-                        </m:ctrlPr>
-                      </m:radPr>
-                      <m:deg/>
-                      <m:e>
-                        <m:r>
-                          <w:rPr>
-                            <w:rFonts w:ascii="Cambria Math" w:eastAsiaTheme="minorEastAsia" w:hAnsi="Cambria Math"/>
-                            <w:lang w:val="fr-FR"/>
-                          </w:rPr>
-                          <m:t>1+</m:t>
-                        </m:r>
-                        <m:sSup>
-                          <m:sSupPr>
-                            <m:ctrlPr>
-                              <w:rPr>
-                                <w:rFonts w:ascii="Cambria Math" w:eastAsiaTheme="minorEastAsia" w:hAnsi="Cambria Math"/>
-                                <w:i/>
-                              </w:rPr>
-                            </m:ctrlPr>
-                          </m:sSupPr>
-                          <m:e>
-                            <m:d>
-                              <m:dPr>
-                                <m:ctrlPr>
-                                  <w:rPr>
-                                    <w:rFonts w:ascii="Cambria Math" w:eastAsiaTheme="minorEastAsia" w:hAnsi="Cambria Math"/>
-                                    <w:i/>
-                                  </w:rPr>
-                                </m:ctrlPr>
-                              </m:dPr>
-                              <m:e>
-                                <m:f>
-                                  <m:fPr>
-                                    <m:ctrlPr>
-                                      <w:rPr>
-                                        <w:rFonts w:ascii="Cambria Math" w:eastAsiaTheme="minorEastAsia" w:hAnsi="Cambria Math"/>
-                                        <w:i/>
-                                      </w:rPr>
-                                    </m:ctrlPr>
-                                  </m:fPr>
-                                  <m:num>
-                                    <m:r>
-                                      <w:rPr>
-                                        <w:rFonts w:ascii="Cambria Math" w:eastAsiaTheme="minorEastAsia" w:hAnsi="Cambria Math"/>
-                                      </w:rPr>
-                                      <m:t>y</m:t>
-                                    </m:r>
-                                  </m:num>
-                                  <m:den>
-                                    <m:r>
-                                      <w:rPr>
-                                        <w:rFonts w:ascii="Cambria Math" w:eastAsiaTheme="minorEastAsia" w:hAnsi="Cambria Math"/>
-                                      </w:rPr>
-                                      <m:t>x</m:t>
-                                    </m:r>
-                                  </m:den>
-                                </m:f>
-                              </m:e>
-                            </m:d>
-                          </m:e>
-                          <m:sup>
-                            <m:r>
-                              <w:rPr>
-                                <w:rFonts w:ascii="Cambria Math" w:eastAsiaTheme="minorEastAsia" w:hAnsi="Cambria Math"/>
-                                <w:lang w:val="fr-FR"/>
-                              </w:rPr>
-                              <m:t>2</m:t>
-                            </m:r>
-                          </m:sup>
-                        </m:sSup>
-                      </m:e>
-                    </m:rad>
-                  </m:den>
-                </m:f>
-              </m:e>
-            </m:d>
+              <m:t>-</m:t>
+            </m:r>
             <m:r>
               <w:rPr>
                 <w:rFonts w:ascii="Cambria Math" w:eastAsiaTheme="minorEastAsia" w:hAnsi="Cambria Math"/>
-                <w:lang w:val="fr-FR"/>
-              </w:rPr>
-              <m:t>+</m:t>
-            </m:r>
-            <m:r>
-              <w:rPr>
-                <w:rFonts w:ascii="Cambria Math" w:eastAsiaTheme="minorEastAsia" w:hAnsi="Cambria Math"/>
-              </w:rPr>
-              <m:t>V</m:t>
+              </w:rPr>
+              <m:t>U</m:t>
             </m:r>
             <m:func>
               <m:funcPr>
@@ -4211,7 +4069,7 @@
                     <w:rFonts w:ascii="Cambria Math" w:hAnsi="Cambria Math"/>
                     <w:lang w:val="fr-FR"/>
                   </w:rPr>
-                  <m:t>cos</m:t>
+                  <m:t>sin</m:t>
                 </m:r>
               </m:fName>
               <m:e>
@@ -4226,7 +4084,7 @@
                     <w:rFonts w:ascii="Cambria Math" w:eastAsiaTheme="minorEastAsia" w:hAnsi="Cambria Math"/>
                     <w:lang w:val="fr-FR"/>
                   </w:rPr>
-                  <m:t>-</m:t>
+                  <m:t>+</m:t>
                 </m:r>
                 <m:d>
                   <m:dPr>
@@ -4252,7 +4110,7 @@
                           <w:rPr>
                             <w:rFonts w:ascii="Cambria Math" w:eastAsiaTheme="minorEastAsia" w:hAnsi="Cambria Math"/>
                           </w:rPr>
-                          <m:t>yW</m:t>
+                          <m:t>xW</m:t>
                         </m:r>
                       </m:num>
                       <m:den>
@@ -4286,13 +4144,32 @@
                         </m:ctrlPr>
                       </m:fPr>
                       <m:num>
-                        <m:r>
-                          <w:rPr>
-                            <w:rFonts w:ascii="Cambria Math" w:eastAsiaTheme="minorEastAsia" w:hAnsi="Cambria Math"/>
-                            <w:lang w:val="fr-FR"/>
-                          </w:rPr>
-                          <m:t>1</m:t>
-                        </m:r>
+                        <m:f>
+                          <m:fPr>
+                            <m:ctrlPr>
+                              <w:rPr>
+                                <w:rFonts w:ascii="Cambria Math" w:eastAsiaTheme="minorEastAsia" w:hAnsi="Cambria Math"/>
+                                <w:i/>
+                              </w:rPr>
+                            </m:ctrlPr>
+                          </m:fPr>
+                          <m:num>
+                            <m:r>
+                              <w:rPr>
+                                <w:rFonts w:ascii="Cambria Math" w:eastAsiaTheme="minorEastAsia" w:hAnsi="Cambria Math"/>
+                              </w:rPr>
+                              <m:t>y</m:t>
+                            </m:r>
+                          </m:num>
+                          <m:den>
+                            <m:r>
+                              <w:rPr>
+                                <w:rFonts w:ascii="Cambria Math" w:eastAsiaTheme="minorEastAsia" w:hAnsi="Cambria Math"/>
+                              </w:rPr>
+                              <m:t>x</m:t>
+                            </m:r>
+                          </m:den>
+                        </m:f>
                       </m:num>
                       <m:den>
                         <m:rad>
@@ -4379,10 +4256,240 @@
                     </m:f>
                   </m:e>
                 </m:d>
+                <m:r>
+                  <w:rPr>
+                    <w:rFonts w:ascii="Cambria Math" w:eastAsiaTheme="minorEastAsia" w:hAnsi="Cambria Math"/>
+                    <w:lang w:val="fr-FR"/>
+                  </w:rPr>
+                  <m:t>+</m:t>
+                </m:r>
+                <m:r>
+                  <w:rPr>
+                    <w:rFonts w:ascii="Cambria Math" w:eastAsiaTheme="minorEastAsia" w:hAnsi="Cambria Math"/>
+                  </w:rPr>
+                  <m:t>V</m:t>
+                </m:r>
+                <m:func>
+                  <m:funcPr>
+                    <m:ctrlPr>
+                      <w:rPr>
+                        <w:rFonts w:ascii="Cambria Math" w:eastAsiaTheme="minorEastAsia" w:hAnsi="Cambria Math"/>
+                        <w:i/>
+                      </w:rPr>
+                    </m:ctrlPr>
+                  </m:funcPr>
+                  <m:fName>
+                    <m:r>
+                      <m:rPr>
+                        <m:sty m:val="p"/>
+                      </m:rPr>
+                      <w:rPr>
+                        <w:rFonts w:ascii="Cambria Math" w:hAnsi="Cambria Math"/>
+                        <w:lang w:val="fr-FR"/>
+                      </w:rPr>
+                      <m:t>cos</m:t>
+                    </m:r>
+                  </m:fName>
+                  <m:e>
+                    <m:r>
+                      <w:rPr>
+                        <w:rFonts w:ascii="Cambria Math" w:eastAsiaTheme="minorEastAsia" w:hAnsi="Cambria Math"/>
+                      </w:rPr>
+                      <m:t>θ</m:t>
+                    </m:r>
+                    <m:r>
+                      <w:rPr>
+                        <w:rFonts w:ascii="Cambria Math" w:eastAsiaTheme="minorEastAsia" w:hAnsi="Cambria Math"/>
+                        <w:lang w:val="fr-FR"/>
+                      </w:rPr>
+                      <m:t>-</m:t>
+                    </m:r>
+                    <m:d>
+                      <m:dPr>
+                        <m:ctrlPr>
+                          <w:rPr>
+                            <w:rFonts w:ascii="Cambria Math" w:eastAsiaTheme="minorEastAsia" w:hAnsi="Cambria Math"/>
+                            <w:i/>
+                          </w:rPr>
+                        </m:ctrlPr>
+                      </m:dPr>
+                      <m:e>
+                        <m:f>
+                          <m:fPr>
+                            <m:ctrlPr>
+                              <w:rPr>
+                                <w:rFonts w:ascii="Cambria Math" w:eastAsiaTheme="minorEastAsia" w:hAnsi="Cambria Math"/>
+                                <w:i/>
+                              </w:rPr>
+                            </m:ctrlPr>
+                          </m:fPr>
+                          <m:num>
+                            <m:r>
+                              <w:rPr>
+                                <w:rFonts w:ascii="Cambria Math" w:eastAsiaTheme="minorEastAsia" w:hAnsi="Cambria Math"/>
+                              </w:rPr>
+                              <m:t>yW</m:t>
+                            </m:r>
+                          </m:num>
+                          <m:den>
+                            <m:r>
+                              <w:rPr>
+                                <w:rFonts w:ascii="Cambria Math" w:eastAsiaTheme="minorEastAsia" w:hAnsi="Cambria Math"/>
+                              </w:rPr>
+                              <m:t>f</m:t>
+                            </m:r>
+                          </m:den>
+                        </m:f>
+                      </m:e>
+                    </m:d>
+                    <m:d>
+                      <m:dPr>
+                        <m:ctrlPr>
+                          <w:rPr>
+                            <w:rFonts w:ascii="Cambria Math" w:eastAsiaTheme="minorEastAsia" w:hAnsi="Cambria Math"/>
+                            <w:i/>
+                          </w:rPr>
+                        </m:ctrlPr>
+                      </m:dPr>
+                      <m:e>
+                        <m:f>
+                          <m:fPr>
+                            <m:ctrlPr>
+                              <w:rPr>
+                                <w:rFonts w:ascii="Cambria Math" w:eastAsiaTheme="minorEastAsia" w:hAnsi="Cambria Math"/>
+                                <w:i/>
+                              </w:rPr>
+                            </m:ctrlPr>
+                          </m:fPr>
+                          <m:num>
+                            <m:r>
+                              <w:rPr>
+                                <w:rFonts w:ascii="Cambria Math" w:eastAsiaTheme="minorEastAsia" w:hAnsi="Cambria Math"/>
+                                <w:lang w:val="fr-FR"/>
+                              </w:rPr>
+                              <m:t>1</m:t>
+                            </m:r>
+                          </m:num>
+                          <m:den>
+                            <m:rad>
+                              <m:radPr>
+                                <m:degHide m:val="on"/>
+                                <m:ctrlPr>
+                                  <w:rPr>
+                                    <w:rFonts w:ascii="Cambria Math" w:eastAsiaTheme="minorEastAsia" w:hAnsi="Cambria Math"/>
+                                    <w:i/>
+                                  </w:rPr>
+                                </m:ctrlPr>
+                              </m:radPr>
+                              <m:deg/>
+                              <m:e>
+                                <m:r>
+                                  <w:rPr>
+                                    <w:rFonts w:ascii="Cambria Math" w:eastAsiaTheme="minorEastAsia" w:hAnsi="Cambria Math"/>
+                                    <w:lang w:val="fr-FR"/>
+                                  </w:rPr>
+                                  <m:t>1+</m:t>
+                                </m:r>
+                                <m:sSup>
+                                  <m:sSupPr>
+                                    <m:ctrlPr>
+                                      <w:rPr>
+                                        <w:rFonts w:ascii="Cambria Math" w:eastAsiaTheme="minorEastAsia" w:hAnsi="Cambria Math"/>
+                                        <w:i/>
+                                      </w:rPr>
+                                    </m:ctrlPr>
+                                  </m:sSupPr>
+                                  <m:e>
+                                    <m:d>
+                                      <m:dPr>
+                                        <m:ctrlPr>
+                                          <w:rPr>
+                                            <w:rFonts w:ascii="Cambria Math" w:eastAsiaTheme="minorEastAsia" w:hAnsi="Cambria Math"/>
+                                            <w:i/>
+                                          </w:rPr>
+                                        </m:ctrlPr>
+                                      </m:dPr>
+                                      <m:e>
+                                        <m:f>
+                                          <m:fPr>
+                                            <m:ctrlPr>
+                                              <w:rPr>
+                                                <w:rFonts w:ascii="Cambria Math" w:eastAsiaTheme="minorEastAsia" w:hAnsi="Cambria Math"/>
+                                                <w:i/>
+                                              </w:rPr>
+                                            </m:ctrlPr>
+                                          </m:fPr>
+                                          <m:num>
+                                            <m:r>
+                                              <w:rPr>
+                                                <w:rFonts w:ascii="Cambria Math" w:eastAsiaTheme="minorEastAsia" w:hAnsi="Cambria Math"/>
+                                              </w:rPr>
+                                              <m:t>y</m:t>
+                                            </m:r>
+                                          </m:num>
+                                          <m:den>
+                                            <m:r>
+                                              <w:rPr>
+                                                <w:rFonts w:ascii="Cambria Math" w:eastAsiaTheme="minorEastAsia" w:hAnsi="Cambria Math"/>
+                                              </w:rPr>
+                                              <m:t>x</m:t>
+                                            </m:r>
+                                          </m:den>
+                                        </m:f>
+                                      </m:e>
+                                    </m:d>
+                                  </m:e>
+                                  <m:sup>
+                                    <m:r>
+                                      <w:rPr>
+                                        <w:rFonts w:ascii="Cambria Math" w:eastAsiaTheme="minorEastAsia" w:hAnsi="Cambria Math"/>
+                                        <w:lang w:val="fr-FR"/>
+                                      </w:rPr>
+                                      <m:t>2</m:t>
+                                    </m:r>
+                                  </m:sup>
+                                </m:sSup>
+                              </m:e>
+                            </m:rad>
+                          </m:den>
+                        </m:f>
+                      </m:e>
+                    </m:d>
+                  </m:e>
+                </m:func>
               </m:e>
             </m:func>
           </m:e>
-        </m:func>
+        </m:d>
+        <m:f>
+          <m:fPr>
+            <m:ctrlPr>
+              <w:rPr>
+                <w:rFonts w:ascii="Cambria Math" w:eastAsiaTheme="minorEastAsia" w:hAnsi="Cambria Math"/>
+                <w:i/>
+                <w:lang w:val="fr-FR"/>
+              </w:rPr>
+            </m:ctrlPr>
+          </m:fPr>
+          <m:num>
+            <m:r>
+              <w:rPr>
+                <w:rFonts w:ascii="Cambria Math" w:eastAsiaTheme="minorEastAsia" w:hAnsi="Cambria Math"/>
+                <w:lang w:val="fr-FR"/>
+              </w:rPr>
+              <m:t>f</m:t>
+            </m:r>
+          </m:num>
+          <m:den>
+            <m:r>
+              <w:rPr>
+                <w:rFonts w:ascii="Cambria Math" w:eastAsiaTheme="minorEastAsia" w:hAnsi="Cambria Math"/>
+                <w:lang w:val="fr-FR"/>
+              </w:rPr>
+              <m:t>Z</m:t>
+            </m:r>
+          </m:den>
+        </m:f>
       </m:oMath>
       <w:r>
         <w:rPr>
@@ -4390,7 +4497,14 @@
           <w:lang w:val="fr-FR"/>
         </w:rPr>
         <w:tab/>
-        <w:t>(17)</w:t>
+        <w:t>(19</w:t>
+      </w:r>
+      <w:r>
+        <w:rPr>
+          <w:rFonts w:eastAsiaTheme="minorEastAsia"/>
+          <w:lang w:val="fr-FR"/>
+        </w:rPr>
+        <w:t>)</w:t>
       </w:r>
     </w:p>
     <w:p>
@@ -4427,160 +4541,6 @@
                 <w:rFonts w:ascii="Cambria Math" w:hAnsi="Cambria Math"/>
               </w:rPr>
               <m:t>dy</m:t>
-            </m:r>
-          </m:num>
-          <m:den>
-            <m:r>
-              <w:rPr>
-                <w:rFonts w:ascii="Cambria Math" w:hAnsi="Cambria Math"/>
-              </w:rPr>
-              <m:t>dt</m:t>
-            </m:r>
-          </m:den>
-        </m:f>
-        <m:r>
-          <w:rPr>
-            <w:rFonts w:ascii="Cambria Math" w:hAnsi="Cambria Math"/>
-          </w:rPr>
-          <m:t>=</m:t>
-        </m:r>
-        <m:r>
-          <w:rPr>
-            <w:rFonts w:ascii="Cambria Math" w:eastAsiaTheme="minorEastAsia" w:hAnsi="Cambria Math"/>
-            <w:lang w:val="fr-FR"/>
-          </w:rPr>
-          <m:t>-</m:t>
-        </m:r>
-        <m:r>
-          <w:rPr>
-            <w:rFonts w:ascii="Cambria Math" w:eastAsiaTheme="minorEastAsia" w:hAnsi="Cambria Math"/>
-          </w:rPr>
-          <m:t>U</m:t>
-        </m:r>
-        <m:func>
-          <m:funcPr>
-            <m:ctrlPr>
-              <w:rPr>
-                <w:rFonts w:ascii="Cambria Math" w:eastAsiaTheme="minorEastAsia" w:hAnsi="Cambria Math"/>
-                <w:i/>
-              </w:rPr>
-            </m:ctrlPr>
-          </m:funcPr>
-          <m:fName>
-            <m:r>
-              <m:rPr>
-                <m:sty m:val="p"/>
-              </m:rPr>
-              <w:rPr>
-                <w:rFonts w:ascii="Cambria Math" w:hAnsi="Cambria Math"/>
-                <w:lang w:val="fr-FR"/>
-              </w:rPr>
-              <m:t>sin</m:t>
-            </m:r>
-          </m:fName>
-          <m:e>
-            <m:r>
-              <w:rPr>
-                <w:rFonts w:ascii="Cambria Math" w:eastAsiaTheme="minorEastAsia" w:hAnsi="Cambria Math"/>
-              </w:rPr>
-              <m:t>θ</m:t>
-            </m:r>
-            <m:r>
-              <w:rPr>
-                <w:rFonts w:ascii="Cambria Math" w:eastAsiaTheme="minorEastAsia" w:hAnsi="Cambria Math"/>
-                <w:lang w:val="fr-FR"/>
-              </w:rPr>
-              <m:t>+</m:t>
-            </m:r>
-            <m:r>
-              <w:rPr>
-                <w:rFonts w:ascii="Cambria Math" w:eastAsiaTheme="minorEastAsia" w:hAnsi="Cambria Math"/>
-              </w:rPr>
-              <m:t>V</m:t>
-            </m:r>
-            <m:func>
-              <m:funcPr>
-                <m:ctrlPr>
-                  <w:rPr>
-                    <w:rFonts w:ascii="Cambria Math" w:eastAsiaTheme="minorEastAsia" w:hAnsi="Cambria Math"/>
-                    <w:i/>
-                  </w:rPr>
-                </m:ctrlPr>
-              </m:funcPr>
-              <m:fName>
-                <m:r>
-                  <m:rPr>
-                    <m:sty m:val="p"/>
-                  </m:rPr>
-                  <w:rPr>
-                    <w:rFonts w:ascii="Cambria Math" w:hAnsi="Cambria Math"/>
-                    <w:lang w:val="fr-FR"/>
-                  </w:rPr>
-                  <m:t>cos</m:t>
-                </m:r>
-              </m:fName>
-              <m:e>
-                <m:r>
-                  <w:rPr>
-                    <w:rFonts w:ascii="Cambria Math" w:eastAsiaTheme="minorEastAsia" w:hAnsi="Cambria Math"/>
-                  </w:rPr>
-                  <m:t>θ</m:t>
-                </m:r>
-              </m:e>
-            </m:func>
-          </m:e>
-        </m:func>
-      </m:oMath>
-      <w:r>
-        <w:rPr>
-          <w:rFonts w:eastAsiaTheme="minorEastAsia"/>
-          <w:lang w:val="fr-FR"/>
-        </w:rPr>
-        <w:tab/>
-        <w:t>(17)</w:t>
-      </w:r>
-    </w:p>
-    <w:p>
-      <w:pPr>
-        <w:tabs>
-          <w:tab w:val="center" w:pos="4867"/>
-          <w:tab w:val="right" w:pos="9720"/>
-        </w:tabs>
-        <w:rPr>
-          <w:rFonts w:eastAsiaTheme="minorEastAsia"/>
-          <w:lang w:val="fr-FR"/>
-        </w:rPr>
-      </w:pPr>
-      <w:r>
-        <w:rPr>
-          <w:rFonts w:eastAsiaTheme="minorEastAsia"/>
-          <w:lang w:val="fr-FR"/>
-        </w:rPr>
-        <w:t xml:space="preserve"> </w:t>
-      </w:r>
-      <w:r>
-        <w:rPr>
-          <w:rFonts w:eastAsiaTheme="minorEastAsia"/>
-          <w:lang w:val="fr-FR"/>
-        </w:rPr>
-        <w:tab/>
-      </w:r>
-      <m:oMath>
-        <m:f>
-          <m:fPr>
-            <m:ctrlPr>
-              <w:rPr>
-                <w:rFonts w:ascii="Cambria Math" w:hAnsi="Cambria Math"/>
-                <w:i/>
-              </w:rPr>
-            </m:ctrlPr>
-          </m:fPr>
-          <m:num>
-            <m:r>
-              <w:rPr>
-                <w:rFonts w:ascii="Cambria Math" w:hAnsi="Cambria Math"/>
-              </w:rPr>
-              <m:t>dx</m:t>
             </m:r>
           </m:num>
           <m:den>
@@ -4605,6 +4565,7 @@
               <w:rPr>
                 <w:rFonts w:ascii="Cambria Math" w:eastAsiaTheme="minorEastAsia" w:hAnsi="Cambria Math"/>
                 <w:i/>
+                <w:lang w:val="fr-FR"/>
               </w:rPr>
             </m:ctrlPr>
           </m:dPr>
@@ -4612,213 +4573,135 @@
             <m:r>
               <w:rPr>
                 <w:rFonts w:ascii="Cambria Math" w:eastAsiaTheme="minorEastAsia" w:hAnsi="Cambria Math"/>
+                <w:lang w:val="fr-FR"/>
+              </w:rPr>
+              <m:t>-</m:t>
+            </m:r>
+            <m:r>
+              <w:rPr>
+                <w:rFonts w:ascii="Cambria Math" w:eastAsiaTheme="minorEastAsia" w:hAnsi="Cambria Math"/>
               </w:rPr>
               <m:t>U</m:t>
             </m:r>
-            <m:r>
-              <w:rPr>
-                <w:rFonts w:ascii="Cambria Math" w:eastAsiaTheme="minorEastAsia" w:hAnsi="Cambria Math"/>
-                <w:lang w:val="fr-FR"/>
-              </w:rPr>
-              <m:t>-</m:t>
-            </m:r>
-            <m:d>
-              <m:dPr>
+            <m:func>
+              <m:funcPr>
                 <m:ctrlPr>
                   <w:rPr>
                     <w:rFonts w:ascii="Cambria Math" w:eastAsiaTheme="minorEastAsia" w:hAnsi="Cambria Math"/>
                     <w:i/>
                   </w:rPr>
                 </m:ctrlPr>
-              </m:dPr>
+              </m:funcPr>
+              <m:fName>
+                <m:r>
+                  <m:rPr>
+                    <m:sty m:val="p"/>
+                  </m:rPr>
+                  <w:rPr>
+                    <w:rFonts w:ascii="Cambria Math" w:hAnsi="Cambria Math"/>
+                    <w:lang w:val="fr-FR"/>
+                  </w:rPr>
+                  <m:t>sin</m:t>
+                </m:r>
+              </m:fName>
               <m:e>
-                <m:f>
-                  <m:fPr>
+                <m:r>
+                  <w:rPr>
+                    <w:rFonts w:ascii="Cambria Math" w:eastAsiaTheme="minorEastAsia" w:hAnsi="Cambria Math"/>
+                  </w:rPr>
+                  <m:t>θ</m:t>
+                </m:r>
+                <m:r>
+                  <w:rPr>
+                    <w:rFonts w:ascii="Cambria Math" w:eastAsiaTheme="minorEastAsia" w:hAnsi="Cambria Math"/>
+                    <w:lang w:val="fr-FR"/>
+                  </w:rPr>
+                  <m:t>+</m:t>
+                </m:r>
+                <m:r>
+                  <w:rPr>
+                    <w:rFonts w:ascii="Cambria Math" w:eastAsiaTheme="minorEastAsia" w:hAnsi="Cambria Math"/>
+                  </w:rPr>
+                  <m:t>V</m:t>
+                </m:r>
+                <m:func>
+                  <m:funcPr>
                     <m:ctrlPr>
                       <w:rPr>
                         <w:rFonts w:ascii="Cambria Math" w:eastAsiaTheme="minorEastAsia" w:hAnsi="Cambria Math"/>
                         <w:i/>
                       </w:rPr>
                     </m:ctrlPr>
-                  </m:fPr>
-                  <m:num>
+                  </m:funcPr>
+                  <m:fName>
+                    <m:r>
+                      <m:rPr>
+                        <m:sty m:val="p"/>
+                      </m:rPr>
+                      <w:rPr>
+                        <w:rFonts w:ascii="Cambria Math" w:hAnsi="Cambria Math"/>
+                        <w:lang w:val="fr-FR"/>
+                      </w:rPr>
+                      <m:t>cos</m:t>
+                    </m:r>
+                  </m:fName>
+                  <m:e>
                     <m:r>
                       <w:rPr>
                         <w:rFonts w:ascii="Cambria Math" w:eastAsiaTheme="minorEastAsia" w:hAnsi="Cambria Math"/>
                       </w:rPr>
-                      <m:t>xW</m:t>
+                      <m:t>θ</m:t>
                     </m:r>
-                  </m:num>
-                  <m:den>
-                    <m:r>
-                      <w:rPr>
-                        <w:rFonts w:ascii="Cambria Math" w:eastAsiaTheme="minorEastAsia" w:hAnsi="Cambria Math"/>
-                      </w:rPr>
-                      <m:t>f</m:t>
-                    </m:r>
-                  </m:den>
-                </m:f>
-              </m:e>
-            </m:d>
-          </m:e>
-        </m:d>
-        <m:func>
-          <m:funcPr>
-            <m:ctrlPr>
-              <w:rPr>
-                <w:rFonts w:ascii="Cambria Math" w:eastAsiaTheme="minorEastAsia" w:hAnsi="Cambria Math"/>
-                <w:i/>
-              </w:rPr>
-            </m:ctrlPr>
-          </m:funcPr>
-          <m:fName>
-            <m:r>
-              <m:rPr>
-                <m:sty m:val="p"/>
-              </m:rPr>
-              <w:rPr>
-                <w:rFonts w:ascii="Cambria Math" w:hAnsi="Cambria Math"/>
-                <w:lang w:val="fr-FR"/>
-              </w:rPr>
-              <m:t>cos</m:t>
-            </m:r>
-          </m:fName>
-          <m:e>
-            <m:r>
-              <w:rPr>
-                <w:rFonts w:ascii="Cambria Math" w:eastAsiaTheme="minorEastAsia" w:hAnsi="Cambria Math"/>
-              </w:rPr>
-              <m:t>θ</m:t>
-            </m:r>
-            <m:r>
-              <w:rPr>
-                <w:rFonts w:ascii="Cambria Math" w:eastAsiaTheme="minorEastAsia" w:hAnsi="Cambria Math"/>
-                <w:lang w:val="fr-FR"/>
-              </w:rPr>
-              <m:t>+</m:t>
-            </m:r>
-            <m:d>
-              <m:dPr>
-                <m:ctrlPr>
-                  <w:rPr>
-                    <w:rFonts w:ascii="Cambria Math" w:eastAsiaTheme="minorEastAsia" w:hAnsi="Cambria Math"/>
-                    <w:i/>
-                  </w:rPr>
-                </m:ctrlPr>
-              </m:dPr>
-              <m:e>
-                <m:r>
-                  <w:rPr>
-                    <w:rFonts w:ascii="Cambria Math" w:eastAsiaTheme="minorEastAsia" w:hAnsi="Cambria Math"/>
-                  </w:rPr>
-                  <m:t>V</m:t>
-                </m:r>
-                <m:r>
-                  <w:rPr>
-                    <w:rFonts w:ascii="Cambria Math" w:eastAsiaTheme="minorEastAsia" w:hAnsi="Cambria Math"/>
-                    <w:lang w:val="fr-FR"/>
-                  </w:rPr>
-                  <m:t>-</m:t>
-                </m:r>
-                <m:d>
-                  <m:dPr>
-                    <m:ctrlPr>
-                      <w:rPr>
-                        <w:rFonts w:ascii="Cambria Math" w:eastAsiaTheme="minorEastAsia" w:hAnsi="Cambria Math"/>
-                        <w:i/>
-                      </w:rPr>
-                    </m:ctrlPr>
-                  </m:dPr>
-                  <m:e>
-                    <m:f>
-                      <m:fPr>
-                        <m:ctrlPr>
-                          <w:rPr>
-                            <w:rFonts w:ascii="Cambria Math" w:eastAsiaTheme="minorEastAsia" w:hAnsi="Cambria Math"/>
-                            <w:i/>
-                          </w:rPr>
-                        </m:ctrlPr>
-                      </m:fPr>
-                      <m:num>
-                        <m:r>
-                          <w:rPr>
-                            <w:rFonts w:ascii="Cambria Math" w:eastAsiaTheme="minorEastAsia" w:hAnsi="Cambria Math"/>
-                          </w:rPr>
-                          <m:t>y</m:t>
-                        </m:r>
-                        <m:r>
-                          <w:rPr>
-                            <w:rFonts w:ascii="Cambria Math" w:eastAsiaTheme="minorEastAsia" w:hAnsi="Cambria Math"/>
-                          </w:rPr>
-                          <m:t>W</m:t>
-                        </m:r>
-                      </m:num>
-                      <m:den>
-                        <m:r>
-                          <w:rPr>
-                            <w:rFonts w:ascii="Cambria Math" w:eastAsiaTheme="minorEastAsia" w:hAnsi="Cambria Math"/>
-                          </w:rPr>
-                          <m:t>f</m:t>
-                        </m:r>
-                      </m:den>
-                    </m:f>
                   </m:e>
-                </m:d>
-              </m:e>
-            </m:d>
-            <m:func>
-              <m:funcPr>
-                <m:ctrlPr>
-                  <w:rPr>
-                    <w:rFonts w:ascii="Cambria Math" w:eastAsiaTheme="minorEastAsia" w:hAnsi="Cambria Math"/>
-                    <w:i/>
-                  </w:rPr>
-                </m:ctrlPr>
-              </m:funcPr>
-              <m:fName>
-                <m:r>
-                  <m:rPr>
-                    <m:sty m:val="p"/>
-                  </m:rPr>
-                  <w:rPr>
-                    <w:rFonts w:ascii="Cambria Math" w:hAnsi="Cambria Math"/>
-                    <w:lang w:val="fr-FR"/>
-                  </w:rPr>
-                  <m:t>sin</m:t>
-                </m:r>
-              </m:fName>
-              <m:e>
-                <m:r>
-                  <w:rPr>
-                    <w:rFonts w:ascii="Cambria Math" w:eastAsiaTheme="minorEastAsia" w:hAnsi="Cambria Math"/>
-                  </w:rPr>
-                  <m:t>θ</m:t>
-                </m:r>
+                </m:func>
               </m:e>
             </m:func>
           </m:e>
-        </m:func>
+        </m:d>
+        <m:f>
+          <m:fPr>
+            <m:ctrlPr>
+              <w:rPr>
+                <w:rFonts w:ascii="Cambria Math" w:eastAsiaTheme="minorEastAsia" w:hAnsi="Cambria Math"/>
+                <w:i/>
+                <w:lang w:val="fr-FR"/>
+              </w:rPr>
+            </m:ctrlPr>
+          </m:fPr>
+          <m:num>
+            <m:r>
+              <w:rPr>
+                <w:rFonts w:ascii="Cambria Math" w:eastAsiaTheme="minorEastAsia" w:hAnsi="Cambria Math"/>
+                <w:lang w:val="fr-FR"/>
+              </w:rPr>
+              <m:t>f</m:t>
+            </m:r>
+          </m:num>
+          <m:den>
+            <m:r>
+              <w:rPr>
+                <w:rFonts w:ascii="Cambria Math" w:eastAsiaTheme="minorEastAsia" w:hAnsi="Cambria Math"/>
+                <w:lang w:val="fr-FR"/>
+              </w:rPr>
+              <m:t>Z</m:t>
+            </m:r>
+          </m:den>
+        </m:f>
       </m:oMath>
       <w:r>
         <w:rPr>
           <w:rFonts w:eastAsiaTheme="minorEastAsia"/>
           <w:lang w:val="fr-FR"/>
         </w:rPr>
-        <w:t xml:space="preserve"> </w:t>
+        <w:tab/>
+        <w:t>(20</w:t>
       </w:r>
       <w:r>
         <w:rPr>
           <w:rFonts w:eastAsiaTheme="minorEastAsia"/>
           <w:lang w:val="fr-FR"/>
         </w:rPr>
-        <w:tab/>
-      </w:r>
-      <w:r>
-        <w:rPr>
-          <w:rFonts w:eastAsiaTheme="minorEastAsia"/>
-          <w:lang w:val="fr-FR"/>
-        </w:rPr>
-        <w:t>(18)</w:t>
+        <w:t>)</w:t>
       </w:r>
     </w:p>
     <w:p>
@@ -4829,7 +4712,532 @@
         </w:tabs>
         <w:rPr>
           <w:rFonts w:eastAsiaTheme="minorEastAsia"/>
-          <w:lang w:val="fr-FR"/>
+        </w:rPr>
+      </w:pPr>
+      <w:r>
+        <w:rPr>
+          <w:rFonts w:eastAsiaTheme="minorEastAsia"/>
+        </w:rPr>
+        <w:t xml:space="preserve">For the </w:t>
+      </w:r>
+      <w:r>
+        <w:rPr>
+          <w:rFonts w:eastAsiaTheme="minorEastAsia"/>
+        </w:rPr>
+        <w:t xml:space="preserve">coaxial camera </w:t>
+      </w:r>
+      <w:r>
+        <w:rPr>
+          <w:rFonts w:eastAsiaTheme="minorEastAsia"/>
+        </w:rPr>
+        <w:t>this becomes:</w:t>
+      </w:r>
+    </w:p>
+    <w:p>
+      <w:pPr>
+        <w:tabs>
+          <w:tab w:val="center" w:pos="4867"/>
+          <w:tab w:val="right" w:pos="9720"/>
+        </w:tabs>
+        <w:rPr>
+          <w:rFonts w:eastAsiaTheme="minorEastAsia"/>
+        </w:rPr>
+      </w:pPr>
+      <w:r>
+        <w:rPr>
+          <w:rFonts w:eastAsiaTheme="minorEastAsia"/>
+        </w:rPr>
+        <w:tab/>
+      </w:r>
+      <m:oMath>
+        <m:f>
+          <m:fPr>
+            <m:ctrlPr>
+              <w:rPr>
+                <w:rFonts w:ascii="Cambria Math" w:hAnsi="Cambria Math"/>
+                <w:i/>
+              </w:rPr>
+            </m:ctrlPr>
+          </m:fPr>
+          <m:num>
+            <m:r>
+              <w:rPr>
+                <w:rFonts w:ascii="Cambria Math" w:hAnsi="Cambria Math"/>
+              </w:rPr>
+              <m:t>d</m:t>
+            </m:r>
+            <m:sSub>
+              <m:sSubPr>
+                <m:ctrlPr>
+                  <w:rPr>
+                    <w:rFonts w:ascii="Cambria Math" w:hAnsi="Cambria Math"/>
+                    <w:i/>
+                  </w:rPr>
+                </m:ctrlPr>
+              </m:sSubPr>
+              <m:e>
+                <m:r>
+                  <w:rPr>
+                    <w:rFonts w:ascii="Cambria Math" w:hAnsi="Cambria Math"/>
+                  </w:rPr>
+                  <m:t>y</m:t>
+                </m:r>
+              </m:e>
+              <m:sub>
+                <m:r>
+                  <w:rPr>
+                    <w:rFonts w:ascii="Cambria Math" w:hAnsi="Cambria Math"/>
+                  </w:rPr>
+                  <m:t>f</m:t>
+                </m:r>
+              </m:sub>
+            </m:sSub>
+            <m:r>
+              <w:rPr>
+                <w:rFonts w:ascii="Cambria Math" w:hAnsi="Cambria Math"/>
+              </w:rPr>
+              <m:t>(x)</m:t>
+            </m:r>
+          </m:num>
+          <m:den>
+            <m:r>
+              <w:rPr>
+                <w:rFonts w:ascii="Cambria Math" w:hAnsi="Cambria Math"/>
+              </w:rPr>
+              <m:t>dt</m:t>
+            </m:r>
+          </m:den>
+        </m:f>
+        <m:r>
+          <w:rPr>
+            <w:rFonts w:ascii="Cambria Math" w:hAnsi="Cambria Math"/>
+          </w:rPr>
+          <m:t>=</m:t>
+        </m:r>
+        <m:d>
+          <m:dPr>
+            <m:ctrlPr>
+              <w:rPr>
+                <w:rFonts w:ascii="Cambria Math" w:eastAsiaTheme="minorEastAsia" w:hAnsi="Cambria Math"/>
+                <w:i/>
+                <w:lang w:val="fr-FR"/>
+              </w:rPr>
+            </m:ctrlPr>
+          </m:dPr>
+          <m:e>
+            <m:r>
+              <w:rPr>
+                <w:rFonts w:ascii="Cambria Math" w:eastAsiaTheme="minorEastAsia" w:hAnsi="Cambria Math"/>
+              </w:rPr>
+              <m:t>-</m:t>
+            </m:r>
+            <m:r>
+              <w:rPr>
+                <w:rFonts w:ascii="Cambria Math" w:eastAsiaTheme="minorEastAsia" w:hAnsi="Cambria Math"/>
+              </w:rPr>
+              <m:t>U</m:t>
+            </m:r>
+            <m:func>
+              <m:funcPr>
+                <m:ctrlPr>
+                  <w:rPr>
+                    <w:rFonts w:ascii="Cambria Math" w:eastAsiaTheme="minorEastAsia" w:hAnsi="Cambria Math"/>
+                    <w:i/>
+                  </w:rPr>
+                </m:ctrlPr>
+              </m:funcPr>
+              <m:fName>
+                <m:r>
+                  <m:rPr>
+                    <m:sty m:val="p"/>
+                  </m:rPr>
+                  <w:rPr>
+                    <w:rFonts w:ascii="Cambria Math" w:hAnsi="Cambria Math"/>
+                  </w:rPr>
+                  <m:t>sin</m:t>
+                </m:r>
+              </m:fName>
+              <m:e>
+                <m:r>
+                  <w:rPr>
+                    <w:rFonts w:ascii="Cambria Math" w:eastAsiaTheme="minorEastAsia" w:hAnsi="Cambria Math"/>
+                  </w:rPr>
+                  <m:t>θ</m:t>
+                </m:r>
+                <m:r>
+                  <w:rPr>
+                    <w:rFonts w:ascii="Cambria Math" w:eastAsiaTheme="minorEastAsia" w:hAnsi="Cambria Math"/>
+                  </w:rPr>
+                  <m:t>+</m:t>
+                </m:r>
+                <m:r>
+                  <w:rPr>
+                    <w:rFonts w:ascii="Cambria Math" w:eastAsiaTheme="minorEastAsia" w:hAnsi="Cambria Math"/>
+                  </w:rPr>
+                  <m:t>V</m:t>
+                </m:r>
+                <m:func>
+                  <m:funcPr>
+                    <m:ctrlPr>
+                      <w:rPr>
+                        <w:rFonts w:ascii="Cambria Math" w:eastAsiaTheme="minorEastAsia" w:hAnsi="Cambria Math"/>
+                        <w:i/>
+                      </w:rPr>
+                    </m:ctrlPr>
+                  </m:funcPr>
+                  <m:fName>
+                    <m:r>
+                      <m:rPr>
+                        <m:sty m:val="p"/>
+                      </m:rPr>
+                      <w:rPr>
+                        <w:rFonts w:ascii="Cambria Math" w:hAnsi="Cambria Math"/>
+                      </w:rPr>
+                      <m:t>cos</m:t>
+                    </m:r>
+                  </m:fName>
+                  <m:e>
+                    <m:r>
+                      <w:rPr>
+                        <w:rFonts w:ascii="Cambria Math" w:eastAsiaTheme="minorEastAsia" w:hAnsi="Cambria Math"/>
+                      </w:rPr>
+                      <m:t>θ</m:t>
+                    </m:r>
+                  </m:e>
+                </m:func>
+              </m:e>
+            </m:func>
+          </m:e>
+        </m:d>
+        <m:f>
+          <m:fPr>
+            <m:ctrlPr>
+              <w:rPr>
+                <w:rFonts w:ascii="Cambria Math" w:eastAsiaTheme="minorEastAsia" w:hAnsi="Cambria Math"/>
+                <w:i/>
+                <w:lang w:val="fr-FR"/>
+              </w:rPr>
+            </m:ctrlPr>
+          </m:fPr>
+          <m:num>
+            <m:sSub>
+              <m:sSubPr>
+                <m:ctrlPr>
+                  <w:rPr>
+                    <w:rFonts w:ascii="Cambria Math" w:eastAsiaTheme="minorEastAsia" w:hAnsi="Cambria Math"/>
+                    <w:i/>
+                    <w:lang w:val="fr-FR"/>
+                  </w:rPr>
+                </m:ctrlPr>
+              </m:sSubPr>
+              <m:e>
+                <m:r>
+                  <w:rPr>
+                    <w:rFonts w:ascii="Cambria Math" w:eastAsiaTheme="minorEastAsia" w:hAnsi="Cambria Math"/>
+                    <w:lang w:val="fr-FR"/>
+                  </w:rPr>
+                  <m:t>f</m:t>
+                </m:r>
+              </m:e>
+              <m:sub>
+                <m:r>
+                  <w:rPr>
+                    <w:rFonts w:ascii="Cambria Math" w:eastAsiaTheme="minorEastAsia" w:hAnsi="Cambria Math"/>
+                    <w:lang w:val="fr-FR"/>
+                  </w:rPr>
+                  <m:t>f</m:t>
+                </m:r>
+              </m:sub>
+            </m:sSub>
+          </m:num>
+          <m:den>
+            <m:r>
+              <w:rPr>
+                <w:rFonts w:ascii="Cambria Math" w:eastAsiaTheme="minorEastAsia" w:hAnsi="Cambria Math"/>
+                <w:lang w:val="fr-FR"/>
+              </w:rPr>
+              <m:t>Z</m:t>
+            </m:r>
+          </m:den>
+        </m:f>
+      </m:oMath>
+      <w:r>
+        <w:rPr>
+          <w:rFonts w:eastAsiaTheme="minorEastAsia"/>
+        </w:rPr>
+        <w:tab/>
+        <w:t>(21</w:t>
+      </w:r>
+      <w:r>
+        <w:rPr>
+          <w:rFonts w:eastAsiaTheme="minorEastAsia"/>
+        </w:rPr>
+        <w:t>)</w:t>
+      </w:r>
+    </w:p>
+    <w:p>
+      <w:pPr>
+        <w:tabs>
+          <w:tab w:val="center" w:pos="4867"/>
+          <w:tab w:val="right" w:pos="9720"/>
+        </w:tabs>
+        <w:rPr>
+          <w:rFonts w:eastAsiaTheme="minorEastAsia"/>
+        </w:rPr>
+      </w:pPr>
+      <w:r>
+        <w:rPr>
+          <w:rFonts w:eastAsiaTheme="minorEastAsia"/>
+        </w:rPr>
+        <w:tab/>
+      </w:r>
+      <m:oMath>
+        <m:f>
+          <m:fPr>
+            <m:ctrlPr>
+              <w:rPr>
+                <w:rFonts w:ascii="Cambria Math" w:hAnsi="Cambria Math"/>
+                <w:i/>
+              </w:rPr>
+            </m:ctrlPr>
+          </m:fPr>
+          <m:num>
+            <m:r>
+              <w:rPr>
+                <w:rFonts w:ascii="Cambria Math" w:hAnsi="Cambria Math"/>
+              </w:rPr>
+              <m:t>d</m:t>
+            </m:r>
+            <m:sSub>
+              <m:sSubPr>
+                <m:ctrlPr>
+                  <w:rPr>
+                    <w:rFonts w:ascii="Cambria Math" w:hAnsi="Cambria Math"/>
+                    <w:i/>
+                  </w:rPr>
+                </m:ctrlPr>
+              </m:sSubPr>
+              <m:e>
+                <m:r>
+                  <w:rPr>
+                    <w:rFonts w:ascii="Cambria Math" w:hAnsi="Cambria Math"/>
+                  </w:rPr>
+                  <m:t>y</m:t>
+                </m:r>
+              </m:e>
+              <m:sub>
+                <m:r>
+                  <w:rPr>
+                    <w:rFonts w:ascii="Cambria Math" w:hAnsi="Cambria Math"/>
+                  </w:rPr>
+                  <m:t>b</m:t>
+                </m:r>
+              </m:sub>
+            </m:sSub>
+            <m:r>
+              <w:rPr>
+                <w:rFonts w:ascii="Cambria Math" w:hAnsi="Cambria Math"/>
+              </w:rPr>
+              <m:t>(x+h)</m:t>
+            </m:r>
+          </m:num>
+          <m:den>
+            <m:r>
+              <w:rPr>
+                <w:rFonts w:ascii="Cambria Math" w:hAnsi="Cambria Math"/>
+              </w:rPr>
+              <m:t>dt</m:t>
+            </m:r>
+          </m:den>
+        </m:f>
+        <m:r>
+          <w:rPr>
+            <w:rFonts w:ascii="Cambria Math" w:hAnsi="Cambria Math"/>
+          </w:rPr>
+          <m:t>=</m:t>
+        </m:r>
+        <m:d>
+          <m:dPr>
+            <m:ctrlPr>
+              <w:rPr>
+                <w:rFonts w:ascii="Cambria Math" w:eastAsiaTheme="minorEastAsia" w:hAnsi="Cambria Math"/>
+                <w:i/>
+                <w:lang w:val="fr-FR"/>
+              </w:rPr>
+            </m:ctrlPr>
+          </m:dPr>
+          <m:e>
+            <m:r>
+              <w:rPr>
+                <w:rFonts w:ascii="Cambria Math" w:eastAsiaTheme="minorEastAsia" w:hAnsi="Cambria Math"/>
+              </w:rPr>
+              <m:t>-</m:t>
+            </m:r>
+            <m:r>
+              <w:rPr>
+                <w:rFonts w:ascii="Cambria Math" w:eastAsiaTheme="minorEastAsia" w:hAnsi="Cambria Math"/>
+              </w:rPr>
+              <m:t>U</m:t>
+            </m:r>
+            <m:func>
+              <m:funcPr>
+                <m:ctrlPr>
+                  <w:rPr>
+                    <w:rFonts w:ascii="Cambria Math" w:eastAsiaTheme="minorEastAsia" w:hAnsi="Cambria Math"/>
+                    <w:i/>
+                  </w:rPr>
+                </m:ctrlPr>
+              </m:funcPr>
+              <m:fName>
+                <m:r>
+                  <m:rPr>
+                    <m:sty m:val="p"/>
+                  </m:rPr>
+                  <w:rPr>
+                    <w:rFonts w:ascii="Cambria Math" w:hAnsi="Cambria Math"/>
+                  </w:rPr>
+                  <m:t>sin</m:t>
+                </m:r>
+              </m:fName>
+              <m:e>
+                <m:r>
+                  <w:rPr>
+                    <w:rFonts w:ascii="Cambria Math" w:eastAsiaTheme="minorEastAsia" w:hAnsi="Cambria Math"/>
+                  </w:rPr>
+                  <m:t>θ</m:t>
+                </m:r>
+                <m:r>
+                  <w:rPr>
+                    <w:rFonts w:ascii="Cambria Math" w:eastAsiaTheme="minorEastAsia" w:hAnsi="Cambria Math"/>
+                  </w:rPr>
+                  <m:t>+</m:t>
+                </m:r>
+                <m:r>
+                  <w:rPr>
+                    <w:rFonts w:ascii="Cambria Math" w:eastAsiaTheme="minorEastAsia" w:hAnsi="Cambria Math"/>
+                  </w:rPr>
+                  <m:t>V</m:t>
+                </m:r>
+                <m:func>
+                  <m:funcPr>
+                    <m:ctrlPr>
+                      <w:rPr>
+                        <w:rFonts w:ascii="Cambria Math" w:eastAsiaTheme="minorEastAsia" w:hAnsi="Cambria Math"/>
+                        <w:i/>
+                      </w:rPr>
+                    </m:ctrlPr>
+                  </m:funcPr>
+                  <m:fName>
+                    <m:r>
+                      <m:rPr>
+                        <m:sty m:val="p"/>
+                      </m:rPr>
+                      <w:rPr>
+                        <w:rFonts w:ascii="Cambria Math" w:hAnsi="Cambria Math"/>
+                      </w:rPr>
+                      <m:t>cos</m:t>
+                    </m:r>
+                  </m:fName>
+                  <m:e>
+                    <m:r>
+                      <w:rPr>
+                        <w:rFonts w:ascii="Cambria Math" w:eastAsiaTheme="minorEastAsia" w:hAnsi="Cambria Math"/>
+                      </w:rPr>
+                      <m:t>θ</m:t>
+                    </m:r>
+                  </m:e>
+                </m:func>
+              </m:e>
+            </m:func>
+          </m:e>
+        </m:d>
+        <m:f>
+          <m:fPr>
+            <m:ctrlPr>
+              <w:rPr>
+                <w:rFonts w:ascii="Cambria Math" w:eastAsiaTheme="minorEastAsia" w:hAnsi="Cambria Math"/>
+                <w:i/>
+                <w:lang w:val="fr-FR"/>
+              </w:rPr>
+            </m:ctrlPr>
+          </m:fPr>
+          <m:num>
+            <m:sSub>
+              <m:sSubPr>
+                <m:ctrlPr>
+                  <w:rPr>
+                    <w:rFonts w:ascii="Cambria Math" w:eastAsiaTheme="minorEastAsia" w:hAnsi="Cambria Math"/>
+                    <w:i/>
+                    <w:lang w:val="fr-FR"/>
+                  </w:rPr>
+                </m:ctrlPr>
+              </m:sSubPr>
+              <m:e>
+                <m:r>
+                  <w:rPr>
+                    <w:rFonts w:ascii="Cambria Math" w:eastAsiaTheme="minorEastAsia" w:hAnsi="Cambria Math"/>
+                    <w:lang w:val="fr-FR"/>
+                  </w:rPr>
+                  <m:t>f</m:t>
+                </m:r>
+              </m:e>
+              <m:sub>
+                <m:r>
+                  <w:rPr>
+                    <w:rFonts w:ascii="Cambria Math" w:eastAsiaTheme="minorEastAsia" w:hAnsi="Cambria Math"/>
+                    <w:lang w:val="fr-FR"/>
+                  </w:rPr>
+                  <m:t>b</m:t>
+                </m:r>
+              </m:sub>
+            </m:sSub>
+          </m:num>
+          <m:den>
+            <m:r>
+              <w:rPr>
+                <w:rFonts w:ascii="Cambria Math" w:eastAsiaTheme="minorEastAsia" w:hAnsi="Cambria Math"/>
+                <w:lang w:val="fr-FR"/>
+              </w:rPr>
+              <m:t>Z</m:t>
+            </m:r>
+            <m:r>
+              <w:rPr>
+                <w:rFonts w:ascii="Cambria Math" w:eastAsiaTheme="minorEastAsia" w:hAnsi="Cambria Math"/>
+              </w:rPr>
+              <m:t>+</m:t>
+            </m:r>
+            <m:r>
+              <w:rPr>
+                <w:rFonts w:ascii="Cambria Math" w:eastAsiaTheme="minorEastAsia" w:hAnsi="Cambria Math"/>
+                <w:lang w:val="fr-FR"/>
+              </w:rPr>
+              <m:t>b</m:t>
+            </m:r>
+          </m:den>
+        </m:f>
+      </m:oMath>
+      <w:r>
+        <w:rPr>
+          <w:rFonts w:eastAsiaTheme="minorEastAsia"/>
+        </w:rPr>
+        <w:tab/>
+        <w:t>(22</w:t>
+      </w:r>
+      <w:r>
+        <w:rPr>
+          <w:rFonts w:eastAsiaTheme="minorEastAsia"/>
+        </w:rPr>
+        <w:t>)</w:t>
+      </w:r>
+    </w:p>
+    <w:p>
+      <w:pPr>
+        <w:tabs>
+          <w:tab w:val="center" w:pos="4867"/>
+          <w:tab w:val="right" w:pos="9720"/>
+        </w:tabs>
+        <w:rPr>
+          <w:rFonts w:eastAsiaTheme="minorEastAsia"/>
         </w:rPr>
       </w:pPr>
     </w:p>
@@ -4841,7 +5249,491 @@
         </w:tabs>
         <w:rPr>
           <w:rFonts w:eastAsiaTheme="minorEastAsia"/>
-          <w:lang w:val="fr-FR"/>
+        </w:rPr>
+      </w:pPr>
+      <w:r>
+        <w:rPr>
+          <w:rFonts w:eastAsiaTheme="minorEastAsia"/>
+        </w:rPr>
+        <w:t>or</w:t>
+      </w:r>
+    </w:p>
+    <w:p>
+      <w:pPr>
+        <w:tabs>
+          <w:tab w:val="center" w:pos="4867"/>
+          <w:tab w:val="right" w:pos="9720"/>
+        </w:tabs>
+        <w:rPr>
+          <w:rFonts w:eastAsiaTheme="minorEastAsia"/>
+        </w:rPr>
+      </w:pPr>
+      <w:r>
+        <w:rPr>
+          <w:rFonts w:eastAsiaTheme="minorEastAsia"/>
+        </w:rPr>
+        <w:tab/>
+      </w:r>
+      <m:oMath>
+        <m:r>
+          <w:rPr>
+            <w:rFonts w:ascii="Cambria Math" w:hAnsi="Cambria Math"/>
+          </w:rPr>
+          <m:t>p</m:t>
+        </m:r>
+        <m:d>
+          <m:dPr>
+            <m:ctrlPr>
+              <w:rPr>
+                <w:rFonts w:ascii="Cambria Math" w:hAnsi="Cambria Math"/>
+                <w:i/>
+              </w:rPr>
+            </m:ctrlPr>
+          </m:dPr>
+          <m:e>
+            <m:sSub>
+              <m:sSubPr>
+                <m:ctrlPr>
+                  <w:rPr>
+                    <w:rFonts w:ascii="Cambria Math" w:hAnsi="Cambria Math"/>
+                    <w:i/>
+                  </w:rPr>
+                </m:ctrlPr>
+              </m:sSubPr>
+              <m:e>
+                <m:r>
+                  <w:rPr>
+                    <w:rFonts w:ascii="Cambria Math" w:hAnsi="Cambria Math"/>
+                  </w:rPr>
+                  <m:t>x</m:t>
+                </m:r>
+              </m:e>
+              <m:sub>
+                <m:r>
+                  <w:rPr>
+                    <w:rFonts w:ascii="Cambria Math" w:hAnsi="Cambria Math"/>
+                  </w:rPr>
+                  <m:t>f</m:t>
+                </m:r>
+              </m:sub>
+            </m:sSub>
+          </m:e>
+        </m:d>
+        <m:d>
+          <m:dPr>
+            <m:ctrlPr>
+              <w:rPr>
+                <w:rFonts w:ascii="Cambria Math" w:hAnsi="Cambria Math"/>
+                <w:i/>
+              </w:rPr>
+            </m:ctrlPr>
+          </m:dPr>
+          <m:e>
+            <m:f>
+              <m:fPr>
+                <m:ctrlPr>
+                  <w:rPr>
+                    <w:rFonts w:ascii="Cambria Math" w:hAnsi="Cambria Math"/>
+                    <w:i/>
+                  </w:rPr>
+                </m:ctrlPr>
+              </m:fPr>
+              <m:num>
+                <m:r>
+                  <w:rPr>
+                    <w:rFonts w:ascii="Cambria Math" w:hAnsi="Cambria Math"/>
+                  </w:rPr>
+                  <m:t>d</m:t>
+                </m:r>
+                <m:sSub>
+                  <m:sSubPr>
+                    <m:ctrlPr>
+                      <w:rPr>
+                        <w:rFonts w:ascii="Cambria Math" w:hAnsi="Cambria Math"/>
+                        <w:i/>
+                      </w:rPr>
+                    </m:ctrlPr>
+                  </m:sSubPr>
+                  <m:e>
+                    <m:r>
+                      <w:rPr>
+                        <w:rFonts w:ascii="Cambria Math" w:hAnsi="Cambria Math"/>
+                      </w:rPr>
+                      <m:t>y</m:t>
+                    </m:r>
+                  </m:e>
+                  <m:sub>
+                    <m:r>
+                      <w:rPr>
+                        <w:rFonts w:ascii="Cambria Math" w:hAnsi="Cambria Math"/>
+                      </w:rPr>
+                      <m:t>f</m:t>
+                    </m:r>
+                  </m:sub>
+                </m:sSub>
+                <m:r>
+                  <w:rPr>
+                    <w:rFonts w:ascii="Cambria Math" w:hAnsi="Cambria Math"/>
+                  </w:rPr>
+                  <m:t>(</m:t>
+                </m:r>
+                <m:r>
+                  <w:rPr>
+                    <w:rFonts w:ascii="Cambria Math" w:hAnsi="Cambria Math"/>
+                  </w:rPr>
+                  <m:t>x</m:t>
+                </m:r>
+                <m:r>
+                  <w:rPr>
+                    <w:rFonts w:ascii="Cambria Math" w:hAnsi="Cambria Math"/>
+                  </w:rPr>
+                  <m:t>)</m:t>
+                </m:r>
+              </m:num>
+              <m:den>
+                <m:r>
+                  <w:rPr>
+                    <w:rFonts w:ascii="Cambria Math" w:hAnsi="Cambria Math"/>
+                  </w:rPr>
+                  <m:t>dt</m:t>
+                </m:r>
+              </m:den>
+            </m:f>
+          </m:e>
+        </m:d>
+        <m:r>
+          <w:rPr>
+            <w:rFonts w:ascii="Cambria Math" w:hAnsi="Cambria Math"/>
+          </w:rPr>
+          <m:t>=</m:t>
+        </m:r>
+        <m:f>
+          <m:fPr>
+            <m:ctrlPr>
+              <w:rPr>
+                <w:rFonts w:ascii="Cambria Math" w:hAnsi="Cambria Math"/>
+                <w:i/>
+              </w:rPr>
+            </m:ctrlPr>
+          </m:fPr>
+          <m:num>
+            <m:r>
+              <w:rPr>
+                <w:rFonts w:ascii="Cambria Math" w:hAnsi="Cambria Math"/>
+              </w:rPr>
+              <m:t>d</m:t>
+            </m:r>
+            <m:sSub>
+              <m:sSubPr>
+                <m:ctrlPr>
+                  <w:rPr>
+                    <w:rFonts w:ascii="Cambria Math" w:hAnsi="Cambria Math"/>
+                    <w:i/>
+                  </w:rPr>
+                </m:ctrlPr>
+              </m:sSubPr>
+              <m:e>
+                <m:r>
+                  <w:rPr>
+                    <w:rFonts w:ascii="Cambria Math" w:hAnsi="Cambria Math"/>
+                  </w:rPr>
+                  <m:t>y</m:t>
+                </m:r>
+              </m:e>
+              <m:sub>
+                <m:r>
+                  <w:rPr>
+                    <w:rFonts w:ascii="Cambria Math" w:hAnsi="Cambria Math"/>
+                  </w:rPr>
+                  <m:t>b</m:t>
+                </m:r>
+              </m:sub>
+            </m:sSub>
+            <m:r>
+              <w:rPr>
+                <w:rFonts w:ascii="Cambria Math" w:hAnsi="Cambria Math"/>
+              </w:rPr>
+              <m:t>(</m:t>
+            </m:r>
+            <m:r>
+              <w:rPr>
+                <w:rFonts w:ascii="Cambria Math" w:hAnsi="Cambria Math"/>
+              </w:rPr>
+              <m:t>x</m:t>
+            </m:r>
+            <m:r>
+              <w:rPr>
+                <w:rFonts w:ascii="Cambria Math" w:hAnsi="Cambria Math"/>
+              </w:rPr>
+              <m:t>+h)</m:t>
+            </m:r>
+          </m:num>
+          <m:den>
+            <m:r>
+              <w:rPr>
+                <w:rFonts w:ascii="Cambria Math" w:hAnsi="Cambria Math"/>
+              </w:rPr>
+              <m:t>dt</m:t>
+            </m:r>
+          </m:den>
+        </m:f>
+      </m:oMath>
+      <w:r>
+        <w:rPr>
+          <w:rFonts w:eastAsiaTheme="minorEastAsia"/>
+        </w:rPr>
+        <w:tab/>
+        <w:t>(23)</w:t>
+      </w:r>
+    </w:p>
+    <w:p>
+      <w:pPr>
+        <w:tabs>
+          <w:tab w:val="center" w:pos="4867"/>
+          <w:tab w:val="right" w:pos="9720"/>
+        </w:tabs>
+        <w:rPr>
+          <w:rFonts w:eastAsiaTheme="minorEastAsia"/>
+        </w:rPr>
+      </w:pPr>
+      <w:r>
+        <w:rPr>
+          <w:rFonts w:eastAsiaTheme="minorEastAsia"/>
+        </w:rPr>
+        <w:t>where</w:t>
+      </w:r>
+    </w:p>
+    <w:p>
+      <w:pPr>
+        <w:tabs>
+          <w:tab w:val="center" w:pos="4867"/>
+          <w:tab w:val="right" w:pos="9720"/>
+        </w:tabs>
+        <w:rPr>
+          <w:rFonts w:eastAsiaTheme="minorEastAsia"/>
+        </w:rPr>
+      </w:pPr>
+      <w:r>
+        <w:rPr>
+          <w:rFonts w:eastAsiaTheme="minorEastAsia"/>
+        </w:rPr>
+        <w:tab/>
+      </w:r>
+      <m:oMath>
+        <m:r>
+          <w:rPr>
+            <w:rFonts w:ascii="Cambria Math" w:hAnsi="Cambria Math"/>
+          </w:rPr>
+          <m:t>p</m:t>
+        </m:r>
+        <m:d>
+          <m:dPr>
+            <m:ctrlPr>
+              <w:rPr>
+                <w:rFonts w:ascii="Cambria Math" w:hAnsi="Cambria Math"/>
+                <w:i/>
+              </w:rPr>
+            </m:ctrlPr>
+          </m:dPr>
+          <m:e>
+            <m:sSub>
+              <m:sSubPr>
+                <m:ctrlPr>
+                  <w:rPr>
+                    <w:rFonts w:ascii="Cambria Math" w:hAnsi="Cambria Math"/>
+                    <w:i/>
+                  </w:rPr>
+                </m:ctrlPr>
+              </m:sSubPr>
+              <m:e>
+                <m:r>
+                  <w:rPr>
+                    <w:rFonts w:ascii="Cambria Math" w:hAnsi="Cambria Math"/>
+                  </w:rPr>
+                  <m:t>x</m:t>
+                </m:r>
+              </m:e>
+              <m:sub>
+                <m:r>
+                  <w:rPr>
+                    <w:rFonts w:ascii="Cambria Math" w:hAnsi="Cambria Math"/>
+                  </w:rPr>
+                  <m:t>f</m:t>
+                </m:r>
+              </m:sub>
+            </m:sSub>
+          </m:e>
+        </m:d>
+        <m:r>
+          <w:rPr>
+            <w:rFonts w:ascii="Cambria Math" w:hAnsi="Cambria Math"/>
+          </w:rPr>
+          <m:t>=</m:t>
+        </m:r>
+        <m:d>
+          <m:dPr>
+            <m:ctrlPr>
+              <w:rPr>
+                <w:rFonts w:ascii="Cambria Math" w:hAnsi="Cambria Math"/>
+                <w:i/>
+                <w:lang w:val="fr-FR"/>
+              </w:rPr>
+            </m:ctrlPr>
+          </m:dPr>
+          <m:e>
+            <m:f>
+              <m:fPr>
+                <m:ctrlPr>
+                  <w:rPr>
+                    <w:rFonts w:ascii="Cambria Math" w:hAnsi="Cambria Math"/>
+                    <w:i/>
+                    <w:lang w:val="fr-FR"/>
+                  </w:rPr>
+                </m:ctrlPr>
+              </m:fPr>
+              <m:num>
+                <m:r>
+                  <w:rPr>
+                    <w:rFonts w:ascii="Cambria Math" w:hAnsi="Cambria Math"/>
+                    <w:lang w:val="fr-FR"/>
+                  </w:rPr>
+                  <m:t>Z</m:t>
+                </m:r>
+              </m:num>
+              <m:den>
+                <m:r>
+                  <w:rPr>
+                    <w:rFonts w:ascii="Cambria Math" w:hAnsi="Cambria Math"/>
+                    <w:lang w:val="fr-FR"/>
+                  </w:rPr>
+                  <m:t>Z</m:t>
+                </m:r>
+                <m:r>
+                  <w:rPr>
+                    <w:rFonts w:ascii="Cambria Math" w:hAnsi="Cambria Math"/>
+                  </w:rPr>
+                  <m:t>+</m:t>
+                </m:r>
+                <m:r>
+                  <w:rPr>
+                    <w:rFonts w:ascii="Cambria Math" w:hAnsi="Cambria Math"/>
+                    <w:lang w:val="fr-FR"/>
+                  </w:rPr>
+                  <m:t>b</m:t>
+                </m:r>
+              </m:den>
+            </m:f>
+          </m:e>
+        </m:d>
+        <m:d>
+          <m:dPr>
+            <m:ctrlPr>
+              <w:rPr>
+                <w:rFonts w:ascii="Cambria Math" w:hAnsi="Cambria Math"/>
+                <w:i/>
+                <w:lang w:val="fr-FR"/>
+              </w:rPr>
+            </m:ctrlPr>
+          </m:dPr>
+          <m:e>
+            <m:f>
+              <m:fPr>
+                <m:ctrlPr>
+                  <w:rPr>
+                    <w:rFonts w:ascii="Cambria Math" w:hAnsi="Cambria Math"/>
+                    <w:i/>
+                    <w:lang w:val="fr-FR"/>
+                  </w:rPr>
+                </m:ctrlPr>
+              </m:fPr>
+              <m:num>
+                <m:sSub>
+                  <m:sSubPr>
+                    <m:ctrlPr>
+                      <w:rPr>
+                        <w:rFonts w:ascii="Cambria Math" w:eastAsiaTheme="minorEastAsia" w:hAnsi="Cambria Math"/>
+                        <w:i/>
+                        <w:lang w:val="fr-FR"/>
+                      </w:rPr>
+                    </m:ctrlPr>
+                  </m:sSubPr>
+                  <m:e>
+                    <m:r>
+                      <w:rPr>
+                        <w:rFonts w:ascii="Cambria Math" w:eastAsiaTheme="minorEastAsia" w:hAnsi="Cambria Math"/>
+                        <w:lang w:val="fr-FR"/>
+                      </w:rPr>
+                      <m:t>f</m:t>
+                    </m:r>
+                  </m:e>
+                  <m:sub>
+                    <m:r>
+                      <w:rPr>
+                        <w:rFonts w:ascii="Cambria Math" w:eastAsiaTheme="minorEastAsia" w:hAnsi="Cambria Math"/>
+                        <w:lang w:val="fr-FR"/>
+                      </w:rPr>
+                      <m:t>f</m:t>
+                    </m:r>
+                  </m:sub>
+                </m:sSub>
+              </m:num>
+              <m:den>
+                <m:sSub>
+                  <m:sSubPr>
+                    <m:ctrlPr>
+                      <w:rPr>
+                        <w:rFonts w:ascii="Cambria Math" w:eastAsiaTheme="minorEastAsia" w:hAnsi="Cambria Math"/>
+                        <w:i/>
+                        <w:lang w:val="fr-FR"/>
+                      </w:rPr>
+                    </m:ctrlPr>
+                  </m:sSubPr>
+                  <m:e>
+                    <m:r>
+                      <w:rPr>
+                        <w:rFonts w:ascii="Cambria Math" w:eastAsiaTheme="minorEastAsia" w:hAnsi="Cambria Math"/>
+                        <w:lang w:val="fr-FR"/>
+                      </w:rPr>
+                      <m:t>f</m:t>
+                    </m:r>
+                  </m:e>
+                  <m:sub>
+                    <m:r>
+                      <w:rPr>
+                        <w:rFonts w:ascii="Cambria Math" w:eastAsiaTheme="minorEastAsia" w:hAnsi="Cambria Math"/>
+                        <w:lang w:val="fr-FR"/>
+                      </w:rPr>
+                      <m:t>b</m:t>
+                    </m:r>
+                  </m:sub>
+                </m:sSub>
+              </m:den>
+            </m:f>
+          </m:e>
+        </m:d>
+      </m:oMath>
+      <w:r>
+        <w:rPr>
+          <w:rFonts w:eastAsiaTheme="minorEastAsia"/>
+        </w:rPr>
+        <w:tab/>
+        <w:t>(23</w:t>
+      </w:r>
+      <w:r>
+        <w:rPr>
+          <w:rFonts w:eastAsiaTheme="minorEastAsia"/>
+        </w:rPr>
+        <w:t>)</w:t>
+      </w:r>
+    </w:p>
+    <w:p>
+      <w:pPr>
+        <w:tabs>
+          <w:tab w:val="center" w:pos="4867"/>
+          <w:tab w:val="right" w:pos="9720"/>
+        </w:tabs>
+        <w:rPr>
+          <w:rFonts w:eastAsiaTheme="minorEastAsia"/>
         </w:rPr>
       </w:pPr>
     </w:p>
@@ -4853,7 +5745,1279 @@
         </w:tabs>
         <w:rPr>
           <w:rFonts w:eastAsiaTheme="minorEastAsia"/>
+        </w:rPr>
+      </w:pPr>
+      <w:r>
+        <w:rPr>
+          <w:rFonts w:eastAsiaTheme="minorEastAsia"/>
+        </w:rPr>
+        <w:lastRenderedPageBreak/>
+        <w:t xml:space="preserve">We find h using </w:t>
+      </w:r>
+      <w:r>
+        <w:rPr>
+          <w:rFonts w:eastAsiaTheme="minorEastAsia"/>
+        </w:rPr>
+        <w:t>an energy</w:t>
+      </w:r>
+      <w:r>
+        <w:rPr>
+          <w:rFonts w:eastAsiaTheme="minorEastAsia"/>
+        </w:rPr>
+        <w:t xml:space="preserve"> optimization with the following energy equation along a radial line:</w:t>
+      </w:r>
+    </w:p>
+    <w:p>
+      <w:pPr>
+        <w:tabs>
+          <w:tab w:val="center" w:pos="4867"/>
+          <w:tab w:val="right" w:pos="9720"/>
+        </w:tabs>
+        <w:rPr>
+          <w:rFonts w:eastAsiaTheme="minorEastAsia"/>
+        </w:rPr>
+      </w:pPr>
+      <m:r>
+        <w:rPr>
+          <w:rFonts w:ascii="Cambria Math" w:hAnsi="Cambria Math" w:cs="Arial"/>
+        </w:rPr>
+        <w:br/>
+      </m:r>
+      <w:r>
+        <w:rPr>
+          <w:rFonts w:eastAsiaTheme="minorEastAsia"/>
+        </w:rPr>
+        <w:tab/>
+      </w:r>
+      <m:oMath>
+        <m:sSub>
+          <m:sSubPr>
+            <m:ctrlPr>
+              <w:rPr>
+                <w:rFonts w:ascii="Cambria Math" w:hAnsi="Cambria Math" w:cs="Arial"/>
+                <w:i/>
+              </w:rPr>
+            </m:ctrlPr>
+          </m:sSubPr>
+          <m:e>
+            <m:r>
+              <w:rPr>
+                <w:rFonts w:ascii="Cambria Math" w:hAnsi="Cambria Math" w:cs="Arial"/>
+              </w:rPr>
+              <m:t>E</m:t>
+            </m:r>
+          </m:e>
+          <m:sub>
+            <m:r>
+              <w:rPr>
+                <w:rFonts w:ascii="Cambria Math" w:hAnsi="Cambria Math" w:cs="Arial"/>
+              </w:rPr>
+              <m:t>matc</m:t>
+            </m:r>
+            <m:r>
+              <w:rPr>
+                <w:rFonts w:ascii="Cambria Math" w:hAnsi="Cambria Math" w:cs="Arial"/>
+                <w:lang w:val="fr-FR"/>
+              </w:rPr>
+              <m:t>h</m:t>
+            </m:r>
+          </m:sub>
+        </m:sSub>
+        <m:r>
+          <w:rPr>
+            <w:rFonts w:ascii="Cambria Math" w:hAnsi="Cambria Math" w:cs="Arial"/>
+            <w:lang w:val="fr-FR"/>
+          </w:rPr>
+          <m:t>=</m:t>
+        </m:r>
+        <m:nary>
+          <m:naryPr>
+            <m:limLoc m:val="subSup"/>
+            <m:ctrlPr>
+              <w:rPr>
+                <w:rFonts w:ascii="Cambria Math" w:hAnsi="Cambria Math" w:cs="Arial"/>
+                <w:i/>
+              </w:rPr>
+            </m:ctrlPr>
+          </m:naryPr>
+          <m:sub>
+            <m:r>
+              <w:rPr>
+                <w:rFonts w:ascii="Cambria Math" w:hAnsi="Cambria Math" w:cs="Arial"/>
+              </w:rPr>
+              <m:t>a</m:t>
+            </m:r>
+          </m:sub>
+          <m:sup>
+            <m:r>
+              <w:rPr>
+                <w:rFonts w:ascii="Cambria Math" w:hAnsi="Cambria Math" w:cs="Arial"/>
+              </w:rPr>
+              <m:t>b</m:t>
+            </m:r>
+          </m:sup>
+          <m:e>
+            <m:f>
+              <m:fPr>
+                <m:ctrlPr>
+                  <w:rPr>
+                    <w:rFonts w:ascii="Cambria Math" w:hAnsi="Cambria Math" w:cs="Arial"/>
+                    <w:i/>
+                  </w:rPr>
+                </m:ctrlPr>
+              </m:fPr>
+              <m:num>
+                <m:r>
+                  <w:rPr>
+                    <w:rFonts w:ascii="Cambria Math" w:hAnsi="Cambria Math" w:cs="Arial"/>
+                    <w:lang w:val="fr-FR"/>
+                  </w:rPr>
+                  <m:t>1</m:t>
+                </m:r>
+              </m:num>
+              <m:den>
+                <m:r>
+                  <w:rPr>
+                    <w:rFonts w:ascii="Cambria Math" w:hAnsi="Cambria Math" w:cs="Arial"/>
+                    <w:lang w:val="fr-FR"/>
+                  </w:rPr>
+                  <m:t>2</m:t>
+                </m:r>
+              </m:den>
+            </m:f>
+            <m:sSup>
+              <m:sSupPr>
+                <m:ctrlPr>
+                  <w:rPr>
+                    <w:rFonts w:ascii="Cambria Math" w:hAnsi="Cambria Math" w:cs="Arial"/>
+                    <w:i/>
+                  </w:rPr>
+                </m:ctrlPr>
+              </m:sSupPr>
+              <m:e>
+                <m:d>
+                  <m:dPr>
+                    <m:begChr m:val="["/>
+                    <m:endChr m:val="]"/>
+                    <m:ctrlPr>
+                      <w:rPr>
+                        <w:rFonts w:ascii="Cambria Math" w:hAnsi="Cambria Math" w:cs="Arial"/>
+                        <w:i/>
+                      </w:rPr>
+                    </m:ctrlPr>
+                  </m:dPr>
+                  <m:e>
+                    <m:r>
+                      <w:rPr>
+                        <w:rFonts w:ascii="Cambria Math" w:hAnsi="Cambria Math" w:cs="Arial"/>
+                      </w:rPr>
+                      <m:t>p</m:t>
+                    </m:r>
+                    <m:d>
+                      <m:dPr>
+                        <m:ctrlPr>
+                          <w:rPr>
+                            <w:rFonts w:ascii="Cambria Math" w:hAnsi="Cambria Math" w:cs="Arial"/>
+                            <w:i/>
+                          </w:rPr>
+                        </m:ctrlPr>
+                      </m:dPr>
+                      <m:e>
+                        <m:sSub>
+                          <m:sSubPr>
+                            <m:ctrlPr>
+                              <w:rPr>
+                                <w:rFonts w:ascii="Cambria Math" w:hAnsi="Cambria Math" w:cs="Arial"/>
+                                <w:i/>
+                              </w:rPr>
+                            </m:ctrlPr>
+                          </m:sSubPr>
+                          <m:e>
+                            <m:acc>
+                              <m:accPr>
+                                <m:chr m:val="̅"/>
+                                <m:ctrlPr>
+                                  <w:rPr>
+                                    <w:rFonts w:ascii="Cambria Math" w:hAnsi="Cambria Math" w:cs="Arial"/>
+                                    <w:i/>
+                                  </w:rPr>
+                                </m:ctrlPr>
+                              </m:accPr>
+                              <m:e>
+                                <m:r>
+                                  <w:rPr>
+                                    <w:rFonts w:ascii="Cambria Math" w:hAnsi="Cambria Math" w:cs="Arial"/>
+                                  </w:rPr>
+                                  <m:t>x</m:t>
+                                </m:r>
+                              </m:e>
+                            </m:acc>
+                          </m:e>
+                          <m:sub>
+                            <m:r>
+                              <w:rPr>
+                                <w:rFonts w:ascii="Cambria Math" w:hAnsi="Cambria Math" w:cs="Arial"/>
+                              </w:rPr>
+                              <m:t>f</m:t>
+                            </m:r>
+                          </m:sub>
+                        </m:sSub>
+                      </m:e>
+                    </m:d>
+                    <m:sSub>
+                      <m:sSubPr>
+                        <m:ctrlPr>
+                          <w:rPr>
+                            <w:rFonts w:ascii="Cambria Math" w:hAnsi="Cambria Math" w:cs="Arial"/>
+                            <w:i/>
+                          </w:rPr>
+                        </m:ctrlPr>
+                      </m:sSubPr>
+                      <m:e>
+                        <m:r>
+                          <w:rPr>
+                            <w:rFonts w:ascii="Cambria Math" w:hAnsi="Cambria Math" w:cs="Arial"/>
+                          </w:rPr>
+                          <m:t>w</m:t>
+                        </m:r>
+                      </m:e>
+                      <m:sub>
+                        <m:r>
+                          <w:rPr>
+                            <w:rFonts w:ascii="Cambria Math" w:hAnsi="Cambria Math" w:cs="Arial"/>
+                          </w:rPr>
+                          <m:t>f</m:t>
+                        </m:r>
+                      </m:sub>
+                    </m:sSub>
+                    <m:d>
+                      <m:dPr>
+                        <m:ctrlPr>
+                          <w:rPr>
+                            <w:rFonts w:ascii="Cambria Math" w:hAnsi="Cambria Math" w:cs="Arial"/>
+                            <w:i/>
+                          </w:rPr>
+                        </m:ctrlPr>
+                      </m:dPr>
+                      <m:e>
+                        <m:sSub>
+                          <m:sSubPr>
+                            <m:ctrlPr>
+                              <w:rPr>
+                                <w:rFonts w:ascii="Cambria Math" w:hAnsi="Cambria Math" w:cs="Arial"/>
+                                <w:i/>
+                              </w:rPr>
+                            </m:ctrlPr>
+                          </m:sSubPr>
+                          <m:e>
+                            <m:acc>
+                              <m:accPr>
+                                <m:chr m:val="̅"/>
+                                <m:ctrlPr>
+                                  <w:rPr>
+                                    <w:rFonts w:ascii="Cambria Math" w:hAnsi="Cambria Math" w:cs="Arial"/>
+                                    <w:i/>
+                                  </w:rPr>
+                                </m:ctrlPr>
+                              </m:accPr>
+                              <m:e>
+                                <m:r>
+                                  <w:rPr>
+                                    <w:rFonts w:ascii="Cambria Math" w:hAnsi="Cambria Math" w:cs="Arial"/>
+                                  </w:rPr>
+                                  <m:t>x</m:t>
+                                </m:r>
+                              </m:e>
+                            </m:acc>
+                          </m:e>
+                          <m:sub>
+                            <m:r>
+                              <w:rPr>
+                                <w:rFonts w:ascii="Cambria Math" w:hAnsi="Cambria Math" w:cs="Arial"/>
+                              </w:rPr>
+                              <m:t>f</m:t>
+                            </m:r>
+                          </m:sub>
+                        </m:sSub>
+                      </m:e>
+                    </m:d>
+                    <m:r>
+                      <w:rPr>
+                        <w:rFonts w:ascii="Cambria Math" w:hAnsi="Cambria Math" w:cs="Arial"/>
+                        <w:lang w:val="fr-FR"/>
+                      </w:rPr>
+                      <m:t>-</m:t>
+                    </m:r>
+                    <m:sSub>
+                      <m:sSubPr>
+                        <m:ctrlPr>
+                          <w:rPr>
+                            <w:rFonts w:ascii="Cambria Math" w:hAnsi="Cambria Math" w:cs="Arial"/>
+                            <w:i/>
+                          </w:rPr>
+                        </m:ctrlPr>
+                      </m:sSubPr>
+                      <m:e>
+                        <m:r>
+                          <w:rPr>
+                            <w:rFonts w:ascii="Cambria Math" w:hAnsi="Cambria Math" w:cs="Arial"/>
+                          </w:rPr>
+                          <m:t>w</m:t>
+                        </m:r>
+                      </m:e>
+                      <m:sub>
+                        <m:r>
+                          <w:rPr>
+                            <w:rFonts w:ascii="Cambria Math" w:hAnsi="Cambria Math" w:cs="Arial"/>
+                          </w:rPr>
+                          <m:t>b</m:t>
+                        </m:r>
+                      </m:sub>
+                    </m:sSub>
+                    <m:d>
+                      <m:dPr>
+                        <m:ctrlPr>
+                          <w:rPr>
+                            <w:rFonts w:ascii="Cambria Math" w:hAnsi="Cambria Math" w:cs="Arial"/>
+                            <w:i/>
+                          </w:rPr>
+                        </m:ctrlPr>
+                      </m:dPr>
+                      <m:e>
+                        <m:sSub>
+                          <m:sSubPr>
+                            <m:ctrlPr>
+                              <w:rPr>
+                                <w:rFonts w:ascii="Cambria Math" w:hAnsi="Cambria Math" w:cs="Arial"/>
+                                <w:i/>
+                              </w:rPr>
+                            </m:ctrlPr>
+                          </m:sSubPr>
+                          <m:e>
+                            <m:acc>
+                              <m:accPr>
+                                <m:chr m:val="̅"/>
+                                <m:ctrlPr>
+                                  <w:rPr>
+                                    <w:rFonts w:ascii="Cambria Math" w:hAnsi="Cambria Math" w:cs="Arial"/>
+                                    <w:i/>
+                                  </w:rPr>
+                                </m:ctrlPr>
+                              </m:accPr>
+                              <m:e>
+                                <m:r>
+                                  <w:rPr>
+                                    <w:rFonts w:ascii="Cambria Math" w:hAnsi="Cambria Math" w:cs="Arial"/>
+                                  </w:rPr>
+                                  <m:t>x</m:t>
+                                </m:r>
+                              </m:e>
+                            </m:acc>
+                          </m:e>
+                          <m:sub>
+                            <m:r>
+                              <w:rPr>
+                                <w:rFonts w:ascii="Cambria Math" w:hAnsi="Cambria Math" w:cs="Arial"/>
+                              </w:rPr>
+                              <m:t>b</m:t>
+                            </m:r>
+                          </m:sub>
+                        </m:sSub>
+                        <m:r>
+                          <w:rPr>
+                            <w:rFonts w:ascii="Cambria Math" w:hAnsi="Cambria Math" w:cs="Arial"/>
+                            <w:lang w:val="fr-FR"/>
+                          </w:rPr>
+                          <m:t>+h(</m:t>
+                        </m:r>
+                        <m:sSub>
+                          <m:sSubPr>
+                            <m:ctrlPr>
+                              <w:rPr>
+                                <w:rFonts w:ascii="Cambria Math" w:hAnsi="Cambria Math" w:cs="Arial"/>
+                                <w:i/>
+                              </w:rPr>
+                            </m:ctrlPr>
+                          </m:sSubPr>
+                          <m:e>
+                            <m:acc>
+                              <m:accPr>
+                                <m:chr m:val="̅"/>
+                                <m:ctrlPr>
+                                  <w:rPr>
+                                    <w:rFonts w:ascii="Cambria Math" w:hAnsi="Cambria Math" w:cs="Arial"/>
+                                    <w:i/>
+                                  </w:rPr>
+                                </m:ctrlPr>
+                              </m:accPr>
+                              <m:e>
+                                <m:r>
+                                  <w:rPr>
+                                    <w:rFonts w:ascii="Cambria Math" w:hAnsi="Cambria Math" w:cs="Arial"/>
+                                  </w:rPr>
+                                  <m:t>x</m:t>
+                                </m:r>
+                              </m:e>
+                            </m:acc>
+                          </m:e>
+                          <m:sub>
+                            <m:r>
+                              <w:rPr>
+                                <w:rFonts w:ascii="Cambria Math" w:hAnsi="Cambria Math" w:cs="Arial"/>
+                              </w:rPr>
+                              <m:t>b</m:t>
+                            </m:r>
+                          </m:sub>
+                        </m:sSub>
+                        <m:r>
+                          <w:rPr>
+                            <w:rFonts w:ascii="Cambria Math" w:hAnsi="Cambria Math" w:cs="Arial"/>
+                            <w:lang w:val="fr-FR"/>
+                          </w:rPr>
+                          <m:t>)</m:t>
+                        </m:r>
+                      </m:e>
+                    </m:d>
+                  </m:e>
+                </m:d>
+              </m:e>
+              <m:sup>
+                <m:r>
+                  <w:rPr>
+                    <w:rFonts w:ascii="Cambria Math" w:hAnsi="Cambria Math" w:cs="Arial"/>
+                    <w:lang w:val="fr-FR"/>
+                  </w:rPr>
+                  <m:t>2</m:t>
+                </m:r>
+              </m:sup>
+            </m:sSup>
+            <m:box>
+              <m:boxPr>
+                <m:diff m:val="on"/>
+                <m:ctrlPr>
+                  <w:rPr>
+                    <w:rFonts w:ascii="Cambria Math" w:hAnsi="Cambria Math" w:cs="Arial"/>
+                    <w:i/>
+                  </w:rPr>
+                </m:ctrlPr>
+              </m:boxPr>
+              <m:e>
+                <m:r>
+                  <w:rPr>
+                    <w:rFonts w:ascii="Cambria Math" w:hAnsi="Cambria Math" w:cs="Arial"/>
+                  </w:rPr>
+                  <m:t>dx</m:t>
+                </m:r>
+              </m:e>
+            </m:box>
+          </m:e>
+        </m:nary>
+      </m:oMath>
+      <w:r>
+        <w:rPr>
+          <w:rFonts w:eastAsiaTheme="minorEastAsia"/>
           <w:lang w:val="fr-FR"/>
+        </w:rPr>
+        <w:tab/>
+        <w:t>(21</w:t>
+      </w:r>
+      <w:r>
+        <w:rPr>
+          <w:rFonts w:eastAsiaTheme="minorEastAsia"/>
+          <w:lang w:val="fr-FR"/>
+        </w:rPr>
+        <w:t>)</w:t>
+      </w:r>
+    </w:p>
+    <w:p>
+      <w:pPr>
+        <w:tabs>
+          <w:tab w:val="center" w:pos="4867"/>
+          <w:tab w:val="right" w:pos="9720"/>
+        </w:tabs>
+        <w:rPr>
+          <w:rFonts w:eastAsiaTheme="minorEastAsia"/>
+          <w:lang w:val="fr-FR"/>
+        </w:rPr>
+      </w:pPr>
+      <w:r>
+        <w:rPr>
+          <w:rFonts w:eastAsiaTheme="minorEastAsia"/>
+          <w:lang w:val="fr-FR"/>
+        </w:rPr>
+        <w:tab/>
+      </w:r>
+      <w:r>
+        <w:rPr>
+          <w:rFonts w:eastAsiaTheme="minorEastAsia"/>
+          <w:lang w:val="fr-FR"/>
+        </w:rPr>
+        <w:t xml:space="preserve"> </w:t>
+      </w:r>
+      <m:oMath>
+        <m:sSub>
+          <m:sSubPr>
+            <m:ctrlPr>
+              <w:rPr>
+                <w:rFonts w:ascii="Cambria Math" w:hAnsi="Cambria Math" w:cs="Arial"/>
+                <w:i/>
+              </w:rPr>
+            </m:ctrlPr>
+          </m:sSubPr>
+          <m:e>
+            <m:r>
+              <w:rPr>
+                <w:rFonts w:ascii="Cambria Math" w:hAnsi="Cambria Math" w:cs="Arial"/>
+              </w:rPr>
+              <m:t>E</m:t>
+            </m:r>
+          </m:e>
+          <m:sub>
+            <m:r>
+              <w:rPr>
+                <w:rFonts w:ascii="Cambria Math" w:hAnsi="Cambria Math" w:cs="Arial"/>
+              </w:rPr>
+              <m:t>smoot</m:t>
+            </m:r>
+            <m:r>
+              <w:rPr>
+                <w:rFonts w:ascii="Cambria Math" w:hAnsi="Cambria Math" w:cs="Arial"/>
+                <w:lang w:val="fr-FR"/>
+              </w:rPr>
+              <m:t>h</m:t>
+            </m:r>
+          </m:sub>
+        </m:sSub>
+        <m:r>
+          <w:rPr>
+            <w:rFonts w:ascii="Cambria Math" w:hAnsi="Cambria Math" w:cs="Arial"/>
+            <w:lang w:val="fr-FR"/>
+          </w:rPr>
+          <m:t>=</m:t>
+        </m:r>
+        <m:f>
+          <m:fPr>
+            <m:ctrlPr>
+              <w:rPr>
+                <w:rFonts w:ascii="Cambria Math" w:hAnsi="Cambria Math" w:cs="Arial"/>
+                <w:i/>
+              </w:rPr>
+            </m:ctrlPr>
+          </m:fPr>
+          <m:num>
+            <m:r>
+              <w:rPr>
+                <w:rFonts w:ascii="Cambria Math" w:hAnsi="Cambria Math" w:cs="Arial"/>
+                <w:lang w:val="fr-FR"/>
+              </w:rPr>
+              <m:t>1</m:t>
+            </m:r>
+          </m:num>
+          <m:den>
+            <m:r>
+              <w:rPr>
+                <w:rFonts w:ascii="Cambria Math" w:hAnsi="Cambria Math" w:cs="Arial"/>
+                <w:lang w:val="fr-FR"/>
+              </w:rPr>
+              <m:t>2</m:t>
+            </m:r>
+          </m:den>
+        </m:f>
+        <m:nary>
+          <m:naryPr>
+            <m:limLoc m:val="subSup"/>
+            <m:ctrlPr>
+              <w:rPr>
+                <w:rFonts w:ascii="Cambria Math" w:hAnsi="Cambria Math" w:cs="Arial"/>
+                <w:i/>
+              </w:rPr>
+            </m:ctrlPr>
+          </m:naryPr>
+          <m:sub>
+            <m:r>
+              <w:rPr>
+                <w:rFonts w:ascii="Cambria Math" w:hAnsi="Cambria Math" w:cs="Arial"/>
+              </w:rPr>
+              <m:t>a</m:t>
+            </m:r>
+          </m:sub>
+          <m:sup>
+            <m:r>
+              <w:rPr>
+                <w:rFonts w:ascii="Cambria Math" w:hAnsi="Cambria Math" w:cs="Arial"/>
+              </w:rPr>
+              <m:t>b</m:t>
+            </m:r>
+          </m:sup>
+          <m:e>
+            <m:sSup>
+              <m:sSupPr>
+                <m:ctrlPr>
+                  <w:rPr>
+                    <w:rFonts w:ascii="Cambria Math" w:hAnsi="Cambria Math" w:cs="Arial"/>
+                  </w:rPr>
+                </m:ctrlPr>
+              </m:sSupPr>
+              <m:e>
+                <m:d>
+                  <m:dPr>
+                    <m:begChr m:val="‖"/>
+                    <m:endChr m:val="‖"/>
+                    <m:ctrlPr>
+                      <w:rPr>
+                        <w:rFonts w:ascii="Cambria Math" w:hAnsi="Cambria Math" w:cs="Arial"/>
+                      </w:rPr>
+                    </m:ctrlPr>
+                  </m:dPr>
+                  <m:e>
+                    <m:r>
+                      <m:rPr>
+                        <m:sty m:val="p"/>
+                      </m:rPr>
+                      <w:rPr>
+                        <w:rFonts w:ascii="Cambria Math" w:hAnsi="Cambria Math" w:cs="Arial"/>
+                        <w:lang w:val="fr-FR"/>
+                      </w:rPr>
+                      <m:t>∇</m:t>
+                    </m:r>
+                    <m:r>
+                      <w:rPr>
+                        <w:rFonts w:ascii="Cambria Math" w:hAnsi="Cambria Math" w:cs="Arial"/>
+                      </w:rPr>
+                      <m:t>h</m:t>
+                    </m:r>
+                    <m:d>
+                      <m:dPr>
+                        <m:ctrlPr>
+                          <w:rPr>
+                            <w:rFonts w:ascii="Cambria Math" w:hAnsi="Cambria Math" w:cs="Arial"/>
+                            <w:i/>
+                          </w:rPr>
+                        </m:ctrlPr>
+                      </m:dPr>
+                      <m:e>
+                        <m:sSub>
+                          <m:sSubPr>
+                            <m:ctrlPr>
+                              <w:rPr>
+                                <w:rFonts w:ascii="Cambria Math" w:hAnsi="Cambria Math" w:cs="Arial"/>
+                                <w:i/>
+                              </w:rPr>
+                            </m:ctrlPr>
+                          </m:sSubPr>
+                          <m:e>
+                            <m:acc>
+                              <m:accPr>
+                                <m:chr m:val="̅"/>
+                                <m:ctrlPr>
+                                  <w:rPr>
+                                    <w:rFonts w:ascii="Cambria Math" w:hAnsi="Cambria Math" w:cs="Arial"/>
+                                    <w:i/>
+                                  </w:rPr>
+                                </m:ctrlPr>
+                              </m:accPr>
+                              <m:e>
+                                <m:r>
+                                  <w:rPr>
+                                    <w:rFonts w:ascii="Cambria Math" w:hAnsi="Cambria Math" w:cs="Arial"/>
+                                  </w:rPr>
+                                  <m:t>x</m:t>
+                                </m:r>
+                              </m:e>
+                            </m:acc>
+                          </m:e>
+                          <m:sub>
+                            <m:r>
+                              <w:rPr>
+                                <w:rFonts w:ascii="Cambria Math" w:hAnsi="Cambria Math" w:cs="Arial"/>
+                              </w:rPr>
+                              <m:t>f</m:t>
+                            </m:r>
+                          </m:sub>
+                        </m:sSub>
+                      </m:e>
+                    </m:d>
+                  </m:e>
+                </m:d>
+              </m:e>
+              <m:sup>
+                <m:r>
+                  <m:rPr>
+                    <m:sty m:val="p"/>
+                  </m:rPr>
+                  <w:rPr>
+                    <w:rFonts w:ascii="Cambria Math" w:hAnsi="Cambria Math" w:cs="Arial"/>
+                    <w:lang w:val="fr-FR"/>
+                  </w:rPr>
+                  <m:t>2</m:t>
+                </m:r>
+              </m:sup>
+            </m:sSup>
+            <m:box>
+              <m:boxPr>
+                <m:diff m:val="on"/>
+                <m:ctrlPr>
+                  <w:rPr>
+                    <w:rFonts w:ascii="Cambria Math" w:hAnsi="Cambria Math" w:cs="Arial"/>
+                    <w:i/>
+                  </w:rPr>
+                </m:ctrlPr>
+              </m:boxPr>
+              <m:e>
+                <m:r>
+                  <w:rPr>
+                    <w:rFonts w:ascii="Cambria Math" w:hAnsi="Cambria Math" w:cs="Arial"/>
+                  </w:rPr>
+                  <m:t>dx</m:t>
+                </m:r>
+              </m:e>
+            </m:box>
+          </m:e>
+        </m:nary>
+      </m:oMath>
+      <w:r>
+        <w:rPr>
+          <w:rFonts w:eastAsiaTheme="minorEastAsia"/>
+          <w:lang w:val="fr-FR"/>
+        </w:rPr>
+        <w:tab/>
+        <w:t>(22</w:t>
+      </w:r>
+      <w:r>
+        <w:rPr>
+          <w:rFonts w:eastAsiaTheme="minorEastAsia"/>
+          <w:lang w:val="fr-FR"/>
+        </w:rPr>
+        <w:t>)</w:t>
+      </w:r>
+      <m:r>
+        <w:rPr>
+          <w:rFonts w:ascii="Cambria Math" w:hAnsi="Cambria Math" w:cs="Arial"/>
+          <w:lang w:val="fr-FR"/>
+        </w:rPr>
+        <w:br/>
+      </m:r>
+      <w:r>
+        <w:rPr>
+          <w:rFonts w:eastAsiaTheme="minorEastAsia"/>
+          <w:lang w:val="fr-FR"/>
+        </w:rPr>
+        <w:tab/>
+      </w:r>
+      <m:oMath>
+        <m:sSub>
+          <m:sSubPr>
+            <m:ctrlPr>
+              <w:rPr>
+                <w:rFonts w:ascii="Cambria Math" w:hAnsi="Cambria Math" w:cs="Arial"/>
+                <w:i/>
+              </w:rPr>
+            </m:ctrlPr>
+          </m:sSubPr>
+          <m:e>
+            <m:r>
+              <w:rPr>
+                <w:rFonts w:ascii="Cambria Math" w:hAnsi="Cambria Math" w:cs="Arial"/>
+              </w:rPr>
+              <m:t>E</m:t>
+            </m:r>
+          </m:e>
+          <m:sub>
+            <m:r>
+              <w:rPr>
+                <w:rFonts w:ascii="Cambria Math" w:hAnsi="Cambria Math" w:cs="Arial"/>
+              </w:rPr>
+              <m:t>total</m:t>
+            </m:r>
+          </m:sub>
+        </m:sSub>
+        <m:r>
+          <w:rPr>
+            <w:rFonts w:ascii="Cambria Math" w:hAnsi="Cambria Math" w:cs="Arial"/>
+            <w:lang w:val="fr-FR"/>
+          </w:rPr>
+          <m:t xml:space="preserve">= </m:t>
+        </m:r>
+        <m:sSub>
+          <m:sSubPr>
+            <m:ctrlPr>
+              <w:rPr>
+                <w:rFonts w:ascii="Cambria Math" w:hAnsi="Cambria Math" w:cs="Arial"/>
+                <w:i/>
+              </w:rPr>
+            </m:ctrlPr>
+          </m:sSubPr>
+          <m:e>
+            <m:r>
+              <w:rPr>
+                <w:rFonts w:ascii="Cambria Math" w:hAnsi="Cambria Math" w:cs="Arial"/>
+              </w:rPr>
+              <m:t>γE</m:t>
+            </m:r>
+          </m:e>
+          <m:sub>
+            <m:r>
+              <w:rPr>
+                <w:rFonts w:ascii="Cambria Math" w:hAnsi="Cambria Math" w:cs="Arial"/>
+              </w:rPr>
+              <m:t>matc</m:t>
+            </m:r>
+            <m:r>
+              <w:rPr>
+                <w:rFonts w:ascii="Cambria Math" w:hAnsi="Cambria Math" w:cs="Arial"/>
+                <w:lang w:val="fr-FR"/>
+              </w:rPr>
+              <m:t>h</m:t>
+            </m:r>
+          </m:sub>
+        </m:sSub>
+        <m:r>
+          <w:rPr>
+            <w:rFonts w:ascii="Cambria Math" w:hAnsi="Cambria Math" w:cs="Arial"/>
+            <w:lang w:val="fr-FR"/>
+          </w:rPr>
+          <m:t>+</m:t>
+        </m:r>
+        <m:sSub>
+          <m:sSubPr>
+            <m:ctrlPr>
+              <w:rPr>
+                <w:rFonts w:ascii="Cambria Math" w:hAnsi="Cambria Math" w:cs="Arial"/>
+                <w:i/>
+              </w:rPr>
+            </m:ctrlPr>
+          </m:sSubPr>
+          <m:e>
+            <m:r>
+              <w:rPr>
+                <w:rFonts w:ascii="Cambria Math" w:hAnsi="Cambria Math" w:cs="Arial"/>
+              </w:rPr>
+              <m:t>αE</m:t>
+            </m:r>
+          </m:e>
+          <m:sub>
+            <m:r>
+              <w:rPr>
+                <w:rFonts w:ascii="Cambria Math" w:hAnsi="Cambria Math" w:cs="Arial"/>
+              </w:rPr>
+              <m:t>smoot</m:t>
+            </m:r>
+            <m:r>
+              <w:rPr>
+                <w:rFonts w:ascii="Cambria Math" w:hAnsi="Cambria Math" w:cs="Arial"/>
+                <w:lang w:val="fr-FR"/>
+              </w:rPr>
+              <m:t>h</m:t>
+            </m:r>
+          </m:sub>
+        </m:sSub>
+      </m:oMath>
+      <w:r>
+        <w:rPr>
+          <w:rFonts w:eastAsiaTheme="minorEastAsia"/>
+          <w:lang w:val="fr-FR"/>
+        </w:rPr>
+        <w:tab/>
+        <w:t>(23</w:t>
+      </w:r>
+      <w:r>
+        <w:rPr>
+          <w:rFonts w:eastAsiaTheme="minorEastAsia"/>
+          <w:lang w:val="fr-FR"/>
+        </w:rPr>
+        <w:t>)</w:t>
+      </w:r>
+    </w:p>
+    <w:p>
+      <w:pPr>
+        <w:tabs>
+          <w:tab w:val="center" w:pos="4867"/>
+          <w:tab w:val="right" w:pos="9720"/>
+        </w:tabs>
+        <w:rPr>
+          <w:rFonts w:eastAsiaTheme="minorEastAsia"/>
+        </w:rPr>
+      </w:pPr>
+      <w:r>
+        <w:rPr>
+          <w:rFonts w:eastAsiaTheme="minorEastAsia"/>
+        </w:rPr>
+        <w:t>Once we have the estimate for h</w:t>
+      </w:r>
+      <w:r>
+        <w:rPr>
+          <w:rFonts w:eastAsiaTheme="minorEastAsia"/>
+        </w:rPr>
+        <w:t>, we can compute W from equation (9) or (10) as follows:</w:t>
+      </w:r>
+    </w:p>
+    <w:p>
+      <w:pPr>
+        <w:tabs>
+          <w:tab w:val="center" w:pos="4867"/>
+          <w:tab w:val="right" w:pos="9720"/>
+        </w:tabs>
+        <w:rPr>
+          <w:rFonts w:eastAsiaTheme="minorEastAsia"/>
+        </w:rPr>
+      </w:pPr>
+      <w:r>
+        <w:rPr>
+          <w:rFonts w:eastAsiaTheme="minorEastAsia"/>
+        </w:rPr>
+        <w:tab/>
+      </w:r>
+      <m:oMath>
+        <m:f>
+          <m:fPr>
+            <m:ctrlPr>
+              <w:rPr>
+                <w:rFonts w:ascii="Cambria Math" w:hAnsi="Cambria Math"/>
+                <w:i/>
+              </w:rPr>
+            </m:ctrlPr>
+          </m:fPr>
+          <m:num>
+            <m:r>
+              <w:rPr>
+                <w:rFonts w:ascii="Cambria Math" w:hAnsi="Cambria Math"/>
+              </w:rPr>
+              <m:t>d</m:t>
+            </m:r>
+            <m:sSub>
+              <m:sSubPr>
+                <m:ctrlPr>
+                  <w:rPr>
+                    <w:rFonts w:ascii="Cambria Math" w:hAnsi="Cambria Math"/>
+                    <w:i/>
+                  </w:rPr>
+                </m:ctrlPr>
+              </m:sSubPr>
+              <m:e>
+                <m:r>
+                  <w:rPr>
+                    <w:rFonts w:ascii="Cambria Math" w:hAnsi="Cambria Math"/>
+                  </w:rPr>
+                  <m:t>x</m:t>
+                </m:r>
+              </m:e>
+              <m:sub>
+                <m:r>
+                  <w:rPr>
+                    <w:rFonts w:ascii="Cambria Math" w:hAnsi="Cambria Math"/>
+                  </w:rPr>
+                  <m:t>f</m:t>
+                </m:r>
+              </m:sub>
+            </m:sSub>
+            <m:d>
+              <m:dPr>
+                <m:ctrlPr>
+                  <w:rPr>
+                    <w:rFonts w:ascii="Cambria Math" w:hAnsi="Cambria Math"/>
+                    <w:i/>
+                  </w:rPr>
+                </m:ctrlPr>
+              </m:dPr>
+              <m:e>
+                <m:r>
+                  <w:rPr>
+                    <w:rFonts w:ascii="Cambria Math" w:hAnsi="Cambria Math"/>
+                  </w:rPr>
+                  <m:t>x</m:t>
+                </m:r>
+              </m:e>
+            </m:d>
+          </m:num>
+          <m:den>
+            <m:r>
+              <w:rPr>
+                <w:rFonts w:ascii="Cambria Math" w:hAnsi="Cambria Math"/>
+              </w:rPr>
+              <m:t>dt</m:t>
+            </m:r>
+          </m:den>
+        </m:f>
+        <m:r>
+          <w:rPr>
+            <w:rFonts w:ascii="Cambria Math" w:hAnsi="Cambria Math"/>
+          </w:rPr>
+          <m:t>=</m:t>
+        </m:r>
+        <m:f>
+          <m:fPr>
+            <m:ctrlPr>
+              <w:rPr>
+                <w:rFonts w:ascii="Cambria Math" w:hAnsi="Cambria Math"/>
+                <w:i/>
+              </w:rPr>
+            </m:ctrlPr>
+          </m:fPr>
+          <m:num>
+            <m:sSub>
+              <m:sSubPr>
+                <m:ctrlPr>
+                  <w:rPr>
+                    <w:rFonts w:ascii="Cambria Math" w:hAnsi="Cambria Math"/>
+                    <w:i/>
+                  </w:rPr>
+                </m:ctrlPr>
+              </m:sSubPr>
+              <m:e>
+                <m:r>
+                  <w:rPr>
+                    <w:rFonts w:ascii="Cambria Math" w:hAnsi="Cambria Math"/>
+                  </w:rPr>
+                  <m:t>f</m:t>
+                </m:r>
+              </m:e>
+              <m:sub>
+                <m:r>
+                  <w:rPr>
+                    <w:rFonts w:ascii="Cambria Math" w:hAnsi="Cambria Math"/>
+                  </w:rPr>
+                  <m:t>f</m:t>
+                </m:r>
+              </m:sub>
+            </m:sSub>
+            <m:r>
+              <w:rPr>
+                <w:rFonts w:ascii="Cambria Math" w:hAnsi="Cambria Math"/>
+              </w:rPr>
+              <m:t>U-</m:t>
+            </m:r>
+            <m:r>
+              <w:rPr>
+                <w:rFonts w:ascii="Cambria Math" w:hAnsi="Cambria Math"/>
+              </w:rPr>
+              <m:t>x</m:t>
+            </m:r>
+            <m:r>
+              <w:rPr>
+                <w:rFonts w:ascii="Cambria Math" w:hAnsi="Cambria Math"/>
+              </w:rPr>
+              <m:t>W</m:t>
+            </m:r>
+          </m:num>
+          <m:den>
+            <m:r>
+              <w:rPr>
+                <w:rFonts w:ascii="Cambria Math" w:hAnsi="Cambria Math"/>
+              </w:rPr>
+              <m:t>Z</m:t>
+            </m:r>
+          </m:den>
+        </m:f>
+      </m:oMath>
+      <w:r>
+        <w:rPr>
+          <w:rFonts w:eastAsiaTheme="minorEastAsia"/>
+        </w:rPr>
+        <w:tab/>
+        <w:t>(21</w:t>
+      </w:r>
+      <w:r>
+        <w:rPr>
+          <w:rFonts w:eastAsiaTheme="minorEastAsia"/>
+        </w:rPr>
+        <w:t>)</w:t>
+      </w:r>
+    </w:p>
+    <w:p>
+      <w:pPr>
+        <w:tabs>
+          <w:tab w:val="center" w:pos="4867"/>
+          <w:tab w:val="right" w:pos="9720"/>
+        </w:tabs>
+        <w:rPr>
+          <w:rFonts w:eastAsiaTheme="minorEastAsia"/>
+        </w:rPr>
+      </w:pPr>
+      <w:r>
+        <w:rPr>
+          <w:rFonts w:eastAsiaTheme="minorEastAsia"/>
+        </w:rPr>
+        <w:tab/>
+      </w:r>
+      <m:oMath>
+        <m:f>
+          <m:fPr>
+            <m:ctrlPr>
+              <w:rPr>
+                <w:rFonts w:ascii="Cambria Math" w:hAnsi="Cambria Math"/>
+                <w:i/>
+              </w:rPr>
+            </m:ctrlPr>
+          </m:fPr>
+          <m:num>
+            <m:r>
+              <w:rPr>
+                <w:rFonts w:ascii="Cambria Math" w:hAnsi="Cambria Math"/>
+              </w:rPr>
+              <m:t>d</m:t>
+            </m:r>
+            <m:sSub>
+              <m:sSubPr>
+                <m:ctrlPr>
+                  <w:rPr>
+                    <w:rFonts w:ascii="Cambria Math" w:hAnsi="Cambria Math"/>
+                    <w:i/>
+                  </w:rPr>
+                </m:ctrlPr>
+              </m:sSubPr>
+              <m:e>
+                <m:r>
+                  <w:rPr>
+                    <w:rFonts w:ascii="Cambria Math" w:hAnsi="Cambria Math"/>
+                  </w:rPr>
+                  <m:t>x</m:t>
+                </m:r>
+              </m:e>
+              <m:sub>
+                <m:r>
+                  <w:rPr>
+                    <w:rFonts w:ascii="Cambria Math" w:hAnsi="Cambria Math"/>
+                  </w:rPr>
+                  <m:t>b</m:t>
+                </m:r>
+              </m:sub>
+            </m:sSub>
+            <m:d>
+              <m:dPr>
+                <m:ctrlPr>
+                  <w:rPr>
+                    <w:rFonts w:ascii="Cambria Math" w:hAnsi="Cambria Math"/>
+                    <w:i/>
+                  </w:rPr>
+                </m:ctrlPr>
+              </m:dPr>
+              <m:e>
+                <m:r>
+                  <w:rPr>
+                    <w:rFonts w:ascii="Cambria Math" w:hAnsi="Cambria Math"/>
+                  </w:rPr>
+                  <m:t>x</m:t>
+                </m:r>
+                <m:r>
+                  <w:rPr>
+                    <w:rFonts w:ascii="Cambria Math" w:hAnsi="Cambria Math"/>
+                  </w:rPr>
+                  <m:t>+h</m:t>
+                </m:r>
+              </m:e>
+            </m:d>
+          </m:num>
+          <m:den>
+            <m:r>
+              <w:rPr>
+                <w:rFonts w:ascii="Cambria Math" w:hAnsi="Cambria Math"/>
+              </w:rPr>
+              <m:t>dt</m:t>
+            </m:r>
+          </m:den>
+        </m:f>
+        <m:r>
+          <w:rPr>
+            <w:rFonts w:ascii="Cambria Math" w:hAnsi="Cambria Math"/>
+          </w:rPr>
+          <m:t>=</m:t>
+        </m:r>
+        <m:f>
+          <m:fPr>
+            <m:ctrlPr>
+              <w:rPr>
+                <w:rFonts w:ascii="Cambria Math" w:hAnsi="Cambria Math"/>
+                <w:i/>
+              </w:rPr>
+            </m:ctrlPr>
+          </m:fPr>
+          <m:num>
+            <m:sSub>
+              <m:sSubPr>
+                <m:ctrlPr>
+                  <w:rPr>
+                    <w:rFonts w:ascii="Cambria Math" w:hAnsi="Cambria Math"/>
+                    <w:i/>
+                  </w:rPr>
+                </m:ctrlPr>
+              </m:sSubPr>
+              <m:e>
+                <m:r>
+                  <w:rPr>
+                    <w:rFonts w:ascii="Cambria Math" w:hAnsi="Cambria Math"/>
+                  </w:rPr>
+                  <m:t>f</m:t>
+                </m:r>
+              </m:e>
+              <m:sub>
+                <m:r>
+                  <w:rPr>
+                    <w:rFonts w:ascii="Cambria Math" w:hAnsi="Cambria Math"/>
+                  </w:rPr>
+                  <m:t>b</m:t>
+                </m:r>
+              </m:sub>
+            </m:sSub>
+            <m:r>
+              <w:rPr>
+                <w:rFonts w:ascii="Cambria Math" w:hAnsi="Cambria Math"/>
+              </w:rPr>
+              <m:t>U-</m:t>
+            </m:r>
+            <m:d>
+              <m:dPr>
+                <m:ctrlPr>
+                  <w:rPr>
+                    <w:rFonts w:ascii="Cambria Math" w:hAnsi="Cambria Math"/>
+                    <w:i/>
+                  </w:rPr>
+                </m:ctrlPr>
+              </m:dPr>
+              <m:e>
+                <m:r>
+                  <w:rPr>
+                    <w:rFonts w:ascii="Cambria Math" w:hAnsi="Cambria Math"/>
+                  </w:rPr>
+                  <m:t>x+h</m:t>
+                </m:r>
+              </m:e>
+            </m:d>
+            <m:r>
+              <w:rPr>
+                <w:rFonts w:ascii="Cambria Math" w:hAnsi="Cambria Math"/>
+              </w:rPr>
+              <m:t>W</m:t>
+            </m:r>
+          </m:num>
+          <m:den>
+            <m:r>
+              <w:rPr>
+                <w:rFonts w:ascii="Cambria Math" w:hAnsi="Cambria Math"/>
+              </w:rPr>
+              <m:t>Z</m:t>
+            </m:r>
+          </m:den>
+        </m:f>
+      </m:oMath>
+      <w:r>
+        <w:rPr>
+          <w:rFonts w:eastAsiaTheme="minorEastAsia"/>
+        </w:rPr>
+        <w:tab/>
+        <w:t>(22)</w:t>
+      </w:r>
+    </w:p>
+    <w:p>
+      <w:pPr>
+        <w:tabs>
+          <w:tab w:val="center" w:pos="4867"/>
+          <w:tab w:val="right" w:pos="9720"/>
+        </w:tabs>
+        <w:jc w:val="center"/>
+        <w:rPr>
+          <w:rFonts w:eastAsiaTheme="minorEastAsia"/>
+          <w:sz w:val="32"/>
+          <w:szCs w:val="32"/>
         </w:rPr>
       </w:pPr>
     </w:p>
@@ -4863,9 +7027,11 @@
           <w:tab w:val="center" w:pos="4867"/>
           <w:tab w:val="right" w:pos="9720"/>
         </w:tabs>
-        <w:rPr>
-          <w:rFonts w:eastAsiaTheme="minorEastAsia"/>
-          <w:lang w:val="fr-FR"/>
+        <w:jc w:val="center"/>
+        <w:rPr>
+          <w:rFonts w:eastAsiaTheme="minorEastAsia"/>
+          <w:sz w:val="32"/>
+          <w:szCs w:val="32"/>
         </w:rPr>
       </w:pPr>
     </w:p>
@@ -4875,9 +7041,30 @@
           <w:tab w:val="center" w:pos="4867"/>
           <w:tab w:val="right" w:pos="9720"/>
         </w:tabs>
-        <w:rPr>
-          <w:rFonts w:eastAsiaTheme="minorEastAsia"/>
-          <w:lang w:val="fr-FR"/>
+        <w:jc w:val="center"/>
+        <w:rPr>
+          <w:rFonts w:eastAsiaTheme="minorEastAsia"/>
+          <w:sz w:val="32"/>
+          <w:szCs w:val="32"/>
+        </w:rPr>
+      </w:pPr>
+      <w:r>
+        <w:rPr>
+          <w:rFonts w:eastAsiaTheme="minorEastAsia"/>
+          <w:sz w:val="32"/>
+          <w:szCs w:val="32"/>
+        </w:rPr>
+        <w:t>QED</w:t>
+      </w:r>
+    </w:p>
+    <w:p>
+      <w:pPr>
+        <w:tabs>
+          <w:tab w:val="center" w:pos="4867"/>
+          <w:tab w:val="right" w:pos="9720"/>
+        </w:tabs>
+        <w:rPr>
+          <w:rFonts w:eastAsiaTheme="minorEastAsia"/>
         </w:rPr>
       </w:pPr>
     </w:p>
@@ -4889,7 +7076,6 @@
         </w:tabs>
         <w:rPr>
           <w:rFonts w:eastAsiaTheme="minorEastAsia"/>
-          <w:lang w:val="fr-FR"/>
         </w:rPr>
       </w:pPr>
     </w:p>
@@ -4901,7 +7087,6 @@
         </w:tabs>
         <w:rPr>
           <w:rFonts w:eastAsiaTheme="minorEastAsia"/>
-          <w:lang w:val="fr-FR"/>
         </w:rPr>
       </w:pPr>
     </w:p>
@@ -4913,7 +7098,6 @@
         </w:tabs>
         <w:rPr>
           <w:rFonts w:eastAsiaTheme="minorEastAsia"/>
-          <w:lang w:val="fr-FR"/>
         </w:rPr>
       </w:pPr>
     </w:p>
@@ -4925,7 +7109,6 @@
         </w:tabs>
         <w:rPr>
           <w:rFonts w:eastAsiaTheme="minorEastAsia"/>
-          <w:lang w:val="fr-FR"/>
         </w:rPr>
       </w:pPr>
     </w:p>
@@ -4937,7 +7120,6 @@
         </w:tabs>
         <w:rPr>
           <w:rFonts w:eastAsiaTheme="minorEastAsia"/>
-          <w:lang w:val="fr-FR"/>
         </w:rPr>
       </w:pPr>
     </w:p>
@@ -4949,7 +7131,6 @@
         </w:tabs>
         <w:rPr>
           <w:rFonts w:eastAsiaTheme="minorEastAsia"/>
-          <w:lang w:val="fr-FR"/>
         </w:rPr>
       </w:pPr>
     </w:p>
@@ -4961,7 +7142,6 @@
         </w:tabs>
         <w:rPr>
           <w:rFonts w:eastAsiaTheme="minorEastAsia"/>
-          <w:lang w:val="fr-FR"/>
         </w:rPr>
       </w:pPr>
     </w:p>
@@ -4973,7 +7153,6 @@
         </w:tabs>
         <w:rPr>
           <w:rFonts w:eastAsiaTheme="minorEastAsia"/>
-          <w:lang w:val="fr-FR"/>
         </w:rPr>
       </w:pPr>
     </w:p>
@@ -4984,7 +7163,7 @@
           <w:tab w:val="right" w:pos="9720"/>
         </w:tabs>
         <w:rPr>
-          <w:lang w:val="fr-FR"/>
+          <w:rFonts w:eastAsiaTheme="minorEastAsia"/>
         </w:rPr>
       </w:pPr>
     </w:p>
@@ -4996,336 +7175,6 @@
         </w:tabs>
         <w:rPr>
           <w:rFonts w:eastAsiaTheme="minorEastAsia"/>
-          <w:lang w:val="fr-FR"/>
-        </w:rPr>
-      </w:pPr>
-      <w:r>
-        <w:rPr>
-          <w:rFonts w:eastAsiaTheme="minorEastAsia"/>
-          <w:lang w:val="fr-FR"/>
-        </w:rPr>
-        <w:tab/>
-      </w:r>
-    </w:p>
-    <w:p>
-      <w:pPr>
-        <w:tabs>
-          <w:tab w:val="center" w:pos="4867"/>
-          <w:tab w:val="right" w:pos="9720"/>
-        </w:tabs>
-        <w:rPr>
-          <w:rFonts w:eastAsiaTheme="minorEastAsia"/>
-          <w:lang w:val="fr-FR"/>
-        </w:rPr>
-      </w:pPr>
-    </w:p>
-    <w:p>
-      <w:pPr>
-        <w:tabs>
-          <w:tab w:val="center" w:pos="4867"/>
-          <w:tab w:val="right" w:pos="9720"/>
-        </w:tabs>
-        <w:rPr>
-          <w:rFonts w:eastAsiaTheme="minorEastAsia"/>
-          <w:lang w:val="fr-FR"/>
-        </w:rPr>
-      </w:pPr>
-    </w:p>
-    <w:p>
-      <w:pPr>
-        <w:rPr>
-          <w:rFonts w:eastAsiaTheme="minorEastAsia"/>
-          <w:lang w:val="fr-FR"/>
-        </w:rPr>
-      </w:pPr>
-    </w:p>
-    <w:p>
-      <w:pPr>
-        <w:tabs>
-          <w:tab w:val="center" w:pos="4867"/>
-          <w:tab w:val="right" w:pos="9720"/>
-        </w:tabs>
-        <w:rPr>
-          <w:rFonts w:eastAsiaTheme="minorEastAsia"/>
-          <w:lang w:val="fr-FR"/>
-        </w:rPr>
-      </w:pPr>
-    </w:p>
-    <w:p>
-      <w:pPr>
-        <w:tabs>
-          <w:tab w:val="center" w:pos="4867"/>
-          <w:tab w:val="right" w:pos="9720"/>
-        </w:tabs>
-        <w:rPr>
-          <w:rFonts w:eastAsiaTheme="minorEastAsia"/>
-          <w:lang w:val="fr-FR"/>
-        </w:rPr>
-      </w:pPr>
-      <w:r>
-        <w:rPr>
-          <w:rFonts w:eastAsiaTheme="minorEastAsia"/>
-          <w:lang w:val="fr-FR"/>
-        </w:rPr>
-        <w:tab/>
-        <w:t xml:space="preserve"> </w:t>
-      </w:r>
-      <m:oMath>
-        <m:f>
-          <m:fPr>
-            <m:ctrlPr>
-              <w:rPr>
-                <w:rFonts w:ascii="Cambria Math" w:hAnsi="Cambria Math"/>
-                <w:i/>
-              </w:rPr>
-            </m:ctrlPr>
-          </m:fPr>
-          <m:num>
-            <m:r>
-              <w:rPr>
-                <w:rFonts w:ascii="Cambria Math" w:hAnsi="Cambria Math"/>
-              </w:rPr>
-              <m:t>dy</m:t>
-            </m:r>
-          </m:num>
-          <m:den>
-            <m:r>
-              <w:rPr>
-                <w:rFonts w:ascii="Cambria Math" w:hAnsi="Cambria Math"/>
-              </w:rPr>
-              <m:t>dt</m:t>
-            </m:r>
-          </m:den>
-        </m:f>
-        <m:r>
-          <w:rPr>
-            <w:rFonts w:ascii="Cambria Math" w:hAnsi="Cambria Math"/>
-            <w:lang w:val="fr-FR"/>
-          </w:rPr>
-          <m:t>=</m:t>
-        </m:r>
-        <m:r>
-          <w:rPr>
-            <w:rFonts w:ascii="Cambria Math" w:hAnsi="Cambria Math"/>
-          </w:rPr>
-          <m:t>f</m:t>
-        </m:r>
-        <m:f>
-          <m:fPr>
-            <m:ctrlPr>
-              <w:rPr>
-                <w:rFonts w:ascii="Cambria Math" w:hAnsi="Cambria Math"/>
-                <w:i/>
-              </w:rPr>
-            </m:ctrlPr>
-          </m:fPr>
-          <m:num>
-            <m:r>
-              <w:rPr>
-                <w:rFonts w:ascii="Cambria Math" w:hAnsi="Cambria Math"/>
-              </w:rPr>
-              <m:t>d</m:t>
-            </m:r>
-          </m:num>
-          <m:den>
-            <m:r>
-              <w:rPr>
-                <w:rFonts w:ascii="Cambria Math" w:hAnsi="Cambria Math"/>
-              </w:rPr>
-              <m:t>dt</m:t>
-            </m:r>
-          </m:den>
-        </m:f>
-        <m:d>
-          <m:dPr>
-            <m:ctrlPr>
-              <w:rPr>
-                <w:rFonts w:ascii="Cambria Math" w:hAnsi="Cambria Math"/>
-                <w:i/>
-              </w:rPr>
-            </m:ctrlPr>
-          </m:dPr>
-          <m:e>
-            <m:f>
-              <m:fPr>
-                <m:ctrlPr>
-                  <w:rPr>
-                    <w:rFonts w:ascii="Cambria Math" w:hAnsi="Cambria Math"/>
-                    <w:i/>
-                  </w:rPr>
-                </m:ctrlPr>
-              </m:fPr>
-              <m:num>
-                <m:r>
-                  <w:rPr>
-                    <w:rFonts w:ascii="Cambria Math" w:hAnsi="Cambria Math"/>
-                  </w:rPr>
-                  <m:t>Y</m:t>
-                </m:r>
-              </m:num>
-              <m:den>
-                <m:r>
-                  <w:rPr>
-                    <w:rFonts w:ascii="Cambria Math" w:hAnsi="Cambria Math"/>
-                  </w:rPr>
-                  <m:t>Z</m:t>
-                </m:r>
-              </m:den>
-            </m:f>
-          </m:e>
-        </m:d>
-        <m:r>
-          <w:rPr>
-            <w:rFonts w:ascii="Cambria Math" w:hAnsi="Cambria Math"/>
-            <w:lang w:val="fr-FR"/>
-          </w:rPr>
-          <m:t>=</m:t>
-        </m:r>
-        <m:r>
-          <w:rPr>
-            <w:rFonts w:ascii="Cambria Math" w:hAnsi="Cambria Math"/>
-          </w:rPr>
-          <m:t>f</m:t>
-        </m:r>
-        <m:f>
-          <m:fPr>
-            <m:ctrlPr>
-              <w:rPr>
-                <w:rFonts w:ascii="Cambria Math" w:hAnsi="Cambria Math"/>
-                <w:i/>
-              </w:rPr>
-            </m:ctrlPr>
-          </m:fPr>
-          <m:num>
-            <m:r>
-              <w:rPr>
-                <w:rFonts w:ascii="Cambria Math" w:hAnsi="Cambria Math"/>
-              </w:rPr>
-              <m:t>d</m:t>
-            </m:r>
-          </m:num>
-          <m:den>
-            <m:r>
-              <w:rPr>
-                <w:rFonts w:ascii="Cambria Math" w:hAnsi="Cambria Math"/>
-              </w:rPr>
-              <m:t>dt</m:t>
-            </m:r>
-          </m:den>
-        </m:f>
-        <m:d>
-          <m:dPr>
-            <m:ctrlPr>
-              <w:rPr>
-                <w:rFonts w:ascii="Cambria Math" w:hAnsi="Cambria Math"/>
-                <w:i/>
-              </w:rPr>
-            </m:ctrlPr>
-          </m:dPr>
-          <m:e>
-            <m:r>
-              <w:rPr>
-                <w:rFonts w:ascii="Cambria Math" w:hAnsi="Cambria Math"/>
-              </w:rPr>
-              <m:t>Y</m:t>
-            </m:r>
-            <m:sSup>
-              <m:sSupPr>
-                <m:ctrlPr>
-                  <w:rPr>
-                    <w:rFonts w:ascii="Cambria Math" w:hAnsi="Cambria Math"/>
-                    <w:i/>
-                  </w:rPr>
-                </m:ctrlPr>
-              </m:sSupPr>
-              <m:e>
-                <m:r>
-                  <w:rPr>
-                    <w:rFonts w:ascii="Cambria Math" w:hAnsi="Cambria Math"/>
-                  </w:rPr>
-                  <m:t>Z</m:t>
-                </m:r>
-              </m:e>
-              <m:sup>
-                <m:r>
-                  <w:rPr>
-                    <w:rFonts w:ascii="Cambria Math" w:hAnsi="Cambria Math"/>
-                    <w:lang w:val="fr-FR"/>
-                  </w:rPr>
-                  <m:t>-1</m:t>
-                </m:r>
-              </m:sup>
-            </m:sSup>
-            <m:ctrlPr>
-              <w:rPr>
-                <w:rFonts w:ascii="Cambria Math" w:eastAsiaTheme="minorEastAsia" w:hAnsi="Cambria Math"/>
-                <w:i/>
-              </w:rPr>
-            </m:ctrlPr>
-          </m:e>
-        </m:d>
-      </m:oMath>
-      <w:r>
-        <w:rPr>
-          <w:rFonts w:eastAsiaTheme="minorEastAsia"/>
-          <w:lang w:val="fr-FR"/>
-        </w:rPr>
-        <w:tab/>
-        <w:t>(4)</w:t>
-      </w:r>
-    </w:p>
-    <w:p>
-      <w:pPr>
-        <w:tabs>
-          <w:tab w:val="center" w:pos="4867"/>
-          <w:tab w:val="right" w:pos="9720"/>
-        </w:tabs>
-        <w:rPr>
-          <w:rFonts w:eastAsiaTheme="minorEastAsia"/>
-          <w:lang w:val="fr-FR"/>
-        </w:rPr>
-      </w:pPr>
-      <w:r>
-        <w:rPr>
-          <w:rFonts w:eastAsiaTheme="minorEastAsia"/>
-          <w:lang w:val="fr-FR"/>
-        </w:rPr>
-        <w:tab/>
-      </w:r>
-    </w:p>
-    <w:p>
-      <w:pPr>
-        <w:rPr>
-          <w:rFonts w:eastAsiaTheme="minorEastAsia"/>
-          <w:lang w:val="fr-FR"/>
-        </w:rPr>
-      </w:pPr>
-    </w:p>
-    <w:p>
-      <w:pPr>
-        <w:tabs>
-          <w:tab w:val="center" w:pos="4867"/>
-          <w:tab w:val="right" w:pos="9720"/>
-        </w:tabs>
-        <w:rPr>
-          <w:rFonts w:eastAsiaTheme="minorEastAsia"/>
-          <w:lang w:val="fr-FR"/>
-        </w:rPr>
-      </w:pPr>
-    </w:p>
-    <w:p>
-      <w:pPr>
-        <w:rPr>
-          <w:rFonts w:eastAsiaTheme="minorEastAsia"/>
-          <w:lang w:val="fr-FR"/>
-        </w:rPr>
-      </w:pPr>
-    </w:p>
-    <w:p>
-      <w:pPr>
-        <w:rPr>
-          <w:rFonts w:eastAsiaTheme="minorEastAsia"/>
-          <w:lang w:val="fr-FR"/>
         </w:rPr>
       </w:pPr>
     </w:p>

</xml_diff>

<commit_message>
Added computation of disparity for coaxial camera.  This is the version I reviewed with Ross today.
</commit_message>
<xml_diff>
--- a/Journal of Electronic Imaging/Formulas and Derivations.docx
+++ b/Journal of Electronic Imaging/Formulas and Derivations.docx
@@ -1306,13 +1306,7 @@
               <w:rPr>
                 <w:rFonts w:ascii="Cambria Math" w:hAnsi="Cambria Math"/>
               </w:rPr>
-              <m:t>f</m:t>
-            </m:r>
-            <m:r>
-              <w:rPr>
-                <w:rFonts w:ascii="Cambria Math" w:hAnsi="Cambria Math"/>
-              </w:rPr>
-              <m:t>U-xW</m:t>
+              <m:t>fU-xW</m:t>
             </m:r>
           </m:num>
           <m:den>
@@ -1403,13 +1397,7 @@
               <w:rPr>
                 <w:rFonts w:ascii="Cambria Math" w:hAnsi="Cambria Math"/>
               </w:rPr>
-              <m:t>f</m:t>
-            </m:r>
-            <m:r>
-              <w:rPr>
-                <w:rFonts w:ascii="Cambria Math" w:hAnsi="Cambria Math"/>
-              </w:rPr>
-              <m:t>V-yW</m:t>
+              <m:t>fV-yW</m:t>
             </m:r>
           </m:num>
           <m:den>
@@ -2380,13 +2368,7 @@
                         <w:rPr>
                           <w:rFonts w:ascii="Cambria Math" w:eastAsiaTheme="minorEastAsia" w:hAnsi="Cambria Math"/>
                         </w:rPr>
-                        <m:t>f</m:t>
-                      </m:r>
-                      <m:r>
-                        <w:rPr>
-                          <w:rFonts w:ascii="Cambria Math" w:eastAsiaTheme="minorEastAsia" w:hAnsi="Cambria Math"/>
-                        </w:rPr>
-                        <m:t>U-xW</m:t>
+                        <m:t>fU-xW</m:t>
                       </m:r>
                     </m:num>
                     <m:den>
@@ -2416,13 +2398,7 @@
                         <w:rPr>
                           <w:rFonts w:ascii="Cambria Math" w:eastAsiaTheme="minorEastAsia" w:hAnsi="Cambria Math"/>
                         </w:rPr>
-                        <m:t>f</m:t>
-                      </m:r>
-                      <m:r>
-                        <w:rPr>
-                          <w:rFonts w:ascii="Cambria Math" w:eastAsiaTheme="minorEastAsia" w:hAnsi="Cambria Math"/>
-                        </w:rPr>
-                        <m:t>V-yW</m:t>
+                        <m:t>fV-yW</m:t>
                       </m:r>
                     </m:num>
                     <m:den>
@@ -2973,17 +2949,6 @@
                       </m:ctrlPr>
                     </m:funcPr>
                     <m:fName>
-                      <m:r>
-                        <m:rPr>
-                          <m:sty m:val="p"/>
-                        </m:rPr>
-                        <w:rPr>
-                          <w:rFonts w:ascii="Cambria Math" w:hAnsi="Cambria Math"/>
-                        </w:rPr>
-                        <m:t>cos</m:t>
-                      </m:r>
-                    </m:fName>
-                    <m:e>
                       <m:d>
                         <m:dPr>
                           <m:ctrlPr>
@@ -3028,6 +2993,35 @@
                           </m:f>
                         </m:e>
                       </m:d>
+                      <m:r>
+                        <m:rPr>
+                          <m:sty m:val="p"/>
+                        </m:rPr>
+                        <w:rPr>
+                          <w:rFonts w:ascii="Cambria Math" w:hAnsi="Cambria Math"/>
+                        </w:rPr>
+                        <m:t>cos</m:t>
+                      </m:r>
+                    </m:fName>
+                    <m:e>
+                      <m:d>
+                        <m:dPr>
+                          <m:ctrlPr>
+                            <w:rPr>
+                              <w:rFonts w:ascii="Cambria Math" w:hAnsi="Cambria Math"/>
+                              <w:i/>
+                            </w:rPr>
+                          </m:ctrlPr>
+                        </m:dPr>
+                        <m:e>
+                          <m:r>
+                            <w:rPr>
+                              <w:rFonts w:ascii="Cambria Math" w:hAnsi="Cambria Math"/>
+                            </w:rPr>
+                            <m:t>θ</m:t>
+                          </m:r>
+                        </m:e>
+                      </m:d>
                     </m:e>
                   </m:func>
                   <m:r>
@@ -3046,17 +3040,6 @@
                       </m:ctrlPr>
                     </m:funcPr>
                     <m:fName>
-                      <m:r>
-                        <m:rPr>
-                          <m:sty m:val="p"/>
-                        </m:rPr>
-                        <w:rPr>
-                          <w:rFonts w:ascii="Cambria Math" w:hAnsi="Cambria Math"/>
-                        </w:rPr>
-                        <m:t>sin</m:t>
-                      </m:r>
-                    </m:fName>
-                    <m:e>
                       <m:d>
                         <m:dPr>
                           <m:ctrlPr>
@@ -3101,6 +3084,35 @@
                           </m:f>
                         </m:e>
                       </m:d>
+                      <m:r>
+                        <m:rPr>
+                          <m:sty m:val="p"/>
+                        </m:rPr>
+                        <w:rPr>
+                          <w:rFonts w:ascii="Cambria Math" w:hAnsi="Cambria Math"/>
+                        </w:rPr>
+                        <m:t>sin</m:t>
+                      </m:r>
+                    </m:fName>
+                    <m:e>
+                      <m:d>
+                        <m:dPr>
+                          <m:ctrlPr>
+                            <w:rPr>
+                              <w:rFonts w:ascii="Cambria Math" w:hAnsi="Cambria Math"/>
+                              <w:i/>
+                            </w:rPr>
+                          </m:ctrlPr>
+                        </m:dPr>
+                        <m:e>
+                          <m:r>
+                            <w:rPr>
+                              <w:rFonts w:ascii="Cambria Math" w:hAnsi="Cambria Math"/>
+                            </w:rPr>
+                            <m:t>θ</m:t>
+                          </m:r>
+                        </m:e>
+                      </m:d>
                     </m:e>
                   </m:func>
                 </m:e>
@@ -3113,6 +3125,50 @@
                     </w:rPr>
                     <m:t>-</m:t>
                   </m:r>
+                  <m:d>
+                    <m:dPr>
+                      <m:ctrlPr>
+                        <w:rPr>
+                          <w:rFonts w:ascii="Cambria Math" w:hAnsi="Cambria Math"/>
+                          <w:i/>
+                        </w:rPr>
+                      </m:ctrlPr>
+                    </m:dPr>
+                    <m:e>
+                      <m:r>
+                        <w:rPr>
+                          <w:rFonts w:ascii="Cambria Math" w:hAnsi="Cambria Math"/>
+                        </w:rPr>
+                        <m:t>U-</m:t>
+                      </m:r>
+                      <m:f>
+                        <m:fPr>
+                          <m:ctrlPr>
+                            <w:rPr>
+                              <w:rFonts w:ascii="Cambria Math" w:hAnsi="Cambria Math"/>
+                              <w:i/>
+                            </w:rPr>
+                          </m:ctrlPr>
+                        </m:fPr>
+                        <m:num>
+                          <m:r>
+                            <w:rPr>
+                              <w:rFonts w:ascii="Cambria Math" w:hAnsi="Cambria Math"/>
+                            </w:rPr>
+                            <m:t>xW</m:t>
+                          </m:r>
+                        </m:num>
+                        <m:den>
+                          <m:r>
+                            <w:rPr>
+                              <w:rFonts w:ascii="Cambria Math" w:hAnsi="Cambria Math"/>
+                            </w:rPr>
+                            <m:t>f</m:t>
+                          </m:r>
+                        </m:den>
+                      </m:f>
+                    </m:e>
+                  </m:d>
                   <m:func>
                     <m:funcPr>
                       <m:ctrlPr>
@@ -3148,34 +3204,8 @@
                             <w:rPr>
                               <w:rFonts w:ascii="Cambria Math" w:hAnsi="Cambria Math"/>
                             </w:rPr>
-                            <m:t>U-</m:t>
+                            <m:t>θ</m:t>
                           </m:r>
-                          <m:f>
-                            <m:fPr>
-                              <m:ctrlPr>
-                                <w:rPr>
-                                  <w:rFonts w:ascii="Cambria Math" w:hAnsi="Cambria Math"/>
-                                  <w:i/>
-                                </w:rPr>
-                              </m:ctrlPr>
-                            </m:fPr>
-                            <m:num>
-                              <m:r>
-                                <w:rPr>
-                                  <w:rFonts w:ascii="Cambria Math" w:hAnsi="Cambria Math"/>
-                                </w:rPr>
-                                <m:t>xW</m:t>
-                              </m:r>
-                            </m:num>
-                            <m:den>
-                              <m:r>
-                                <w:rPr>
-                                  <w:rFonts w:ascii="Cambria Math" w:hAnsi="Cambria Math"/>
-                                </w:rPr>
-                                <m:t>f</m:t>
-                              </m:r>
-                            </m:den>
-                          </m:f>
                         </m:e>
                       </m:d>
                     </m:e>
@@ -3196,23 +3226,11 @@
                       </m:ctrlPr>
                     </m:funcPr>
                     <m:fName>
-                      <m:r>
-                        <m:rPr>
-                          <m:sty m:val="p"/>
-                        </m:rPr>
-                        <w:rPr>
-                          <w:rFonts w:ascii="Cambria Math" w:hAnsi="Cambria Math"/>
-                        </w:rPr>
-                        <m:t>cos</m:t>
-                      </m:r>
-                    </m:fName>
-                    <m:e>
                       <m:d>
                         <m:dPr>
                           <m:ctrlPr>
                             <w:rPr>
                               <w:rFonts w:ascii="Cambria Math" w:hAnsi="Cambria Math"/>
-                              <w:i/>
                             </w:rPr>
                           </m:ctrlPr>
                         </m:dPr>
@@ -3249,6 +3267,35 @@
                               </m:r>
                             </m:den>
                           </m:f>
+                        </m:e>
+                      </m:d>
+                      <m:r>
+                        <m:rPr>
+                          <m:sty m:val="p"/>
+                        </m:rPr>
+                        <w:rPr>
+                          <w:rFonts w:ascii="Cambria Math" w:hAnsi="Cambria Math"/>
+                        </w:rPr>
+                        <m:t>cos</m:t>
+                      </m:r>
+                    </m:fName>
+                    <m:e>
+                      <m:d>
+                        <m:dPr>
+                          <m:ctrlPr>
+                            <w:rPr>
+                              <w:rFonts w:ascii="Cambria Math" w:hAnsi="Cambria Math"/>
+                              <w:i/>
+                            </w:rPr>
+                          </m:ctrlPr>
+                        </m:dPr>
+                        <m:e>
+                          <m:r>
+                            <w:rPr>
+                              <w:rFonts w:ascii="Cambria Math" w:hAnsi="Cambria Math"/>
+                            </w:rPr>
+                            <m:t>θ</m:t>
+                          </m:r>
                         </m:e>
                       </m:d>
                     </m:e>
@@ -4829,13 +4876,7 @@
               <w:rPr>
                 <w:rFonts w:ascii="Cambria Math" w:eastAsiaTheme="minorEastAsia" w:hAnsi="Cambria Math"/>
               </w:rPr>
-              <m:t>-</m:t>
-            </m:r>
-            <m:r>
-              <w:rPr>
-                <w:rFonts w:ascii="Cambria Math" w:eastAsiaTheme="minorEastAsia" w:hAnsi="Cambria Math"/>
-              </w:rPr>
-              <m:t>U</m:t>
+              <m:t>-U</m:t>
             </m:r>
             <m:func>
               <m:funcPr>
@@ -4862,19 +4903,7 @@
                   <w:rPr>
                     <w:rFonts w:ascii="Cambria Math" w:eastAsiaTheme="minorEastAsia" w:hAnsi="Cambria Math"/>
                   </w:rPr>
-                  <m:t>θ</m:t>
-                </m:r>
-                <m:r>
-                  <w:rPr>
-                    <w:rFonts w:ascii="Cambria Math" w:eastAsiaTheme="minorEastAsia" w:hAnsi="Cambria Math"/>
-                  </w:rPr>
-                  <m:t>+</m:t>
-                </m:r>
-                <m:r>
-                  <w:rPr>
-                    <w:rFonts w:ascii="Cambria Math" w:eastAsiaTheme="minorEastAsia" w:hAnsi="Cambria Math"/>
-                  </w:rPr>
-                  <m:t>V</m:t>
+                  <m:t>θ+V</m:t>
                 </m:r>
                 <m:func>
                   <m:funcPr>
@@ -4909,8 +4938,8 @@
             </m:func>
           </m:e>
         </m:d>
-        <m:f>
-          <m:fPr>
+        <m:d>
+          <m:dPr>
             <m:ctrlPr>
               <w:rPr>
                 <w:rFonts w:ascii="Cambria Math" w:eastAsiaTheme="minorEastAsia" w:hAnsi="Cambria Math"/>
@@ -4918,10 +4947,10 @@
                 <w:lang w:val="fr-FR"/>
               </w:rPr>
             </m:ctrlPr>
-          </m:fPr>
-          <m:num>
-            <m:sSub>
-              <m:sSubPr>
+          </m:dPr>
+          <m:e>
+            <m:f>
+              <m:fPr>
                 <m:ctrlPr>
                   <w:rPr>
                     <w:rFonts w:ascii="Cambria Math" w:eastAsiaTheme="minorEastAsia" w:hAnsi="Cambria Math"/>
@@ -4929,37 +4958,50 @@
                     <w:lang w:val="fr-FR"/>
                   </w:rPr>
                 </m:ctrlPr>
-              </m:sSubPr>
-              <m:e>
+              </m:fPr>
+              <m:num>
+                <m:sSub>
+                  <m:sSubPr>
+                    <m:ctrlPr>
+                      <w:rPr>
+                        <w:rFonts w:ascii="Cambria Math" w:eastAsiaTheme="minorEastAsia" w:hAnsi="Cambria Math"/>
+                        <w:i/>
+                        <w:lang w:val="fr-FR"/>
+                      </w:rPr>
+                    </m:ctrlPr>
+                  </m:sSubPr>
+                  <m:e>
+                    <m:r>
+                      <w:rPr>
+                        <w:rFonts w:ascii="Cambria Math" w:eastAsiaTheme="minorEastAsia" w:hAnsi="Cambria Math"/>
+                        <w:lang w:val="fr-FR"/>
+                      </w:rPr>
+                      <m:t>f</m:t>
+                    </m:r>
+                  </m:e>
+                  <m:sub>
+                    <m:r>
+                      <w:rPr>
+                        <w:rFonts w:ascii="Cambria Math" w:eastAsiaTheme="minorEastAsia" w:hAnsi="Cambria Math"/>
+                        <w:lang w:val="fr-FR"/>
+                      </w:rPr>
+                      <m:t>f</m:t>
+                    </m:r>
+                  </m:sub>
+                </m:sSub>
+              </m:num>
+              <m:den>
                 <m:r>
                   <w:rPr>
                     <w:rFonts w:ascii="Cambria Math" w:eastAsiaTheme="minorEastAsia" w:hAnsi="Cambria Math"/>
                     <w:lang w:val="fr-FR"/>
                   </w:rPr>
-                  <m:t>f</m:t>
-                </m:r>
-              </m:e>
-              <m:sub>
-                <m:r>
-                  <w:rPr>
-                    <w:rFonts w:ascii="Cambria Math" w:eastAsiaTheme="minorEastAsia" w:hAnsi="Cambria Math"/>
-                    <w:lang w:val="fr-FR"/>
-                  </w:rPr>
-                  <m:t>f</m:t>
-                </m:r>
-              </m:sub>
-            </m:sSub>
-          </m:num>
-          <m:den>
-            <m:r>
-              <w:rPr>
-                <w:rFonts w:ascii="Cambria Math" w:eastAsiaTheme="minorEastAsia" w:hAnsi="Cambria Math"/>
-                <w:lang w:val="fr-FR"/>
-              </w:rPr>
-              <m:t>Z</m:t>
-            </m:r>
-          </m:den>
-        </m:f>
+                  <m:t>Z</m:t>
+                </m:r>
+              </m:den>
+            </m:f>
+          </m:e>
+        </m:d>
       </m:oMath>
       <w:r>
         <w:rPr>
@@ -5071,13 +5113,7 @@
               <w:rPr>
                 <w:rFonts w:ascii="Cambria Math" w:eastAsiaTheme="minorEastAsia" w:hAnsi="Cambria Math"/>
               </w:rPr>
-              <m:t>-</m:t>
-            </m:r>
-            <m:r>
-              <w:rPr>
-                <w:rFonts w:ascii="Cambria Math" w:eastAsiaTheme="minorEastAsia" w:hAnsi="Cambria Math"/>
-              </w:rPr>
-              <m:t>U</m:t>
+              <m:t>-U</m:t>
             </m:r>
             <m:func>
               <m:funcPr>
@@ -5104,19 +5140,7 @@
                   <w:rPr>
                     <w:rFonts w:ascii="Cambria Math" w:eastAsiaTheme="minorEastAsia" w:hAnsi="Cambria Math"/>
                   </w:rPr>
-                  <m:t>θ</m:t>
-                </m:r>
-                <m:r>
-                  <w:rPr>
-                    <w:rFonts w:ascii="Cambria Math" w:eastAsiaTheme="minorEastAsia" w:hAnsi="Cambria Math"/>
-                  </w:rPr>
-                  <m:t>+</m:t>
-                </m:r>
-                <m:r>
-                  <w:rPr>
-                    <w:rFonts w:ascii="Cambria Math" w:eastAsiaTheme="minorEastAsia" w:hAnsi="Cambria Math"/>
-                  </w:rPr>
-                  <m:t>V</m:t>
+                  <m:t>θ+V</m:t>
                 </m:r>
                 <m:func>
                   <m:funcPr>
@@ -5151,8 +5175,8 @@
             </m:func>
           </m:e>
         </m:d>
-        <m:f>
-          <m:fPr>
+        <m:d>
+          <m:dPr>
             <m:ctrlPr>
               <w:rPr>
                 <w:rFonts w:ascii="Cambria Math" w:eastAsiaTheme="minorEastAsia" w:hAnsi="Cambria Math"/>
@@ -5160,10 +5184,10 @@
                 <w:lang w:val="fr-FR"/>
               </w:rPr>
             </m:ctrlPr>
-          </m:fPr>
-          <m:num>
-            <m:sSub>
-              <m:sSubPr>
+          </m:dPr>
+          <m:e>
+            <m:f>
+              <m:fPr>
                 <m:ctrlPr>
                   <w:rPr>
                     <w:rFonts w:ascii="Cambria Math" w:eastAsiaTheme="minorEastAsia" w:hAnsi="Cambria Math"/>
@@ -5171,17 +5195,52 @@
                     <w:lang w:val="fr-FR"/>
                   </w:rPr>
                 </m:ctrlPr>
-              </m:sSubPr>
-              <m:e>
+              </m:fPr>
+              <m:num>
+                <m:sSub>
+                  <m:sSubPr>
+                    <m:ctrlPr>
+                      <w:rPr>
+                        <w:rFonts w:ascii="Cambria Math" w:eastAsiaTheme="minorEastAsia" w:hAnsi="Cambria Math"/>
+                        <w:i/>
+                        <w:lang w:val="fr-FR"/>
+                      </w:rPr>
+                    </m:ctrlPr>
+                  </m:sSubPr>
+                  <m:e>
+                    <m:r>
+                      <w:rPr>
+                        <w:rFonts w:ascii="Cambria Math" w:eastAsiaTheme="minorEastAsia" w:hAnsi="Cambria Math"/>
+                        <w:lang w:val="fr-FR"/>
+                      </w:rPr>
+                      <m:t>f</m:t>
+                    </m:r>
+                  </m:e>
+                  <m:sub>
+                    <m:r>
+                      <w:rPr>
+                        <w:rFonts w:ascii="Cambria Math" w:eastAsiaTheme="minorEastAsia" w:hAnsi="Cambria Math"/>
+                        <w:lang w:val="fr-FR"/>
+                      </w:rPr>
+                      <m:t>b</m:t>
+                    </m:r>
+                  </m:sub>
+                </m:sSub>
+              </m:num>
+              <m:den>
                 <m:r>
                   <w:rPr>
                     <w:rFonts w:ascii="Cambria Math" w:eastAsiaTheme="minorEastAsia" w:hAnsi="Cambria Math"/>
                     <w:lang w:val="fr-FR"/>
                   </w:rPr>
-                  <m:t>f</m:t>
-                </m:r>
-              </m:e>
-              <m:sub>
+                  <m:t>Z</m:t>
+                </m:r>
+                <m:r>
+                  <w:rPr>
+                    <w:rFonts w:ascii="Cambria Math" w:eastAsiaTheme="minorEastAsia" w:hAnsi="Cambria Math"/>
+                  </w:rPr>
+                  <m:t>+</m:t>
+                </m:r>
                 <m:r>
                   <w:rPr>
                     <w:rFonts w:ascii="Cambria Math" w:eastAsiaTheme="minorEastAsia" w:hAnsi="Cambria Math"/>
@@ -5189,32 +5248,10 @@
                   </w:rPr>
                   <m:t>b</m:t>
                 </m:r>
-              </m:sub>
-            </m:sSub>
-          </m:num>
-          <m:den>
-            <m:r>
-              <w:rPr>
-                <w:rFonts w:ascii="Cambria Math" w:eastAsiaTheme="minorEastAsia" w:hAnsi="Cambria Math"/>
-                <w:lang w:val="fr-FR"/>
-              </w:rPr>
-              <m:t>Z</m:t>
-            </m:r>
-            <m:r>
-              <w:rPr>
-                <w:rFonts w:ascii="Cambria Math" w:eastAsiaTheme="minorEastAsia" w:hAnsi="Cambria Math"/>
-              </w:rPr>
-              <m:t>+</m:t>
-            </m:r>
-            <m:r>
-              <w:rPr>
-                <w:rFonts w:ascii="Cambria Math" w:eastAsiaTheme="minorEastAsia" w:hAnsi="Cambria Math"/>
-                <w:lang w:val="fr-FR"/>
-              </w:rPr>
-              <m:t>b</m:t>
-            </m:r>
-          </m:den>
-        </m:f>
+              </m:den>
+            </m:f>
+          </m:e>
+        </m:d>
       </m:oMath>
       <w:r>
         <w:rPr>
@@ -5255,7 +5292,92 @@
         <w:rPr>
           <w:rFonts w:eastAsiaTheme="minorEastAsia"/>
         </w:rPr>
-        <w:t>or</w:t>
+        <w:t xml:space="preserve">solve for </w:t>
+      </w:r>
+      <m:oMath>
+        <m:d>
+          <m:dPr>
+            <m:ctrlPr>
+              <w:rPr>
+                <w:rFonts w:ascii="Cambria Math" w:eastAsiaTheme="minorEastAsia" w:hAnsi="Cambria Math"/>
+                <w:i/>
+                <w:lang w:val="fr-FR"/>
+              </w:rPr>
+            </m:ctrlPr>
+          </m:dPr>
+          <m:e>
+            <m:r>
+              <w:rPr>
+                <w:rFonts w:ascii="Cambria Math" w:eastAsiaTheme="minorEastAsia" w:hAnsi="Cambria Math"/>
+              </w:rPr>
+              <m:t>-U</m:t>
+            </m:r>
+            <m:func>
+              <m:funcPr>
+                <m:ctrlPr>
+                  <w:rPr>
+                    <w:rFonts w:ascii="Cambria Math" w:eastAsiaTheme="minorEastAsia" w:hAnsi="Cambria Math"/>
+                    <w:i/>
+                  </w:rPr>
+                </m:ctrlPr>
+              </m:funcPr>
+              <m:fName>
+                <m:r>
+                  <m:rPr>
+                    <m:sty m:val="p"/>
+                  </m:rPr>
+                  <w:rPr>
+                    <w:rFonts w:ascii="Cambria Math" w:hAnsi="Cambria Math"/>
+                  </w:rPr>
+                  <m:t>sin</m:t>
+                </m:r>
+              </m:fName>
+              <m:e>
+                <m:r>
+                  <w:rPr>
+                    <w:rFonts w:ascii="Cambria Math" w:eastAsiaTheme="minorEastAsia" w:hAnsi="Cambria Math"/>
+                  </w:rPr>
+                  <m:t>θ+V</m:t>
+                </m:r>
+                <m:func>
+                  <m:funcPr>
+                    <m:ctrlPr>
+                      <w:rPr>
+                        <w:rFonts w:ascii="Cambria Math" w:eastAsiaTheme="minorEastAsia" w:hAnsi="Cambria Math"/>
+                        <w:i/>
+                      </w:rPr>
+                    </m:ctrlPr>
+                  </m:funcPr>
+                  <m:fName>
+                    <m:r>
+                      <m:rPr>
+                        <m:sty m:val="p"/>
+                      </m:rPr>
+                      <w:rPr>
+                        <w:rFonts w:ascii="Cambria Math" w:hAnsi="Cambria Math"/>
+                      </w:rPr>
+                      <m:t>cos</m:t>
+                    </m:r>
+                  </m:fName>
+                  <m:e>
+                    <m:r>
+                      <w:rPr>
+                        <w:rFonts w:ascii="Cambria Math" w:eastAsiaTheme="minorEastAsia" w:hAnsi="Cambria Math"/>
+                      </w:rPr>
+                      <m:t>θ</m:t>
+                    </m:r>
+                  </m:e>
+                </m:func>
+              </m:e>
+            </m:func>
+          </m:e>
+        </m:d>
+      </m:oMath>
+      <w:r>
+        <w:rPr>
+          <w:rFonts w:eastAsiaTheme="minorEastAsia"/>
+        </w:rPr>
+        <w:t xml:space="preserve">  and set equal:</w:t>
       </w:r>
     </w:p>
     <w:p>
@@ -5375,19 +5497,7 @@
                   <w:rPr>
                     <w:rFonts w:ascii="Cambria Math" w:hAnsi="Cambria Math"/>
                   </w:rPr>
-                  <m:t>(</m:t>
-                </m:r>
-                <m:r>
-                  <w:rPr>
-                    <w:rFonts w:ascii="Cambria Math" w:hAnsi="Cambria Math"/>
-                  </w:rPr>
-                  <m:t>x</m:t>
-                </m:r>
-                <m:r>
-                  <w:rPr>
-                    <w:rFonts w:ascii="Cambria Math" w:hAnsi="Cambria Math"/>
-                  </w:rPr>
-                  <m:t>)</m:t>
+                  <m:t>(x)</m:t>
                 </m:r>
               </m:num>
               <m:den>
@@ -5453,19 +5563,7 @@
               <w:rPr>
                 <w:rFonts w:ascii="Cambria Math" w:hAnsi="Cambria Math"/>
               </w:rPr>
-              <m:t>(</m:t>
-            </m:r>
-            <m:r>
-              <w:rPr>
-                <w:rFonts w:ascii="Cambria Math" w:hAnsi="Cambria Math"/>
-              </w:rPr>
-              <m:t>x</m:t>
-            </m:r>
-            <m:r>
-              <w:rPr>
-                <w:rFonts w:ascii="Cambria Math" w:hAnsi="Cambria Math"/>
-              </w:rPr>
-              <m:t>+h)</m:t>
+              <m:t>(x+h)</m:t>
             </m:r>
           </m:num>
           <m:den>
@@ -5717,7 +5815,7 @@
           <w:rFonts w:eastAsiaTheme="minorEastAsia"/>
         </w:rPr>
         <w:tab/>
-        <w:t>(23</w:t>
+        <w:t>(24</w:t>
       </w:r>
       <w:r>
         <w:rPr>
@@ -5752,19 +5850,149 @@
           <w:rFonts w:eastAsiaTheme="minorEastAsia"/>
         </w:rPr>
         <w:lastRenderedPageBreak/>
-        <w:t xml:space="preserve">We find h using </w:t>
-      </w:r>
-      <w:r>
-        <w:rPr>
-          <w:rFonts w:eastAsiaTheme="minorEastAsia"/>
-        </w:rPr>
-        <w:t>an energy</w:t>
-      </w:r>
-      <w:r>
-        <w:rPr>
-          <w:rFonts w:eastAsiaTheme="minorEastAsia"/>
-        </w:rPr>
-        <w:t xml:space="preserve"> optimization with the following energy equation along a radial line:</w:t>
+        <w:t>We still have two unknowns, h and Z, however, f</w:t>
+      </w:r>
+      <w:r>
+        <w:rPr>
+          <w:rFonts w:eastAsiaTheme="minorEastAsia"/>
+        </w:rPr>
+        <w:t xml:space="preserve">or the coaxial camera, </w:t>
+      </w:r>
+      <m:oMath>
+        <m:r>
+          <w:rPr>
+            <w:rFonts w:ascii="Cambria Math" w:hAnsi="Cambria Math" w:cs="Arial"/>
+          </w:rPr>
+          <m:t>h(</m:t>
+        </m:r>
+        <m:sSub>
+          <m:sSubPr>
+            <m:ctrlPr>
+              <w:rPr>
+                <w:rFonts w:ascii="Cambria Math" w:hAnsi="Cambria Math" w:cs="Arial"/>
+                <w:i/>
+              </w:rPr>
+            </m:ctrlPr>
+          </m:sSubPr>
+          <m:e>
+            <m:acc>
+              <m:accPr>
+                <m:chr m:val="̅"/>
+                <m:ctrlPr>
+                  <w:rPr>
+                    <w:rFonts w:ascii="Cambria Math" w:hAnsi="Cambria Math" w:cs="Arial"/>
+                    <w:i/>
+                  </w:rPr>
+                </m:ctrlPr>
+              </m:accPr>
+              <m:e>
+                <m:r>
+                  <w:rPr>
+                    <w:rFonts w:ascii="Cambria Math" w:hAnsi="Cambria Math" w:cs="Arial"/>
+                  </w:rPr>
+                  <m:t>x</m:t>
+                </m:r>
+              </m:e>
+            </m:acc>
+          </m:e>
+          <m:sub>
+            <m:r>
+              <w:rPr>
+                <w:rFonts w:ascii="Cambria Math" w:hAnsi="Cambria Math" w:cs="Arial"/>
+              </w:rPr>
+              <m:t>f</m:t>
+            </m:r>
+          </m:sub>
+        </m:sSub>
+        <m:r>
+          <w:rPr>
+            <w:rFonts w:ascii="Cambria Math" w:hAnsi="Cambria Math" w:cs="Arial"/>
+          </w:rPr>
+          <m:t>)</m:t>
+        </m:r>
+      </m:oMath>
+      <w:r>
+        <w:rPr>
+          <w:rFonts w:eastAsiaTheme="minorEastAsia"/>
+        </w:rPr>
+        <w:t xml:space="preserve"> and </w:t>
+      </w:r>
+      <m:oMath>
+        <m:r>
+          <w:rPr>
+            <w:rFonts w:ascii="Cambria Math" w:hAnsi="Cambria Math" w:cs="Arial"/>
+          </w:rPr>
+          <m:t>Z</m:t>
+        </m:r>
+        <m:r>
+          <w:rPr>
+            <w:rFonts w:ascii="Cambria Math" w:hAnsi="Cambria Math" w:cs="Arial"/>
+          </w:rPr>
+          <m:t>(</m:t>
+        </m:r>
+        <m:sSub>
+          <m:sSubPr>
+            <m:ctrlPr>
+              <w:rPr>
+                <w:rFonts w:ascii="Cambria Math" w:hAnsi="Cambria Math" w:cs="Arial"/>
+                <w:i/>
+              </w:rPr>
+            </m:ctrlPr>
+          </m:sSubPr>
+          <m:e>
+            <m:acc>
+              <m:accPr>
+                <m:chr m:val="̅"/>
+                <m:ctrlPr>
+                  <w:rPr>
+                    <w:rFonts w:ascii="Cambria Math" w:hAnsi="Cambria Math" w:cs="Arial"/>
+                    <w:i/>
+                  </w:rPr>
+                </m:ctrlPr>
+              </m:accPr>
+              <m:e>
+                <m:r>
+                  <w:rPr>
+                    <w:rFonts w:ascii="Cambria Math" w:hAnsi="Cambria Math" w:cs="Arial"/>
+                  </w:rPr>
+                  <m:t>x</m:t>
+                </m:r>
+              </m:e>
+            </m:acc>
+          </m:e>
+          <m:sub>
+            <m:r>
+              <w:rPr>
+                <w:rFonts w:ascii="Cambria Math" w:hAnsi="Cambria Math" w:cs="Arial"/>
+              </w:rPr>
+              <m:t>f</m:t>
+            </m:r>
+          </m:sub>
+        </m:sSub>
+        <m:r>
+          <w:rPr>
+            <w:rFonts w:ascii="Cambria Math" w:hAnsi="Cambria Math" w:cs="Arial"/>
+          </w:rPr>
+          <m:t>)</m:t>
+        </m:r>
+      </m:oMath>
+      <w:r>
+        <w:rPr>
+          <w:rFonts w:eastAsiaTheme="minorEastAsia"/>
+        </w:rPr>
+        <w:t xml:space="preserve"> </w:t>
+      </w:r>
+      <w:r>
+        <w:rPr>
+          <w:rFonts w:eastAsiaTheme="minorEastAsia"/>
+        </w:rPr>
+        <w:t xml:space="preserve"> are related by</w:t>
+      </w:r>
+      <w:r>
+        <w:rPr>
+          <w:rFonts w:eastAsiaTheme="minorEastAsia"/>
+        </w:rPr>
+        <w:t>:</w:t>
       </w:r>
     </w:p>
     <w:p>
@@ -5777,16 +6005,7 @@
           <w:rFonts w:eastAsiaTheme="minorEastAsia"/>
         </w:rPr>
       </w:pPr>
-      <m:r>
-        <w:rPr>
-          <w:rFonts w:ascii="Cambria Math" w:hAnsi="Cambria Math" w:cs="Arial"/>
-        </w:rPr>
-        <w:br/>
-      </m:r>
-      <w:r>
-        <w:rPr>
-          <w:rFonts w:eastAsiaTheme="minorEastAsia"/>
-        </w:rPr>
+      <w:r>
         <w:tab/>
       </w:r>
       <m:oMath>
@@ -5794,7 +6013,7 @@
           <m:sSubPr>
             <m:ctrlPr>
               <w:rPr>
-                <w:rFonts w:ascii="Cambria Math" w:hAnsi="Cambria Math" w:cs="Arial"/>
+                <w:rFonts w:ascii="Cambria Math" w:hAnsi="Cambria Math"/>
                 <w:i/>
               </w:rPr>
             </m:ctrlPr>
@@ -5802,31 +6021,1790 @@
           <m:e>
             <m:r>
               <w:rPr>
-                <w:rFonts w:ascii="Cambria Math" w:hAnsi="Cambria Math" w:cs="Arial"/>
-              </w:rPr>
-              <m:t>E</m:t>
+                <w:rFonts w:ascii="Cambria Math" w:hAnsi="Cambria Math"/>
+              </w:rPr>
+              <m:t>x</m:t>
             </m:r>
           </m:e>
           <m:sub>
             <m:r>
               <w:rPr>
+                <w:rFonts w:ascii="Cambria Math" w:hAnsi="Cambria Math"/>
+              </w:rPr>
+              <m:t>f</m:t>
+            </m:r>
+          </m:sub>
+        </m:sSub>
+        <m:r>
+          <w:rPr>
+            <w:rFonts w:ascii="Cambria Math" w:hAnsi="Cambria Math"/>
+          </w:rPr>
+          <m:t>=</m:t>
+        </m:r>
+        <m:f>
+          <m:fPr>
+            <m:ctrlPr>
+              <w:rPr>
+                <w:rFonts w:ascii="Cambria Math" w:hAnsi="Cambria Math"/>
+                <w:i/>
+              </w:rPr>
+            </m:ctrlPr>
+          </m:fPr>
+          <m:num>
+            <m:sSub>
+              <m:sSubPr>
+                <m:ctrlPr>
+                  <w:rPr>
+                    <w:rFonts w:ascii="Cambria Math" w:hAnsi="Cambria Math"/>
+                    <w:i/>
+                  </w:rPr>
+                </m:ctrlPr>
+              </m:sSubPr>
+              <m:e>
+                <m:r>
+                  <w:rPr>
+                    <w:rFonts w:ascii="Cambria Math" w:hAnsi="Cambria Math"/>
+                  </w:rPr>
+                  <m:t>f</m:t>
+                </m:r>
+              </m:e>
+              <m:sub>
+                <m:r>
+                  <w:rPr>
+                    <w:rFonts w:ascii="Cambria Math" w:hAnsi="Cambria Math"/>
+                  </w:rPr>
+                  <m:t>f</m:t>
+                </m:r>
+              </m:sub>
+            </m:sSub>
+            <m:r>
+              <w:rPr>
+                <w:rFonts w:ascii="Cambria Math" w:hAnsi="Cambria Math"/>
+              </w:rPr>
+              <m:t>X</m:t>
+            </m:r>
+          </m:num>
+          <m:den>
+            <m:r>
+              <w:rPr>
+                <w:rFonts w:ascii="Cambria Math" w:hAnsi="Cambria Math"/>
+              </w:rPr>
+              <m:t>Z</m:t>
+            </m:r>
+          </m:den>
+        </m:f>
+      </m:oMath>
+      <w:r>
+        <w:rPr>
+          <w:rFonts w:eastAsiaTheme="minorEastAsia"/>
+        </w:rPr>
+        <w:tab/>
+        <w:t>(25)</w:t>
+      </w:r>
+    </w:p>
+    <w:p>
+      <w:pPr>
+        <w:tabs>
+          <w:tab w:val="center" w:pos="4867"/>
+          <w:tab w:val="right" w:pos="9720"/>
+        </w:tabs>
+        <w:rPr>
+          <w:rFonts w:eastAsiaTheme="minorEastAsia"/>
+        </w:rPr>
+      </w:pPr>
+      <w:r>
+        <w:tab/>
+      </w:r>
+      <m:oMath>
+        <m:sSub>
+          <m:sSubPr>
+            <m:ctrlPr>
+              <w:rPr>
+                <w:rFonts w:ascii="Cambria Math" w:hAnsi="Cambria Math"/>
+                <w:i/>
+              </w:rPr>
+            </m:ctrlPr>
+          </m:sSubPr>
+          <m:e>
+            <m:r>
+              <w:rPr>
+                <w:rFonts w:ascii="Cambria Math" w:hAnsi="Cambria Math"/>
+              </w:rPr>
+              <m:t>x</m:t>
+            </m:r>
+          </m:e>
+          <m:sub>
+            <m:r>
+              <w:rPr>
+                <w:rFonts w:ascii="Cambria Math" w:hAnsi="Cambria Math"/>
+              </w:rPr>
+              <m:t>b</m:t>
+            </m:r>
+          </m:sub>
+        </m:sSub>
+        <m:r>
+          <w:rPr>
+            <w:rFonts w:ascii="Cambria Math" w:hAnsi="Cambria Math"/>
+          </w:rPr>
+          <m:t>=</m:t>
+        </m:r>
+        <m:f>
+          <m:fPr>
+            <m:ctrlPr>
+              <w:rPr>
+                <w:rFonts w:ascii="Cambria Math" w:hAnsi="Cambria Math"/>
+                <w:i/>
+              </w:rPr>
+            </m:ctrlPr>
+          </m:fPr>
+          <m:num>
+            <m:sSub>
+              <m:sSubPr>
+                <m:ctrlPr>
+                  <w:rPr>
+                    <w:rFonts w:ascii="Cambria Math" w:hAnsi="Cambria Math"/>
+                    <w:i/>
+                  </w:rPr>
+                </m:ctrlPr>
+              </m:sSubPr>
+              <m:e>
+                <m:r>
+                  <w:rPr>
+                    <w:rFonts w:ascii="Cambria Math" w:hAnsi="Cambria Math"/>
+                  </w:rPr>
+                  <m:t>f</m:t>
+                </m:r>
+              </m:e>
+              <m:sub>
+                <m:r>
+                  <w:rPr>
+                    <w:rFonts w:ascii="Cambria Math" w:hAnsi="Cambria Math"/>
+                  </w:rPr>
+                  <m:t>b</m:t>
+                </m:r>
+              </m:sub>
+            </m:sSub>
+            <m:r>
+              <w:rPr>
+                <w:rFonts w:ascii="Cambria Math" w:hAnsi="Cambria Math"/>
+              </w:rPr>
+              <m:t>X</m:t>
+            </m:r>
+          </m:num>
+          <m:den>
+            <m:r>
+              <w:rPr>
+                <w:rFonts w:ascii="Cambria Math" w:hAnsi="Cambria Math"/>
+              </w:rPr>
+              <m:t>Z+b</m:t>
+            </m:r>
+          </m:den>
+        </m:f>
+      </m:oMath>
+      <w:r>
+        <w:rPr>
+          <w:rFonts w:eastAsiaTheme="minorEastAsia"/>
+        </w:rPr>
+        <w:tab/>
+        <w:t>(26)</w:t>
+      </w:r>
+    </w:p>
+    <w:p>
+      <w:pPr>
+        <w:tabs>
+          <w:tab w:val="center" w:pos="4867"/>
+          <w:tab w:val="right" w:pos="9720"/>
+        </w:tabs>
+        <w:rPr>
+          <w:rFonts w:eastAsiaTheme="minorEastAsia"/>
+        </w:rPr>
+      </w:pPr>
+      <w:r>
+        <w:tab/>
+      </w:r>
+      <m:oMath>
+        <m:sSub>
+          <m:sSubPr>
+            <m:ctrlPr>
+              <w:rPr>
+                <w:rFonts w:ascii="Cambria Math" w:hAnsi="Cambria Math"/>
+                <w:i/>
+              </w:rPr>
+            </m:ctrlPr>
+          </m:sSubPr>
+          <m:e>
+            <m:r>
+              <w:rPr>
+                <w:rFonts w:ascii="Cambria Math" w:hAnsi="Cambria Math"/>
+              </w:rPr>
+              <m:t>x</m:t>
+            </m:r>
+          </m:e>
+          <m:sub>
+            <m:r>
+              <w:rPr>
+                <w:rFonts w:ascii="Cambria Math" w:hAnsi="Cambria Math"/>
+              </w:rPr>
+              <m:t>b</m:t>
+            </m:r>
+          </m:sub>
+        </m:sSub>
+        <m:r>
+          <w:rPr>
+            <w:rFonts w:ascii="Cambria Math" w:hAnsi="Cambria Math"/>
+          </w:rPr>
+          <m:t>-</m:t>
+        </m:r>
+        <m:sSub>
+          <m:sSubPr>
+            <m:ctrlPr>
+              <w:rPr>
+                <w:rFonts w:ascii="Cambria Math" w:hAnsi="Cambria Math"/>
+                <w:i/>
+              </w:rPr>
+            </m:ctrlPr>
+          </m:sSubPr>
+          <m:e>
+            <m:r>
+              <w:rPr>
+                <w:rFonts w:ascii="Cambria Math" w:hAnsi="Cambria Math"/>
+              </w:rPr>
+              <m:t>x</m:t>
+            </m:r>
+          </m:e>
+          <m:sub>
+            <m:r>
+              <w:rPr>
+                <w:rFonts w:ascii="Cambria Math" w:hAnsi="Cambria Math"/>
+              </w:rPr>
+              <m:t>f</m:t>
+            </m:r>
+          </m:sub>
+        </m:sSub>
+        <m:r>
+          <w:rPr>
+            <w:rFonts w:ascii="Cambria Math" w:hAnsi="Cambria Math"/>
+          </w:rPr>
+          <m:t>=</m:t>
+        </m:r>
+        <m:r>
+          <w:rPr>
+            <w:rFonts w:ascii="Cambria Math" w:hAnsi="Cambria Math" w:cs="Arial"/>
+          </w:rPr>
+          <m:t>h(</m:t>
+        </m:r>
+        <m:sSub>
+          <m:sSubPr>
+            <m:ctrlPr>
+              <w:rPr>
                 <w:rFonts w:ascii="Cambria Math" w:hAnsi="Cambria Math" w:cs="Arial"/>
-              </w:rPr>
-              <m:t>matc</m:t>
-            </m:r>
+                <w:i/>
+              </w:rPr>
+            </m:ctrlPr>
+          </m:sSubPr>
+          <m:e>
+            <m:acc>
+              <m:accPr>
+                <m:chr m:val="̅"/>
+                <m:ctrlPr>
+                  <w:rPr>
+                    <w:rFonts w:ascii="Cambria Math" w:hAnsi="Cambria Math" w:cs="Arial"/>
+                    <w:i/>
+                  </w:rPr>
+                </m:ctrlPr>
+              </m:accPr>
+              <m:e>
+                <m:r>
+                  <w:rPr>
+                    <w:rFonts w:ascii="Cambria Math" w:hAnsi="Cambria Math" w:cs="Arial"/>
+                  </w:rPr>
+                  <m:t>x</m:t>
+                </m:r>
+              </m:e>
+            </m:acc>
+          </m:e>
+          <m:sub>
             <m:r>
               <w:rPr>
                 <w:rFonts w:ascii="Cambria Math" w:hAnsi="Cambria Math" w:cs="Arial"/>
-                <w:lang w:val="fr-FR"/>
-              </w:rPr>
-              <m:t>h</m:t>
+              </w:rPr>
+              <m:t>f</m:t>
             </m:r>
           </m:sub>
         </m:sSub>
         <m:r>
           <w:rPr>
             <w:rFonts w:ascii="Cambria Math" w:hAnsi="Cambria Math" w:cs="Arial"/>
-            <w:lang w:val="fr-FR"/>
+          </w:rPr>
+          <m:t>)</m:t>
+        </m:r>
+        <m:r>
+          <w:rPr>
+            <w:rFonts w:ascii="Cambria Math" w:hAnsi="Cambria Math"/>
+          </w:rPr>
+          <m:t>=</m:t>
+        </m:r>
+        <m:f>
+          <m:fPr>
+            <m:ctrlPr>
+              <w:rPr>
+                <w:rFonts w:ascii="Cambria Math" w:hAnsi="Cambria Math"/>
+                <w:i/>
+              </w:rPr>
+            </m:ctrlPr>
+          </m:fPr>
+          <m:num>
+            <m:sSub>
+              <m:sSubPr>
+                <m:ctrlPr>
+                  <w:rPr>
+                    <w:rFonts w:ascii="Cambria Math" w:hAnsi="Cambria Math"/>
+                    <w:i/>
+                  </w:rPr>
+                </m:ctrlPr>
+              </m:sSubPr>
+              <m:e>
+                <m:r>
+                  <w:rPr>
+                    <w:rFonts w:ascii="Cambria Math" w:hAnsi="Cambria Math"/>
+                  </w:rPr>
+                  <m:t>f</m:t>
+                </m:r>
+              </m:e>
+              <m:sub>
+                <m:r>
+                  <w:rPr>
+                    <w:rFonts w:ascii="Cambria Math" w:hAnsi="Cambria Math"/>
+                  </w:rPr>
+                  <m:t>b</m:t>
+                </m:r>
+              </m:sub>
+            </m:sSub>
+            <m:r>
+              <w:rPr>
+                <w:rFonts w:ascii="Cambria Math" w:hAnsi="Cambria Math"/>
+              </w:rPr>
+              <m:t>X</m:t>
+            </m:r>
+          </m:num>
+          <m:den>
+            <m:r>
+              <w:rPr>
+                <w:rFonts w:ascii="Cambria Math" w:hAnsi="Cambria Math"/>
+              </w:rPr>
+              <m:t>Z+b</m:t>
+            </m:r>
+          </m:den>
+        </m:f>
+        <m:r>
+          <w:rPr>
+            <w:rFonts w:ascii="Cambria Math" w:hAnsi="Cambria Math"/>
+          </w:rPr>
+          <m:t>-</m:t>
+        </m:r>
+        <m:f>
+          <m:fPr>
+            <m:ctrlPr>
+              <w:rPr>
+                <w:rFonts w:ascii="Cambria Math" w:hAnsi="Cambria Math"/>
+                <w:i/>
+              </w:rPr>
+            </m:ctrlPr>
+          </m:fPr>
+          <m:num>
+            <m:sSub>
+              <m:sSubPr>
+                <m:ctrlPr>
+                  <w:rPr>
+                    <w:rFonts w:ascii="Cambria Math" w:hAnsi="Cambria Math"/>
+                    <w:i/>
+                  </w:rPr>
+                </m:ctrlPr>
+              </m:sSubPr>
+              <m:e>
+                <m:r>
+                  <w:rPr>
+                    <w:rFonts w:ascii="Cambria Math" w:hAnsi="Cambria Math"/>
+                  </w:rPr>
+                  <m:t>f</m:t>
+                </m:r>
+              </m:e>
+              <m:sub>
+                <m:r>
+                  <w:rPr>
+                    <w:rFonts w:ascii="Cambria Math" w:hAnsi="Cambria Math"/>
+                  </w:rPr>
+                  <m:t>f</m:t>
+                </m:r>
+              </m:sub>
+            </m:sSub>
+            <m:r>
+              <w:rPr>
+                <w:rFonts w:ascii="Cambria Math" w:hAnsi="Cambria Math"/>
+              </w:rPr>
+              <m:t>X</m:t>
+            </m:r>
+          </m:num>
+          <m:den>
+            <m:r>
+              <w:rPr>
+                <w:rFonts w:ascii="Cambria Math" w:hAnsi="Cambria Math"/>
+              </w:rPr>
+              <m:t>Z</m:t>
+            </m:r>
+          </m:den>
+        </m:f>
+      </m:oMath>
+      <w:r>
+        <w:rPr>
+          <w:rFonts w:eastAsiaTheme="minorEastAsia"/>
+        </w:rPr>
+        <w:tab/>
+        <w:t>(27</w:t>
+      </w:r>
+      <w:r>
+        <w:rPr>
+          <w:rFonts w:eastAsiaTheme="minorEastAsia"/>
+        </w:rPr>
+        <w:t>)</w:t>
+      </w:r>
+    </w:p>
+    <w:p>
+      <w:pPr>
+        <w:tabs>
+          <w:tab w:val="center" w:pos="4867"/>
+          <w:tab w:val="right" w:pos="9720"/>
+        </w:tabs>
+        <w:rPr>
+          <w:rFonts w:eastAsiaTheme="minorEastAsia"/>
+        </w:rPr>
+      </w:pPr>
+      <w:r>
+        <w:rPr>
+          <w:rFonts w:eastAsiaTheme="minorEastAsia"/>
+        </w:rPr>
+        <w:tab/>
+        <w:t xml:space="preserve"> </w:t>
+      </w:r>
+      <m:oMath>
+        <m:r>
+          <w:rPr>
+            <w:rFonts w:ascii="Cambria Math" w:hAnsi="Cambria Math" w:cs="Arial"/>
+          </w:rPr>
+          <m:t>h(</m:t>
+        </m:r>
+        <m:sSub>
+          <m:sSubPr>
+            <m:ctrlPr>
+              <w:rPr>
+                <w:rFonts w:ascii="Cambria Math" w:hAnsi="Cambria Math" w:cs="Arial"/>
+                <w:i/>
+              </w:rPr>
+            </m:ctrlPr>
+          </m:sSubPr>
+          <m:e>
+            <m:acc>
+              <m:accPr>
+                <m:chr m:val="̅"/>
+                <m:ctrlPr>
+                  <w:rPr>
+                    <w:rFonts w:ascii="Cambria Math" w:hAnsi="Cambria Math" w:cs="Arial"/>
+                    <w:i/>
+                  </w:rPr>
+                </m:ctrlPr>
+              </m:accPr>
+              <m:e>
+                <m:r>
+                  <w:rPr>
+                    <w:rFonts w:ascii="Cambria Math" w:hAnsi="Cambria Math" w:cs="Arial"/>
+                  </w:rPr>
+                  <m:t>x</m:t>
+                </m:r>
+              </m:e>
+            </m:acc>
+          </m:e>
+          <m:sub>
+            <m:r>
+              <w:rPr>
+                <w:rFonts w:ascii="Cambria Math" w:hAnsi="Cambria Math" w:cs="Arial"/>
+              </w:rPr>
+              <m:t>f</m:t>
+            </m:r>
+          </m:sub>
+        </m:sSub>
+        <m:r>
+          <w:rPr>
+            <w:rFonts w:ascii="Cambria Math" w:hAnsi="Cambria Math" w:cs="Arial"/>
+          </w:rPr>
+          <m:t>)</m:t>
+        </m:r>
+        <m:r>
+          <w:rPr>
+            <w:rFonts w:ascii="Cambria Math" w:hAnsi="Cambria Math"/>
+          </w:rPr>
+          <m:t>=</m:t>
+        </m:r>
+        <m:f>
+          <m:fPr>
+            <m:ctrlPr>
+              <w:rPr>
+                <w:rFonts w:ascii="Cambria Math" w:hAnsi="Cambria Math"/>
+                <w:i/>
+              </w:rPr>
+            </m:ctrlPr>
+          </m:fPr>
+          <m:num>
+            <m:sSub>
+              <m:sSubPr>
+                <m:ctrlPr>
+                  <w:rPr>
+                    <w:rFonts w:ascii="Cambria Math" w:hAnsi="Cambria Math"/>
+                    <w:i/>
+                  </w:rPr>
+                </m:ctrlPr>
+              </m:sSubPr>
+              <m:e>
+                <m:r>
+                  <w:rPr>
+                    <w:rFonts w:ascii="Cambria Math" w:hAnsi="Cambria Math"/>
+                  </w:rPr>
+                  <m:t>f</m:t>
+                </m:r>
+              </m:e>
+              <m:sub>
+                <m:r>
+                  <w:rPr>
+                    <w:rFonts w:ascii="Cambria Math" w:hAnsi="Cambria Math"/>
+                  </w:rPr>
+                  <m:t>b</m:t>
+                </m:r>
+              </m:sub>
+            </m:sSub>
+            <m:r>
+              <w:rPr>
+                <w:rFonts w:ascii="Cambria Math" w:hAnsi="Cambria Math"/>
+              </w:rPr>
+              <m:t>XZ-</m:t>
+            </m:r>
+            <m:d>
+              <m:dPr>
+                <m:ctrlPr>
+                  <w:rPr>
+                    <w:rFonts w:ascii="Cambria Math" w:hAnsi="Cambria Math"/>
+                    <w:i/>
+                  </w:rPr>
+                </m:ctrlPr>
+              </m:dPr>
+              <m:e>
+                <m:sSub>
+                  <m:sSubPr>
+                    <m:ctrlPr>
+                      <w:rPr>
+                        <w:rFonts w:ascii="Cambria Math" w:hAnsi="Cambria Math"/>
+                        <w:i/>
+                      </w:rPr>
+                    </m:ctrlPr>
+                  </m:sSubPr>
+                  <m:e>
+                    <m:r>
+                      <w:rPr>
+                        <w:rFonts w:ascii="Cambria Math" w:hAnsi="Cambria Math"/>
+                      </w:rPr>
+                      <m:t>f</m:t>
+                    </m:r>
+                  </m:e>
+                  <m:sub>
+                    <m:r>
+                      <w:rPr>
+                        <w:rFonts w:ascii="Cambria Math" w:hAnsi="Cambria Math"/>
+                      </w:rPr>
+                      <m:t>f</m:t>
+                    </m:r>
+                  </m:sub>
+                </m:sSub>
+                <m:r>
+                  <w:rPr>
+                    <w:rFonts w:ascii="Cambria Math" w:hAnsi="Cambria Math"/>
+                  </w:rPr>
+                  <m:t>X</m:t>
+                </m:r>
+              </m:e>
+            </m:d>
+            <m:d>
+              <m:dPr>
+                <m:ctrlPr>
+                  <w:rPr>
+                    <w:rFonts w:ascii="Cambria Math" w:hAnsi="Cambria Math"/>
+                    <w:i/>
+                  </w:rPr>
+                </m:ctrlPr>
+              </m:dPr>
+              <m:e>
+                <m:r>
+                  <w:rPr>
+                    <w:rFonts w:ascii="Cambria Math" w:hAnsi="Cambria Math"/>
+                  </w:rPr>
+                  <m:t>Z+b</m:t>
+                </m:r>
+              </m:e>
+            </m:d>
+          </m:num>
+          <m:den>
+            <m:r>
+              <w:rPr>
+                <w:rFonts w:ascii="Cambria Math" w:hAnsi="Cambria Math"/>
+              </w:rPr>
+              <m:t>Z</m:t>
+            </m:r>
+            <m:d>
+              <m:dPr>
+                <m:ctrlPr>
+                  <w:rPr>
+                    <w:rFonts w:ascii="Cambria Math" w:hAnsi="Cambria Math"/>
+                    <w:i/>
+                  </w:rPr>
+                </m:ctrlPr>
+              </m:dPr>
+              <m:e>
+                <m:r>
+                  <w:rPr>
+                    <w:rFonts w:ascii="Cambria Math" w:hAnsi="Cambria Math"/>
+                  </w:rPr>
+                  <m:t>Z+b</m:t>
+                </m:r>
+              </m:e>
+            </m:d>
+          </m:den>
+        </m:f>
+      </m:oMath>
+      <w:r>
+        <w:rPr>
+          <w:rFonts w:eastAsiaTheme="minorEastAsia"/>
+        </w:rPr>
+        <w:tab/>
+        <w:t>(28)</w:t>
+      </w:r>
+    </w:p>
+    <w:p>
+      <w:pPr>
+        <w:tabs>
+          <w:tab w:val="center" w:pos="4867"/>
+          <w:tab w:val="right" w:pos="9720"/>
+        </w:tabs>
+        <w:rPr>
+          <w:rFonts w:eastAsiaTheme="minorEastAsia"/>
+        </w:rPr>
+      </w:pPr>
+      <w:r>
+        <w:rPr>
+          <w:rFonts w:eastAsiaTheme="minorEastAsia"/>
+        </w:rPr>
+        <w:tab/>
+        <w:t xml:space="preserve"> </w:t>
+      </w:r>
+      <m:oMath>
+        <m:r>
+          <w:rPr>
+            <w:rFonts w:ascii="Cambria Math" w:hAnsi="Cambria Math" w:cs="Arial"/>
+          </w:rPr>
+          <m:t>h(</m:t>
+        </m:r>
+        <m:sSub>
+          <m:sSubPr>
+            <m:ctrlPr>
+              <w:rPr>
+                <w:rFonts w:ascii="Cambria Math" w:hAnsi="Cambria Math" w:cs="Arial"/>
+                <w:i/>
+              </w:rPr>
+            </m:ctrlPr>
+          </m:sSubPr>
+          <m:e>
+            <m:acc>
+              <m:accPr>
+                <m:chr m:val="̅"/>
+                <m:ctrlPr>
+                  <w:rPr>
+                    <w:rFonts w:ascii="Cambria Math" w:hAnsi="Cambria Math" w:cs="Arial"/>
+                    <w:i/>
+                  </w:rPr>
+                </m:ctrlPr>
+              </m:accPr>
+              <m:e>
+                <m:r>
+                  <w:rPr>
+                    <w:rFonts w:ascii="Cambria Math" w:hAnsi="Cambria Math" w:cs="Arial"/>
+                  </w:rPr>
+                  <m:t>x</m:t>
+                </m:r>
+              </m:e>
+            </m:acc>
+          </m:e>
+          <m:sub>
+            <m:r>
+              <w:rPr>
+                <w:rFonts w:ascii="Cambria Math" w:hAnsi="Cambria Math" w:cs="Arial"/>
+              </w:rPr>
+              <m:t>f</m:t>
+            </m:r>
+          </m:sub>
+        </m:sSub>
+        <m:r>
+          <w:rPr>
+            <w:rFonts w:ascii="Cambria Math" w:hAnsi="Cambria Math" w:cs="Arial"/>
+          </w:rPr>
+          <m:t>)</m:t>
+        </m:r>
+        <m:r>
+          <w:rPr>
+            <w:rFonts w:ascii="Cambria Math" w:hAnsi="Cambria Math"/>
+          </w:rPr>
+          <m:t>=</m:t>
+        </m:r>
+        <m:f>
+          <m:fPr>
+            <m:ctrlPr>
+              <w:rPr>
+                <w:rFonts w:ascii="Cambria Math" w:hAnsi="Cambria Math"/>
+                <w:i/>
+              </w:rPr>
+            </m:ctrlPr>
+          </m:fPr>
+          <m:num>
+            <m:sSub>
+              <m:sSubPr>
+                <m:ctrlPr>
+                  <w:rPr>
+                    <w:rFonts w:ascii="Cambria Math" w:hAnsi="Cambria Math"/>
+                    <w:i/>
+                  </w:rPr>
+                </m:ctrlPr>
+              </m:sSubPr>
+              <m:e>
+                <m:r>
+                  <w:rPr>
+                    <w:rFonts w:ascii="Cambria Math" w:hAnsi="Cambria Math"/>
+                  </w:rPr>
+                  <m:t>f</m:t>
+                </m:r>
+              </m:e>
+              <m:sub>
+                <m:r>
+                  <w:rPr>
+                    <w:rFonts w:ascii="Cambria Math" w:hAnsi="Cambria Math"/>
+                  </w:rPr>
+                  <m:t>b</m:t>
+                </m:r>
+              </m:sub>
+            </m:sSub>
+            <m:r>
+              <w:rPr>
+                <w:rFonts w:ascii="Cambria Math" w:hAnsi="Cambria Math"/>
+              </w:rPr>
+              <m:t>XZ-</m:t>
+            </m:r>
+            <m:sSub>
+              <m:sSubPr>
+                <m:ctrlPr>
+                  <w:rPr>
+                    <w:rFonts w:ascii="Cambria Math" w:hAnsi="Cambria Math"/>
+                    <w:i/>
+                  </w:rPr>
+                </m:ctrlPr>
+              </m:sSubPr>
+              <m:e>
+                <m:r>
+                  <w:rPr>
+                    <w:rFonts w:ascii="Cambria Math" w:hAnsi="Cambria Math"/>
+                  </w:rPr>
+                  <m:t>f</m:t>
+                </m:r>
+              </m:e>
+              <m:sub>
+                <m:r>
+                  <w:rPr>
+                    <w:rFonts w:ascii="Cambria Math" w:hAnsi="Cambria Math"/>
+                  </w:rPr>
+                  <m:t>f</m:t>
+                </m:r>
+              </m:sub>
+            </m:sSub>
+            <m:r>
+              <w:rPr>
+                <w:rFonts w:ascii="Cambria Math" w:hAnsi="Cambria Math"/>
+              </w:rPr>
+              <m:t>XZ-</m:t>
+            </m:r>
+            <m:sSub>
+              <m:sSubPr>
+                <m:ctrlPr>
+                  <w:rPr>
+                    <w:rFonts w:ascii="Cambria Math" w:hAnsi="Cambria Math"/>
+                    <w:i/>
+                  </w:rPr>
+                </m:ctrlPr>
+              </m:sSubPr>
+              <m:e>
+                <m:r>
+                  <w:rPr>
+                    <w:rFonts w:ascii="Cambria Math" w:hAnsi="Cambria Math"/>
+                  </w:rPr>
+                  <m:t>f</m:t>
+                </m:r>
+              </m:e>
+              <m:sub>
+                <m:r>
+                  <w:rPr>
+                    <w:rFonts w:ascii="Cambria Math" w:hAnsi="Cambria Math"/>
+                  </w:rPr>
+                  <m:t>f</m:t>
+                </m:r>
+              </m:sub>
+            </m:sSub>
+            <m:r>
+              <w:rPr>
+                <w:rFonts w:ascii="Cambria Math" w:hAnsi="Cambria Math"/>
+              </w:rPr>
+              <m:t>Xb</m:t>
+            </m:r>
+          </m:num>
+          <m:den>
+            <m:r>
+              <w:rPr>
+                <w:rFonts w:ascii="Cambria Math" w:hAnsi="Cambria Math"/>
+              </w:rPr>
+              <m:t>Z</m:t>
+            </m:r>
+            <m:d>
+              <m:dPr>
+                <m:ctrlPr>
+                  <w:rPr>
+                    <w:rFonts w:ascii="Cambria Math" w:hAnsi="Cambria Math"/>
+                    <w:i/>
+                  </w:rPr>
+                </m:ctrlPr>
+              </m:dPr>
+              <m:e>
+                <m:r>
+                  <w:rPr>
+                    <w:rFonts w:ascii="Cambria Math" w:hAnsi="Cambria Math"/>
+                  </w:rPr>
+                  <m:t>Z+b</m:t>
+                </m:r>
+              </m:e>
+            </m:d>
+          </m:den>
+        </m:f>
+      </m:oMath>
+      <w:r>
+        <w:rPr>
+          <w:rFonts w:eastAsiaTheme="minorEastAsia"/>
+        </w:rPr>
+        <w:tab/>
+        <w:t>(29</w:t>
+      </w:r>
+      <w:r>
+        <w:rPr>
+          <w:rFonts w:eastAsiaTheme="minorEastAsia"/>
+        </w:rPr>
+        <w:t>)</w:t>
+      </w:r>
+    </w:p>
+    <w:p>
+      <w:pPr>
+        <w:tabs>
+          <w:tab w:val="center" w:pos="4867"/>
+          <w:tab w:val="right" w:pos="9720"/>
+        </w:tabs>
+        <w:rPr>
+          <w:rFonts w:eastAsiaTheme="minorEastAsia"/>
+        </w:rPr>
+      </w:pPr>
+      <w:r>
+        <w:rPr>
+          <w:rFonts w:eastAsiaTheme="minorEastAsia"/>
+        </w:rPr>
+        <w:tab/>
+        <w:t xml:space="preserve"> </w:t>
+      </w:r>
+      <m:oMath>
+        <m:r>
+          <w:rPr>
+            <w:rFonts w:ascii="Cambria Math" w:hAnsi="Cambria Math" w:cs="Arial"/>
+          </w:rPr>
+          <m:t>h(</m:t>
+        </m:r>
+        <m:sSub>
+          <m:sSubPr>
+            <m:ctrlPr>
+              <w:rPr>
+                <w:rFonts w:ascii="Cambria Math" w:hAnsi="Cambria Math" w:cs="Arial"/>
+                <w:i/>
+              </w:rPr>
+            </m:ctrlPr>
+          </m:sSubPr>
+          <m:e>
+            <m:acc>
+              <m:accPr>
+                <m:chr m:val="̅"/>
+                <m:ctrlPr>
+                  <w:rPr>
+                    <w:rFonts w:ascii="Cambria Math" w:hAnsi="Cambria Math" w:cs="Arial"/>
+                    <w:i/>
+                  </w:rPr>
+                </m:ctrlPr>
+              </m:accPr>
+              <m:e>
+                <m:r>
+                  <w:rPr>
+                    <w:rFonts w:ascii="Cambria Math" w:hAnsi="Cambria Math" w:cs="Arial"/>
+                  </w:rPr>
+                  <m:t>x</m:t>
+                </m:r>
+              </m:e>
+            </m:acc>
+          </m:e>
+          <m:sub>
+            <m:r>
+              <w:rPr>
+                <w:rFonts w:ascii="Cambria Math" w:hAnsi="Cambria Math" w:cs="Arial"/>
+              </w:rPr>
+              <m:t>f</m:t>
+            </m:r>
+          </m:sub>
+        </m:sSub>
+        <m:r>
+          <w:rPr>
+            <w:rFonts w:ascii="Cambria Math" w:hAnsi="Cambria Math" w:cs="Arial"/>
+          </w:rPr>
+          <m:t>)</m:t>
+        </m:r>
+        <m:r>
+          <w:rPr>
+            <w:rFonts w:ascii="Cambria Math" w:hAnsi="Cambria Math"/>
+          </w:rPr>
+          <m:t>=</m:t>
+        </m:r>
+        <m:f>
+          <m:fPr>
+            <m:ctrlPr>
+              <w:rPr>
+                <w:rFonts w:ascii="Cambria Math" w:hAnsi="Cambria Math"/>
+                <w:i/>
+              </w:rPr>
+            </m:ctrlPr>
+          </m:fPr>
+          <m:num>
+            <m:sSub>
+              <m:sSubPr>
+                <m:ctrlPr>
+                  <w:rPr>
+                    <w:rFonts w:ascii="Cambria Math" w:hAnsi="Cambria Math"/>
+                    <w:i/>
+                  </w:rPr>
+                </m:ctrlPr>
+              </m:sSubPr>
+              <m:e>
+                <m:r>
+                  <w:rPr>
+                    <w:rFonts w:ascii="Cambria Math" w:hAnsi="Cambria Math"/>
+                  </w:rPr>
+                  <m:t>f</m:t>
+                </m:r>
+              </m:e>
+              <m:sub>
+                <m:r>
+                  <w:rPr>
+                    <w:rFonts w:ascii="Cambria Math" w:hAnsi="Cambria Math"/>
+                  </w:rPr>
+                  <m:t>b</m:t>
+                </m:r>
+              </m:sub>
+            </m:sSub>
+            <m:d>
+              <m:dPr>
+                <m:ctrlPr>
+                  <w:rPr>
+                    <w:rFonts w:ascii="Cambria Math" w:hAnsi="Cambria Math"/>
+                    <w:i/>
+                  </w:rPr>
+                </m:ctrlPr>
+              </m:dPr>
+              <m:e>
+                <m:f>
+                  <m:fPr>
+                    <m:ctrlPr>
+                      <w:rPr>
+                        <w:rFonts w:ascii="Cambria Math" w:hAnsi="Cambria Math"/>
+                        <w:i/>
+                      </w:rPr>
+                    </m:ctrlPr>
+                  </m:fPr>
+                  <m:num>
+                    <m:sSub>
+                      <m:sSubPr>
+                        <m:ctrlPr>
+                          <w:rPr>
+                            <w:rFonts w:ascii="Cambria Math" w:hAnsi="Cambria Math"/>
+                            <w:i/>
+                          </w:rPr>
+                        </m:ctrlPr>
+                      </m:sSubPr>
+                      <m:e>
+                        <m:r>
+                          <w:rPr>
+                            <w:rFonts w:ascii="Cambria Math" w:hAnsi="Cambria Math"/>
+                          </w:rPr>
+                          <m:t>x</m:t>
+                        </m:r>
+                      </m:e>
+                      <m:sub>
+                        <m:r>
+                          <w:rPr>
+                            <w:rFonts w:ascii="Cambria Math" w:hAnsi="Cambria Math"/>
+                          </w:rPr>
+                          <m:t>f</m:t>
+                        </m:r>
+                      </m:sub>
+                    </m:sSub>
+                    <m:r>
+                      <w:rPr>
+                        <w:rFonts w:ascii="Cambria Math" w:hAnsi="Cambria Math"/>
+                      </w:rPr>
+                      <m:t>Z</m:t>
+                    </m:r>
+                  </m:num>
+                  <m:den>
+                    <m:sSub>
+                      <m:sSubPr>
+                        <m:ctrlPr>
+                          <w:rPr>
+                            <w:rFonts w:ascii="Cambria Math" w:hAnsi="Cambria Math"/>
+                            <w:i/>
+                          </w:rPr>
+                        </m:ctrlPr>
+                      </m:sSubPr>
+                      <m:e>
+                        <m:r>
+                          <w:rPr>
+                            <w:rFonts w:ascii="Cambria Math" w:hAnsi="Cambria Math"/>
+                          </w:rPr>
+                          <m:t>f</m:t>
+                        </m:r>
+                      </m:e>
+                      <m:sub>
+                        <m:r>
+                          <w:rPr>
+                            <w:rFonts w:ascii="Cambria Math" w:hAnsi="Cambria Math"/>
+                          </w:rPr>
+                          <m:t>f</m:t>
+                        </m:r>
+                      </m:sub>
+                    </m:sSub>
+                  </m:den>
+                </m:f>
+              </m:e>
+            </m:d>
+            <m:r>
+              <w:rPr>
+                <w:rFonts w:ascii="Cambria Math" w:hAnsi="Cambria Math"/>
+              </w:rPr>
+              <m:t>Z-</m:t>
+            </m:r>
+            <m:sSub>
+              <m:sSubPr>
+                <m:ctrlPr>
+                  <w:rPr>
+                    <w:rFonts w:ascii="Cambria Math" w:hAnsi="Cambria Math"/>
+                    <w:i/>
+                  </w:rPr>
+                </m:ctrlPr>
+              </m:sSubPr>
+              <m:e>
+                <m:r>
+                  <w:rPr>
+                    <w:rFonts w:ascii="Cambria Math" w:hAnsi="Cambria Math"/>
+                  </w:rPr>
+                  <m:t>f</m:t>
+                </m:r>
+              </m:e>
+              <m:sub>
+                <m:r>
+                  <w:rPr>
+                    <w:rFonts w:ascii="Cambria Math" w:hAnsi="Cambria Math"/>
+                  </w:rPr>
+                  <m:t>f</m:t>
+                </m:r>
+              </m:sub>
+            </m:sSub>
+            <m:d>
+              <m:dPr>
+                <m:ctrlPr>
+                  <w:rPr>
+                    <w:rFonts w:ascii="Cambria Math" w:hAnsi="Cambria Math"/>
+                    <w:i/>
+                  </w:rPr>
+                </m:ctrlPr>
+              </m:dPr>
+              <m:e>
+                <m:f>
+                  <m:fPr>
+                    <m:ctrlPr>
+                      <w:rPr>
+                        <w:rFonts w:ascii="Cambria Math" w:hAnsi="Cambria Math"/>
+                        <w:i/>
+                      </w:rPr>
+                    </m:ctrlPr>
+                  </m:fPr>
+                  <m:num>
+                    <m:sSub>
+                      <m:sSubPr>
+                        <m:ctrlPr>
+                          <w:rPr>
+                            <w:rFonts w:ascii="Cambria Math" w:hAnsi="Cambria Math"/>
+                            <w:i/>
+                          </w:rPr>
+                        </m:ctrlPr>
+                      </m:sSubPr>
+                      <m:e>
+                        <m:r>
+                          <w:rPr>
+                            <w:rFonts w:ascii="Cambria Math" w:hAnsi="Cambria Math"/>
+                          </w:rPr>
+                          <m:t>x</m:t>
+                        </m:r>
+                      </m:e>
+                      <m:sub>
+                        <m:r>
+                          <w:rPr>
+                            <w:rFonts w:ascii="Cambria Math" w:hAnsi="Cambria Math"/>
+                          </w:rPr>
+                          <m:t>f</m:t>
+                        </m:r>
+                      </m:sub>
+                    </m:sSub>
+                    <m:r>
+                      <w:rPr>
+                        <w:rFonts w:ascii="Cambria Math" w:hAnsi="Cambria Math"/>
+                      </w:rPr>
+                      <m:t>Z</m:t>
+                    </m:r>
+                  </m:num>
+                  <m:den>
+                    <m:sSub>
+                      <m:sSubPr>
+                        <m:ctrlPr>
+                          <w:rPr>
+                            <w:rFonts w:ascii="Cambria Math" w:hAnsi="Cambria Math"/>
+                            <w:i/>
+                          </w:rPr>
+                        </m:ctrlPr>
+                      </m:sSubPr>
+                      <m:e>
+                        <m:r>
+                          <w:rPr>
+                            <w:rFonts w:ascii="Cambria Math" w:hAnsi="Cambria Math"/>
+                          </w:rPr>
+                          <m:t>f</m:t>
+                        </m:r>
+                      </m:e>
+                      <m:sub>
+                        <m:r>
+                          <w:rPr>
+                            <w:rFonts w:ascii="Cambria Math" w:hAnsi="Cambria Math"/>
+                          </w:rPr>
+                          <m:t>f</m:t>
+                        </m:r>
+                      </m:sub>
+                    </m:sSub>
+                  </m:den>
+                </m:f>
+              </m:e>
+            </m:d>
+            <m:r>
+              <w:rPr>
+                <w:rFonts w:ascii="Cambria Math" w:hAnsi="Cambria Math"/>
+              </w:rPr>
+              <m:t>Z-</m:t>
+            </m:r>
+            <m:sSub>
+              <m:sSubPr>
+                <m:ctrlPr>
+                  <w:rPr>
+                    <w:rFonts w:ascii="Cambria Math" w:hAnsi="Cambria Math"/>
+                    <w:i/>
+                  </w:rPr>
+                </m:ctrlPr>
+              </m:sSubPr>
+              <m:e>
+                <m:r>
+                  <w:rPr>
+                    <w:rFonts w:ascii="Cambria Math" w:hAnsi="Cambria Math"/>
+                  </w:rPr>
+                  <m:t>f</m:t>
+                </m:r>
+              </m:e>
+              <m:sub>
+                <m:r>
+                  <w:rPr>
+                    <w:rFonts w:ascii="Cambria Math" w:hAnsi="Cambria Math"/>
+                  </w:rPr>
+                  <m:t>f</m:t>
+                </m:r>
+              </m:sub>
+            </m:sSub>
+            <m:d>
+              <m:dPr>
+                <m:ctrlPr>
+                  <w:rPr>
+                    <w:rFonts w:ascii="Cambria Math" w:hAnsi="Cambria Math"/>
+                    <w:i/>
+                  </w:rPr>
+                </m:ctrlPr>
+              </m:dPr>
+              <m:e>
+                <m:f>
+                  <m:fPr>
+                    <m:ctrlPr>
+                      <w:rPr>
+                        <w:rFonts w:ascii="Cambria Math" w:hAnsi="Cambria Math"/>
+                        <w:i/>
+                      </w:rPr>
+                    </m:ctrlPr>
+                  </m:fPr>
+                  <m:num>
+                    <m:sSub>
+                      <m:sSubPr>
+                        <m:ctrlPr>
+                          <w:rPr>
+                            <w:rFonts w:ascii="Cambria Math" w:hAnsi="Cambria Math"/>
+                            <w:i/>
+                          </w:rPr>
+                        </m:ctrlPr>
+                      </m:sSubPr>
+                      <m:e>
+                        <m:r>
+                          <w:rPr>
+                            <w:rFonts w:ascii="Cambria Math" w:hAnsi="Cambria Math"/>
+                          </w:rPr>
+                          <m:t>x</m:t>
+                        </m:r>
+                      </m:e>
+                      <m:sub>
+                        <m:r>
+                          <w:rPr>
+                            <w:rFonts w:ascii="Cambria Math" w:hAnsi="Cambria Math"/>
+                          </w:rPr>
+                          <m:t>f</m:t>
+                        </m:r>
+                      </m:sub>
+                    </m:sSub>
+                    <m:r>
+                      <w:rPr>
+                        <w:rFonts w:ascii="Cambria Math" w:hAnsi="Cambria Math"/>
+                      </w:rPr>
+                      <m:t>f</m:t>
+                    </m:r>
+                    <m:r>
+                      <w:rPr>
+                        <w:rFonts w:ascii="Cambria Math" w:hAnsi="Cambria Math"/>
+                      </w:rPr>
+                      <m:t>Z</m:t>
+                    </m:r>
+                  </m:num>
+                  <m:den>
+                    <m:sSub>
+                      <m:sSubPr>
+                        <m:ctrlPr>
+                          <w:rPr>
+                            <w:rFonts w:ascii="Cambria Math" w:hAnsi="Cambria Math"/>
+                            <w:i/>
+                          </w:rPr>
+                        </m:ctrlPr>
+                      </m:sSubPr>
+                      <m:e>
+                        <m:r>
+                          <w:rPr>
+                            <w:rFonts w:ascii="Cambria Math" w:hAnsi="Cambria Math"/>
+                          </w:rPr>
+                          <m:t>f</m:t>
+                        </m:r>
+                      </m:e>
+                      <m:sub>
+                        <m:r>
+                          <w:rPr>
+                            <w:rFonts w:ascii="Cambria Math" w:hAnsi="Cambria Math"/>
+                          </w:rPr>
+                          <m:t>f</m:t>
+                        </m:r>
+                      </m:sub>
+                    </m:sSub>
+                  </m:den>
+                </m:f>
+              </m:e>
+            </m:d>
+            <m:r>
+              <w:rPr>
+                <w:rFonts w:ascii="Cambria Math" w:hAnsi="Cambria Math"/>
+              </w:rPr>
+              <m:t>b</m:t>
+            </m:r>
+          </m:num>
+          <m:den>
+            <m:r>
+              <w:rPr>
+                <w:rFonts w:ascii="Cambria Math" w:hAnsi="Cambria Math"/>
+              </w:rPr>
+              <m:t>Z</m:t>
+            </m:r>
+            <m:d>
+              <m:dPr>
+                <m:ctrlPr>
+                  <w:rPr>
+                    <w:rFonts w:ascii="Cambria Math" w:hAnsi="Cambria Math"/>
+                    <w:i/>
+                  </w:rPr>
+                </m:ctrlPr>
+              </m:dPr>
+              <m:e>
+                <m:r>
+                  <w:rPr>
+                    <w:rFonts w:ascii="Cambria Math" w:hAnsi="Cambria Math"/>
+                  </w:rPr>
+                  <m:t>Z+b</m:t>
+                </m:r>
+              </m:e>
+            </m:d>
+          </m:den>
+        </m:f>
+      </m:oMath>
+      <w:r>
+        <w:rPr>
+          <w:rFonts w:eastAsiaTheme="minorEastAsia"/>
+        </w:rPr>
+        <w:tab/>
+        <w:t>(30)</w:t>
+      </w:r>
+    </w:p>
+    <w:p>
+      <w:pPr>
+        <w:tabs>
+          <w:tab w:val="center" w:pos="4867"/>
+          <w:tab w:val="right" w:pos="9720"/>
+        </w:tabs>
+        <w:rPr>
+          <w:rFonts w:eastAsiaTheme="minorEastAsia"/>
+        </w:rPr>
+      </w:pPr>
+      <w:r>
+        <w:rPr>
+          <w:rFonts w:eastAsiaTheme="minorEastAsia"/>
+        </w:rPr>
+        <w:tab/>
+        <w:t xml:space="preserve"> </w:t>
+      </w:r>
+      <m:oMath>
+        <m:r>
+          <w:rPr>
+            <w:rFonts w:ascii="Cambria Math" w:hAnsi="Cambria Math" w:cs="Arial"/>
+          </w:rPr>
+          <m:t>h(</m:t>
+        </m:r>
+        <m:sSub>
+          <m:sSubPr>
+            <m:ctrlPr>
+              <w:rPr>
+                <w:rFonts w:ascii="Cambria Math" w:hAnsi="Cambria Math" w:cs="Arial"/>
+                <w:i/>
+              </w:rPr>
+            </m:ctrlPr>
+          </m:sSubPr>
+          <m:e>
+            <m:acc>
+              <m:accPr>
+                <m:chr m:val="̅"/>
+                <m:ctrlPr>
+                  <w:rPr>
+                    <w:rFonts w:ascii="Cambria Math" w:hAnsi="Cambria Math" w:cs="Arial"/>
+                    <w:i/>
+                  </w:rPr>
+                </m:ctrlPr>
+              </m:accPr>
+              <m:e>
+                <m:r>
+                  <w:rPr>
+                    <w:rFonts w:ascii="Cambria Math" w:hAnsi="Cambria Math" w:cs="Arial"/>
+                  </w:rPr>
+                  <m:t>x</m:t>
+                </m:r>
+              </m:e>
+            </m:acc>
+          </m:e>
+          <m:sub>
+            <m:r>
+              <w:rPr>
+                <w:rFonts w:ascii="Cambria Math" w:hAnsi="Cambria Math" w:cs="Arial"/>
+              </w:rPr>
+              <m:t>f</m:t>
+            </m:r>
+          </m:sub>
+        </m:sSub>
+        <m:r>
+          <w:rPr>
+            <w:rFonts w:ascii="Cambria Math" w:hAnsi="Cambria Math" w:cs="Arial"/>
+          </w:rPr>
+          <m:t>)</m:t>
+        </m:r>
+        <m:r>
+          <w:rPr>
+            <w:rFonts w:ascii="Cambria Math" w:hAnsi="Cambria Math"/>
+          </w:rPr>
+          <m:t>=</m:t>
+        </m:r>
+        <m:f>
+          <m:fPr>
+            <m:ctrlPr>
+              <w:rPr>
+                <w:rFonts w:ascii="Cambria Math" w:hAnsi="Cambria Math"/>
+                <w:i/>
+              </w:rPr>
+            </m:ctrlPr>
+          </m:fPr>
+          <m:num>
+            <m:sSub>
+              <m:sSubPr>
+                <m:ctrlPr>
+                  <w:rPr>
+                    <w:rFonts w:ascii="Cambria Math" w:hAnsi="Cambria Math"/>
+                    <w:i/>
+                  </w:rPr>
+                </m:ctrlPr>
+              </m:sSubPr>
+              <m:e>
+                <m:r>
+                  <w:rPr>
+                    <w:rFonts w:ascii="Cambria Math" w:hAnsi="Cambria Math"/>
+                  </w:rPr>
+                  <m:t>x</m:t>
+                </m:r>
+              </m:e>
+              <m:sub>
+                <m:r>
+                  <w:rPr>
+                    <w:rFonts w:ascii="Cambria Math" w:hAnsi="Cambria Math"/>
+                  </w:rPr>
+                  <m:t>f</m:t>
+                </m:r>
+              </m:sub>
+            </m:sSub>
+            <m:d>
+              <m:dPr>
+                <m:ctrlPr>
+                  <w:rPr>
+                    <w:rFonts w:ascii="Cambria Math" w:hAnsi="Cambria Math"/>
+                    <w:i/>
+                  </w:rPr>
+                </m:ctrlPr>
+              </m:dPr>
+              <m:e>
+                <m:f>
+                  <m:fPr>
+                    <m:ctrlPr>
+                      <w:rPr>
+                        <w:rFonts w:ascii="Cambria Math" w:hAnsi="Cambria Math"/>
+                        <w:i/>
+                      </w:rPr>
+                    </m:ctrlPr>
+                  </m:fPr>
+                  <m:num>
+                    <m:sSub>
+                      <m:sSubPr>
+                        <m:ctrlPr>
+                          <w:rPr>
+                            <w:rFonts w:ascii="Cambria Math" w:hAnsi="Cambria Math"/>
+                            <w:i/>
+                          </w:rPr>
+                        </m:ctrlPr>
+                      </m:sSubPr>
+                      <m:e>
+                        <m:r>
+                          <w:rPr>
+                            <w:rFonts w:ascii="Cambria Math" w:hAnsi="Cambria Math"/>
+                          </w:rPr>
+                          <m:t>f</m:t>
+                        </m:r>
+                      </m:e>
+                      <m:sub>
+                        <m:r>
+                          <w:rPr>
+                            <w:rFonts w:ascii="Cambria Math" w:hAnsi="Cambria Math"/>
+                          </w:rPr>
+                          <m:t>b</m:t>
+                        </m:r>
+                      </m:sub>
+                    </m:sSub>
+                  </m:num>
+                  <m:den>
+                    <m:sSub>
+                      <m:sSubPr>
+                        <m:ctrlPr>
+                          <w:rPr>
+                            <w:rFonts w:ascii="Cambria Math" w:hAnsi="Cambria Math"/>
+                            <w:i/>
+                          </w:rPr>
+                        </m:ctrlPr>
+                      </m:sSubPr>
+                      <m:e>
+                        <m:r>
+                          <w:rPr>
+                            <w:rFonts w:ascii="Cambria Math" w:hAnsi="Cambria Math"/>
+                          </w:rPr>
+                          <m:t>f</m:t>
+                        </m:r>
+                      </m:e>
+                      <m:sub>
+                        <m:r>
+                          <w:rPr>
+                            <w:rFonts w:ascii="Cambria Math" w:hAnsi="Cambria Math"/>
+                          </w:rPr>
+                          <m:t>f</m:t>
+                        </m:r>
+                      </m:sub>
+                    </m:sSub>
+                  </m:den>
+                </m:f>
+                <m:r>
+                  <w:rPr>
+                    <w:rFonts w:ascii="Cambria Math" w:hAnsi="Cambria Math"/>
+                  </w:rPr>
+                  <m:t>Z-Z-b</m:t>
+                </m:r>
+              </m:e>
+            </m:d>
+          </m:num>
+          <m:den>
+            <m:r>
+              <w:rPr>
+                <w:rFonts w:ascii="Cambria Math" w:hAnsi="Cambria Math"/>
+              </w:rPr>
+              <m:t>Z+b</m:t>
+            </m:r>
+          </m:den>
+        </m:f>
+      </m:oMath>
+      <w:r>
+        <w:rPr>
+          <w:rFonts w:eastAsiaTheme="minorEastAsia"/>
+        </w:rPr>
+        <w:tab/>
+        <w:t>(31)</w:t>
+      </w:r>
+    </w:p>
+    <w:p>
+      <w:pPr>
+        <w:tabs>
+          <w:tab w:val="center" w:pos="4867"/>
+          <w:tab w:val="right" w:pos="9720"/>
+        </w:tabs>
+        <w:rPr>
+          <w:rFonts w:eastAsiaTheme="minorEastAsia"/>
+        </w:rPr>
+      </w:pPr>
+      <w:r>
+        <w:rPr>
+          <w:rFonts w:eastAsiaTheme="minorEastAsia"/>
+        </w:rPr>
+        <w:t xml:space="preserve">We find </w:t>
+      </w:r>
+      <m:oMath>
+        <m:r>
+          <w:rPr>
+            <w:rFonts w:ascii="Cambria Math" w:hAnsi="Cambria Math" w:cs="Arial"/>
+          </w:rPr>
+          <m:t>h(</m:t>
+        </m:r>
+        <m:sSub>
+          <m:sSubPr>
+            <m:ctrlPr>
+              <w:rPr>
+                <w:rFonts w:ascii="Cambria Math" w:hAnsi="Cambria Math" w:cs="Arial"/>
+                <w:i/>
+              </w:rPr>
+            </m:ctrlPr>
+          </m:sSubPr>
+          <m:e>
+            <m:acc>
+              <m:accPr>
+                <m:chr m:val="̅"/>
+                <m:ctrlPr>
+                  <w:rPr>
+                    <w:rFonts w:ascii="Cambria Math" w:hAnsi="Cambria Math" w:cs="Arial"/>
+                    <w:i/>
+                  </w:rPr>
+                </m:ctrlPr>
+              </m:accPr>
+              <m:e>
+                <m:r>
+                  <w:rPr>
+                    <w:rFonts w:ascii="Cambria Math" w:hAnsi="Cambria Math" w:cs="Arial"/>
+                  </w:rPr>
+                  <m:t>x</m:t>
+                </m:r>
+              </m:e>
+            </m:acc>
+          </m:e>
+          <m:sub>
+            <m:r>
+              <w:rPr>
+                <w:rFonts w:ascii="Cambria Math" w:hAnsi="Cambria Math" w:cs="Arial"/>
+              </w:rPr>
+              <m:t>b</m:t>
+            </m:r>
+          </m:sub>
+        </m:sSub>
+        <m:r>
+          <w:rPr>
+            <w:rFonts w:ascii="Cambria Math" w:hAnsi="Cambria Math" w:cs="Arial"/>
+          </w:rPr>
+          <m:t>)</m:t>
+        </m:r>
+      </m:oMath>
+      <w:r>
+        <w:rPr>
+          <w:rFonts w:eastAsiaTheme="minorEastAsia"/>
+        </w:rPr>
+        <w:t xml:space="preserve"> </w:t>
+      </w:r>
+      <w:r>
+        <w:rPr>
+          <w:rFonts w:eastAsiaTheme="minorEastAsia"/>
+        </w:rPr>
+        <w:t xml:space="preserve">or </w:t>
+      </w:r>
+      <m:oMath>
+        <m:r>
+          <w:rPr>
+            <w:rFonts w:ascii="Cambria Math" w:hAnsi="Cambria Math" w:cs="Arial"/>
+          </w:rPr>
+          <m:t>Z</m:t>
+        </m:r>
+        <m:r>
+          <w:rPr>
+            <w:rFonts w:ascii="Cambria Math" w:hAnsi="Cambria Math" w:cs="Arial"/>
+          </w:rPr>
+          <m:t>(</m:t>
+        </m:r>
+        <m:sSub>
+          <m:sSubPr>
+            <m:ctrlPr>
+              <w:rPr>
+                <w:rFonts w:ascii="Cambria Math" w:hAnsi="Cambria Math" w:cs="Arial"/>
+                <w:i/>
+              </w:rPr>
+            </m:ctrlPr>
+          </m:sSubPr>
+          <m:e>
+            <m:acc>
+              <m:accPr>
+                <m:chr m:val="̅"/>
+                <m:ctrlPr>
+                  <w:rPr>
+                    <w:rFonts w:ascii="Cambria Math" w:hAnsi="Cambria Math" w:cs="Arial"/>
+                    <w:i/>
+                  </w:rPr>
+                </m:ctrlPr>
+              </m:accPr>
+              <m:e>
+                <m:r>
+                  <w:rPr>
+                    <w:rFonts w:ascii="Cambria Math" w:hAnsi="Cambria Math" w:cs="Arial"/>
+                  </w:rPr>
+                  <m:t>x</m:t>
+                </m:r>
+              </m:e>
+            </m:acc>
+          </m:e>
+          <m:sub>
+            <m:r>
+              <w:rPr>
+                <w:rFonts w:ascii="Cambria Math" w:hAnsi="Cambria Math" w:cs="Arial"/>
+              </w:rPr>
+              <m:t>f</m:t>
+            </m:r>
+          </m:sub>
+        </m:sSub>
+        <m:r>
+          <w:rPr>
+            <w:rFonts w:ascii="Cambria Math" w:hAnsi="Cambria Math" w:cs="Arial"/>
+          </w:rPr>
+          <m:t>)</m:t>
+        </m:r>
+      </m:oMath>
+      <w:r>
+        <w:rPr>
+          <w:rFonts w:eastAsiaTheme="minorEastAsia"/>
+        </w:rPr>
+        <w:t xml:space="preserve">  </w:t>
+      </w:r>
+      <w:r>
+        <w:rPr>
+          <w:rFonts w:eastAsiaTheme="minorEastAsia"/>
+        </w:rPr>
+        <w:t xml:space="preserve">using </w:t>
+      </w:r>
+      <w:r>
+        <w:rPr>
+          <w:rFonts w:eastAsiaTheme="minorEastAsia"/>
+        </w:rPr>
+        <w:t>the following energy equation along a radial line:</w:t>
+      </w:r>
+      <w:r>
+        <w:rPr>
+          <w:rFonts w:ascii="Cambria Math" w:hAnsi="Cambria Math" w:cs="Arial"/>
+        </w:rPr>
+        <w:br/>
+      </w:r>
+      <w:r>
+        <w:rPr>
+          <w:rFonts w:eastAsiaTheme="minorEastAsia"/>
+        </w:rPr>
+        <w:tab/>
+      </w:r>
+      <m:oMath>
+        <m:sSub>
+          <m:sSubPr>
+            <m:ctrlPr>
+              <w:rPr>
+                <w:rFonts w:ascii="Cambria Math" w:hAnsi="Cambria Math" w:cs="Arial"/>
+                <w:i/>
+              </w:rPr>
+            </m:ctrlPr>
+          </m:sSubPr>
+          <m:e>
+            <m:r>
+              <w:rPr>
+                <w:rFonts w:ascii="Cambria Math" w:hAnsi="Cambria Math" w:cs="Arial"/>
+              </w:rPr>
+              <m:t>E</m:t>
+            </m:r>
+          </m:e>
+          <m:sub>
+            <m:r>
+              <w:rPr>
+                <w:rFonts w:ascii="Cambria Math" w:hAnsi="Cambria Math" w:cs="Arial"/>
+              </w:rPr>
+              <m:t>matc</m:t>
+            </m:r>
+            <m:r>
+              <w:rPr>
+                <w:rFonts w:ascii="Cambria Math" w:hAnsi="Cambria Math" w:cs="Arial"/>
+              </w:rPr>
+              <m:t>h</m:t>
+            </m:r>
+          </m:sub>
+        </m:sSub>
+        <m:r>
+          <w:rPr>
+            <w:rFonts w:ascii="Cambria Math" w:hAnsi="Cambria Math" w:cs="Arial"/>
           </w:rPr>
           <m:t>=</m:t>
         </m:r>
@@ -5870,7 +7848,6 @@
                 <m:r>
                   <w:rPr>
                     <w:rFonts w:ascii="Cambria Math" w:hAnsi="Cambria Math" w:cs="Arial"/>
-                    <w:lang w:val="fr-FR"/>
                   </w:rPr>
                   <m:t>1</m:t>
                 </m:r>
@@ -5879,7 +7856,6 @@
                 <m:r>
                   <w:rPr>
                     <w:rFonts w:ascii="Cambria Math" w:hAnsi="Cambria Math" w:cs="Arial"/>
-                    <w:lang w:val="fr-FR"/>
                   </w:rPr>
                   <m:t>2</m:t>
                 </m:r>
@@ -6044,7 +8020,6 @@
                     <m:r>
                       <w:rPr>
                         <w:rFonts w:ascii="Cambria Math" w:hAnsi="Cambria Math" w:cs="Arial"/>
-                        <w:lang w:val="fr-FR"/>
                       </w:rPr>
                       <m:t>-</m:t>
                     </m:r>
@@ -6119,14 +8094,13 @@
                               <w:rPr>
                                 <w:rFonts w:ascii="Cambria Math" w:hAnsi="Cambria Math" w:cs="Arial"/>
                               </w:rPr>
-                              <m:t>b</m:t>
+                              <m:t>f</m:t>
                             </m:r>
                           </m:sub>
                         </m:sSub>
                         <m:r>
                           <w:rPr>
                             <w:rFonts w:ascii="Cambria Math" w:hAnsi="Cambria Math" w:cs="Arial"/>
-                            <w:lang w:val="fr-FR"/>
                           </w:rPr>
                           <m:t>+h(</m:t>
                         </m:r>
@@ -6165,14 +8139,13 @@
                               <w:rPr>
                                 <w:rFonts w:ascii="Cambria Math" w:hAnsi="Cambria Math" w:cs="Arial"/>
                               </w:rPr>
-                              <m:t>b</m:t>
+                              <m:t>f</m:t>
                             </m:r>
                           </m:sub>
                         </m:sSub>
                         <m:r>
                           <w:rPr>
                             <w:rFonts w:ascii="Cambria Math" w:hAnsi="Cambria Math" w:cs="Arial"/>
-                            <w:lang w:val="fr-FR"/>
                           </w:rPr>
                           <m:t>)</m:t>
                         </m:r>
@@ -6185,7 +8158,6 @@
                 <m:r>
                   <w:rPr>
                     <w:rFonts w:ascii="Cambria Math" w:hAnsi="Cambria Math" w:cs="Arial"/>
-                    <w:lang w:val="fr-FR"/>
                   </w:rPr>
                   <m:t>2</m:t>
                 </m:r>
@@ -6216,15 +8188,13 @@
       <w:r>
         <w:rPr>
           <w:rFonts w:eastAsiaTheme="minorEastAsia"/>
-          <w:lang w:val="fr-FR"/>
         </w:rPr>
         <w:tab/>
-        <w:t>(21</w:t>
-      </w:r>
-      <w:r>
-        <w:rPr>
-          <w:rFonts w:eastAsiaTheme="minorEastAsia"/>
-          <w:lang w:val="fr-FR"/>
+        <w:t>(32</w:t>
+      </w:r>
+      <w:r>
+        <w:rPr>
+          <w:rFonts w:eastAsiaTheme="minorEastAsia"/>
         </w:rPr>
         <w:t>)</w:t>
       </w:r>
@@ -6237,21 +8207,13 @@
         </w:tabs>
         <w:rPr>
           <w:rFonts w:eastAsiaTheme="minorEastAsia"/>
-          <w:lang w:val="fr-FR"/>
         </w:rPr>
       </w:pPr>
       <w:r>
         <w:rPr>
           <w:rFonts w:eastAsiaTheme="minorEastAsia"/>
-          <w:lang w:val="fr-FR"/>
         </w:rPr>
         <w:tab/>
-      </w:r>
-      <w:r>
-        <w:rPr>
-          <w:rFonts w:eastAsiaTheme="minorEastAsia"/>
-          <w:lang w:val="fr-FR"/>
-        </w:rPr>
         <w:t xml:space="preserve"> </w:t>
       </w:r>
       <m:oMath>
@@ -6282,7 +8244,6 @@
             <m:r>
               <w:rPr>
                 <w:rFonts w:ascii="Cambria Math" w:hAnsi="Cambria Math" w:cs="Arial"/>
-                <w:lang w:val="fr-FR"/>
               </w:rPr>
               <m:t>h</m:t>
             </m:r>
@@ -6291,7 +8252,6 @@
         <m:r>
           <w:rPr>
             <w:rFonts w:ascii="Cambria Math" w:hAnsi="Cambria Math" w:cs="Arial"/>
-            <w:lang w:val="fr-FR"/>
           </w:rPr>
           <m:t>=</m:t>
         </m:r>
@@ -6308,7 +8268,6 @@
             <m:r>
               <w:rPr>
                 <w:rFonts w:ascii="Cambria Math" w:hAnsi="Cambria Math" w:cs="Arial"/>
-                <w:lang w:val="fr-FR"/>
               </w:rPr>
               <m:t>1</m:t>
             </m:r>
@@ -6317,7 +8276,6 @@
             <m:r>
               <w:rPr>
                 <w:rFonts w:ascii="Cambria Math" w:hAnsi="Cambria Math" w:cs="Arial"/>
-                <w:lang w:val="fr-FR"/>
               </w:rPr>
               <m:t>2</m:t>
             </m:r>
@@ -6376,7 +8334,6 @@
                       </m:rPr>
                       <w:rPr>
                         <w:rFonts w:ascii="Cambria Math" w:hAnsi="Cambria Math" w:cs="Arial"/>
-                        <w:lang w:val="fr-FR"/>
                       </w:rPr>
                       <m:t>∇</m:t>
                     </m:r>
@@ -6447,7 +8404,6 @@
                   </m:rPr>
                   <w:rPr>
                     <w:rFonts w:ascii="Cambria Math" w:hAnsi="Cambria Math" w:cs="Arial"/>
-                    <w:lang w:val="fr-FR"/>
                   </w:rPr>
                   <m:t>2</m:t>
                 </m:r>
@@ -6478,29 +8434,25 @@
       <w:r>
         <w:rPr>
           <w:rFonts w:eastAsiaTheme="minorEastAsia"/>
-          <w:lang w:val="fr-FR"/>
         </w:rPr>
         <w:tab/>
-        <w:t>(22</w:t>
-      </w:r>
-      <w:r>
-        <w:rPr>
-          <w:rFonts w:eastAsiaTheme="minorEastAsia"/>
-          <w:lang w:val="fr-FR"/>
+        <w:t>(33</w:t>
+      </w:r>
+      <w:r>
+        <w:rPr>
+          <w:rFonts w:eastAsiaTheme="minorEastAsia"/>
         </w:rPr>
         <w:t>)</w:t>
       </w:r>
-      <m:r>
+      <w:r>
         <w:rPr>
           <w:rFonts w:ascii="Cambria Math" w:hAnsi="Cambria Math" w:cs="Arial"/>
-          <w:lang w:val="fr-FR"/>
         </w:rPr>
         <w:br/>
-      </m:r>
-      <w:r>
-        <w:rPr>
-          <w:rFonts w:eastAsiaTheme="minorEastAsia"/>
-          <w:lang w:val="fr-FR"/>
+      </w:r>
+      <w:r>
+        <w:rPr>
+          <w:rFonts w:eastAsiaTheme="minorEastAsia"/>
         </w:rPr>
         <w:tab/>
       </w:r>
@@ -6534,7 +8486,6 @@
         <m:r>
           <w:rPr>
             <w:rFonts w:ascii="Cambria Math" w:hAnsi="Cambria Math" w:cs="Arial"/>
-            <w:lang w:val="fr-FR"/>
           </w:rPr>
           <m:t xml:space="preserve">= </m:t>
         </m:r>
@@ -6565,7 +8516,6 @@
             <m:r>
               <w:rPr>
                 <w:rFonts w:ascii="Cambria Math" w:hAnsi="Cambria Math" w:cs="Arial"/>
-                <w:lang w:val="fr-FR"/>
               </w:rPr>
               <m:t>h</m:t>
             </m:r>
@@ -6574,7 +8524,6 @@
         <m:r>
           <w:rPr>
             <w:rFonts w:ascii="Cambria Math" w:hAnsi="Cambria Math" w:cs="Arial"/>
-            <w:lang w:val="fr-FR"/>
           </w:rPr>
           <m:t>+</m:t>
         </m:r>
@@ -6605,7 +8554,6 @@
             <m:r>
               <w:rPr>
                 <w:rFonts w:ascii="Cambria Math" w:hAnsi="Cambria Math" w:cs="Arial"/>
-                <w:lang w:val="fr-FR"/>
               </w:rPr>
               <m:t>h</m:t>
             </m:r>
@@ -6615,15 +8563,13 @@
       <w:r>
         <w:rPr>
           <w:rFonts w:eastAsiaTheme="minorEastAsia"/>
-          <w:lang w:val="fr-FR"/>
         </w:rPr>
         <w:tab/>
-        <w:t>(23</w:t>
-      </w:r>
-      <w:r>
-        <w:rPr>
-          <w:rFonts w:eastAsiaTheme="minorEastAsia"/>
-          <w:lang w:val="fr-FR"/>
+        <w:t>(34</w:t>
+      </w:r>
+      <w:r>
+        <w:rPr>
+          <w:rFonts w:eastAsiaTheme="minorEastAsia"/>
         </w:rPr>
         <w:t>)</w:t>
       </w:r>
@@ -6648,7 +8594,25 @@
         <w:rPr>
           <w:rFonts w:eastAsiaTheme="minorEastAsia"/>
         </w:rPr>
-        <w:t>, we can compute W from equation (9) or (10) as follows:</w:t>
+        <w:t xml:space="preserve"> and </w:t>
+      </w:r>
+      <w:r>
+        <w:rPr>
+          <w:rFonts w:eastAsiaTheme="minorEastAsia"/>
+        </w:rPr>
+        <w:t xml:space="preserve">Z </w:t>
+      </w:r>
+      <w:r>
+        <w:rPr>
+          <w:rFonts w:eastAsiaTheme="minorEastAsia"/>
+        </w:rPr>
+        <w:t xml:space="preserve">we </w:t>
+      </w:r>
+      <w:r>
+        <w:rPr>
+          <w:rFonts w:eastAsiaTheme="minorEastAsia"/>
+        </w:rPr>
+        <w:t>can compute W from equation (9) or (10) as follows:</w:t>
       </w:r>
     </w:p>
     <w:p>
@@ -6784,19 +8748,7 @@
               <w:rPr>
                 <w:rFonts w:ascii="Cambria Math" w:hAnsi="Cambria Math"/>
               </w:rPr>
-              <m:t>U-</m:t>
-            </m:r>
-            <m:r>
-              <w:rPr>
-                <w:rFonts w:ascii="Cambria Math" w:hAnsi="Cambria Math"/>
-              </w:rPr>
-              <m:t>x</m:t>
-            </m:r>
-            <m:r>
-              <w:rPr>
-                <w:rFonts w:ascii="Cambria Math" w:hAnsi="Cambria Math"/>
-              </w:rPr>
-              <m:t>W</m:t>
+              <m:t>U-xW</m:t>
             </m:r>
           </m:num>
           <m:den>
@@ -6814,7 +8766,7 @@
           <w:rFonts w:eastAsiaTheme="minorEastAsia"/>
         </w:rPr>
         <w:tab/>
-        <w:t>(21</w:t>
+        <w:t>(35</w:t>
       </w:r>
       <w:r>
         <w:rPr>
@@ -6896,13 +8848,7 @@
                   <w:rPr>
                     <w:rFonts w:ascii="Cambria Math" w:hAnsi="Cambria Math"/>
                   </w:rPr>
-                  <m:t>x</m:t>
-                </m:r>
-                <m:r>
-                  <w:rPr>
-                    <w:rFonts w:ascii="Cambria Math" w:hAnsi="Cambria Math"/>
-                  </w:rPr>
-                  <m:t>+h</m:t>
+                  <m:t>x+h</m:t>
                 </m:r>
               </m:e>
             </m:d>
@@ -7004,7 +8950,13 @@
           <w:rFonts w:eastAsiaTheme="minorEastAsia"/>
         </w:rPr>
         <w:tab/>
-        <w:t>(22)</w:t>
+        <w:t>(36</w:t>
+      </w:r>
+      <w:r>
+        <w:rPr>
+          <w:rFonts w:eastAsiaTheme="minorEastAsia"/>
+        </w:rPr>
+        <w:t>)</w:t>
       </w:r>
     </w:p>
     <w:p>
@@ -7056,94 +9008,6 @@
         </w:rPr>
         <w:t>QED</w:t>
       </w:r>
-    </w:p>
-    <w:p>
-      <w:pPr>
-        <w:tabs>
-          <w:tab w:val="center" w:pos="4867"/>
-          <w:tab w:val="right" w:pos="9720"/>
-        </w:tabs>
-        <w:rPr>
-          <w:rFonts w:eastAsiaTheme="minorEastAsia"/>
-        </w:rPr>
-      </w:pPr>
-    </w:p>
-    <w:p>
-      <w:pPr>
-        <w:tabs>
-          <w:tab w:val="center" w:pos="4867"/>
-          <w:tab w:val="right" w:pos="9720"/>
-        </w:tabs>
-        <w:rPr>
-          <w:rFonts w:eastAsiaTheme="minorEastAsia"/>
-        </w:rPr>
-      </w:pPr>
-    </w:p>
-    <w:p>
-      <w:pPr>
-        <w:tabs>
-          <w:tab w:val="center" w:pos="4867"/>
-          <w:tab w:val="right" w:pos="9720"/>
-        </w:tabs>
-        <w:rPr>
-          <w:rFonts w:eastAsiaTheme="minorEastAsia"/>
-        </w:rPr>
-      </w:pPr>
-    </w:p>
-    <w:p>
-      <w:pPr>
-        <w:tabs>
-          <w:tab w:val="center" w:pos="4867"/>
-          <w:tab w:val="right" w:pos="9720"/>
-        </w:tabs>
-        <w:rPr>
-          <w:rFonts w:eastAsiaTheme="minorEastAsia"/>
-        </w:rPr>
-      </w:pPr>
-    </w:p>
-    <w:p>
-      <w:pPr>
-        <w:tabs>
-          <w:tab w:val="center" w:pos="4867"/>
-          <w:tab w:val="right" w:pos="9720"/>
-        </w:tabs>
-        <w:rPr>
-          <w:rFonts w:eastAsiaTheme="minorEastAsia"/>
-        </w:rPr>
-      </w:pPr>
-    </w:p>
-    <w:p>
-      <w:pPr>
-        <w:tabs>
-          <w:tab w:val="center" w:pos="4867"/>
-          <w:tab w:val="right" w:pos="9720"/>
-        </w:tabs>
-        <w:rPr>
-          <w:rFonts w:eastAsiaTheme="minorEastAsia"/>
-        </w:rPr>
-      </w:pPr>
-    </w:p>
-    <w:p>
-      <w:pPr>
-        <w:tabs>
-          <w:tab w:val="center" w:pos="4867"/>
-          <w:tab w:val="right" w:pos="9720"/>
-        </w:tabs>
-        <w:rPr>
-          <w:rFonts w:eastAsiaTheme="minorEastAsia"/>
-        </w:rPr>
-      </w:pPr>
-    </w:p>
-    <w:p>
-      <w:pPr>
-        <w:tabs>
-          <w:tab w:val="center" w:pos="4867"/>
-          <w:tab w:val="right" w:pos="9720"/>
-        </w:tabs>
-        <w:rPr>
-          <w:rFonts w:eastAsiaTheme="minorEastAsia"/>
-        </w:rPr>
-      </w:pPr>
     </w:p>
     <w:p>
       <w:pPr>
@@ -7701,4 +9565,16 @@
   <a:objectDefaults/>
   <a:extraClrSchemeLst/>
 </a:theme>
+</file>
+
+<file path=customXml/item1.xml><?xml version="1.0" encoding="utf-8"?>
+<b:Sources xmlns:b="http://schemas.openxmlformats.org/officeDocument/2006/bibliography" xmlns="http://schemas.openxmlformats.org/officeDocument/2006/bibliography" SelectedStyle="\APA.XSL" StyleName="APA Fifth Edition"/>
+</file>
+
+<file path=customXml/itemProps1.xml><?xml version="1.0" encoding="utf-8"?>
+<ds:datastoreItem xmlns:ds="http://schemas.openxmlformats.org/officeDocument/2006/customXml" ds:itemID="{1B2FA175-3E70-4BE7-9E7E-E9B1538A18AF}">
+  <ds:schemaRefs>
+    <ds:schemaRef ds:uri="http://schemas.openxmlformats.org/officeDocument/2006/bibliography"/>
+  </ds:schemaRefs>
+</ds:datastoreItem>
 </file>
</xml_diff>

<commit_message>
updated stereo for both directions and add additional detail to coaxial.
</commit_message>
<xml_diff>
--- a/Journal of Electronic Imaging/Formulas and Derivations.docx
+++ b/Journal of Electronic Imaging/Formulas and Derivations.docx
@@ -26,6 +26,53 @@
           <w:szCs w:val="32"/>
         </w:rPr>
         <w:t xml:space="preserve"> for coaxial camera</w:t>
+      </w:r>
+    </w:p>
+    <w:p>
+      <w:r>
+        <w:t>From My Papers\Figures\Figure2.png</w:t>
+      </w:r>
+    </w:p>
+    <w:p>
+      <w:r>
+        <w:rPr>
+          <w:noProof/>
+        </w:rPr>
+        <w:drawing>
+          <wp:inline distT="0" distB="0" distL="0" distR="0">
+            <wp:extent cx="5943600" cy="2207895"/>
+            <wp:effectExtent l="19050" t="0" r="0" b="0"/>
+            <wp:docPr id="1" name="Picture 0" descr="Figure2.png"/>
+            <wp:cNvGraphicFramePr>
+              <a:graphicFrameLocks xmlns:a="http://schemas.openxmlformats.org/drawingml/2006/main" noChangeAspect="1"/>
+            </wp:cNvGraphicFramePr>
+            <a:graphic xmlns:a="http://schemas.openxmlformats.org/drawingml/2006/main">
+              <a:graphicData uri="http://schemas.openxmlformats.org/drawingml/2006/picture">
+                <pic:pic xmlns:pic="http://schemas.openxmlformats.org/drawingml/2006/picture">
+                  <pic:nvPicPr>
+                    <pic:cNvPr id="0" name="Figure2.png"/>
+                    <pic:cNvPicPr/>
+                  </pic:nvPicPr>
+                  <pic:blipFill>
+                    <a:blip r:embed="rId5" cstate="print"/>
+                    <a:stretch>
+                      <a:fillRect/>
+                    </a:stretch>
+                  </pic:blipFill>
+                  <pic:spPr>
+                    <a:xfrm>
+                      <a:off x="0" y="0"/>
+                      <a:ext cx="5943600" cy="2207895"/>
+                    </a:xfrm>
+                    <a:prstGeom prst="rect">
+                      <a:avLst/>
+                    </a:prstGeom>
+                  </pic:spPr>
+                </pic:pic>
+              </a:graphicData>
+            </a:graphic>
+          </wp:inline>
+        </w:drawing>
       </w:r>
     </w:p>
     <w:p/>
@@ -1259,6 +1306,7 @@
         <w:rPr>
           <w:rFonts w:eastAsiaTheme="minorEastAsia"/>
         </w:rPr>
+        <w:lastRenderedPageBreak/>
         <w:tab/>
         <w:t xml:space="preserve"> </w:t>
       </w:r>
@@ -2707,7 +2755,6 @@
         <w:rPr>
           <w:rFonts w:eastAsiaTheme="minorEastAsia"/>
         </w:rPr>
-        <w:lastRenderedPageBreak/>
         <w:tab/>
         <w:t xml:space="preserve"> </w:t>
       </w:r>
@@ -4797,6 +4844,7 @@
         <w:rPr>
           <w:rFonts w:eastAsiaTheme="minorEastAsia"/>
         </w:rPr>
+        <w:lastRenderedPageBreak/>
         <w:tab/>
       </w:r>
       <m:oMath>
@@ -5852,7 +5900,6 @@
         <w:rPr>
           <w:rFonts w:eastAsiaTheme="minorEastAsia"/>
         </w:rPr>
-        <w:lastRenderedPageBreak/>
         <w:t>We still have two unknowns, h and Z, however, f</w:t>
       </w:r>
       <w:r>
@@ -8590,6 +8637,7 @@
         <w:rPr>
           <w:rFonts w:eastAsiaTheme="minorEastAsia"/>
         </w:rPr>
+        <w:lastRenderedPageBreak/>
         <w:tab/>
       </w:r>
       <m:oMath>
@@ -9533,7 +9581,7 @@
 </file>
 
 <file path=customXml/itemProps1.xml><?xml version="1.0" encoding="utf-8"?>
-<ds:datastoreItem xmlns:ds="http://schemas.openxmlformats.org/officeDocument/2006/customXml" ds:itemID="{24110774-2CF4-4FE2-9FD0-BD48FF7E21DB}">
+<ds:datastoreItem xmlns:ds="http://schemas.openxmlformats.org/officeDocument/2006/customXml" ds:itemID="{58B069D3-7D00-40A5-80EF-CC77CEC98372}">
   <ds:schemaRefs>
     <ds:schemaRef ds:uri="http://schemas.openxmlformats.org/officeDocument/2006/bibliography"/>
   </ds:schemaRefs>

</xml_diff>